<commit_message>
update:docment and README modify:LGPL to gpl3.0
</commit_message>
<xml_diff>
--- a/XEngine_Docment/Docment_en.docx
+++ b/XEngine_Docment/Docment_en.docx
@@ -14,7 +14,7 @@
           <w:lang w:val="en-US"/>
         </w:rPr>
       </w:pPr>
-      <w:bookmarkStart w:id="0" w:name="_Toc27119"/>
+      <w:bookmarkStart w:id="0" w:name="_Toc11265"/>
       <w:r>
         <w:rPr>
           <w:rFonts w:hint="eastAsia"/>
@@ -93,7 +93,7 @@
             <w:fldChar w:fldCharType="begin"/>
           </w:r>
           <w:r>
-            <w:instrText xml:space="preserve"> HYPERLINK \l _Toc27119 </w:instrText>
+            <w:instrText xml:space="preserve"> HYPERLINK \l _Toc11265 </w:instrText>
           </w:r>
           <w:r>
             <w:fldChar w:fldCharType="separate"/>
@@ -113,7 +113,7 @@
             <w:fldChar w:fldCharType="begin"/>
           </w:r>
           <w:r>
-            <w:instrText xml:space="preserve"> PAGEREF _Toc27119 \h </w:instrText>
+            <w:instrText xml:space="preserve"> PAGEREF _Toc11265 \h </w:instrText>
           </w:r>
           <w:r>
             <w:fldChar w:fldCharType="separate"/>
@@ -147,7 +147,7 @@
               <w:bCs/>
               <w:lang w:val="zh-CN"/>
             </w:rPr>
-            <w:instrText xml:space="preserve"> HYPERLINK \l _Toc20024 </w:instrText>
+            <w:instrText xml:space="preserve"> HYPERLINK \l _Toc10749 </w:instrText>
           </w:r>
           <w:r>
             <w:rPr>
@@ -169,7 +169,7 @@
             <w:fldChar w:fldCharType="begin"/>
           </w:r>
           <w:r>
-            <w:instrText xml:space="preserve"> PAGEREF _Toc20024 \h </w:instrText>
+            <w:instrText xml:space="preserve"> PAGEREF _Toc10749 \h </w:instrText>
           </w:r>
           <w:r>
             <w:fldChar w:fldCharType="separate"/>
@@ -207,7 +207,7 @@
               <w:bCs/>
               <w:lang w:val="zh-CN"/>
             </w:rPr>
-            <w:instrText xml:space="preserve"> HYPERLINK \l _Toc30232 </w:instrText>
+            <w:instrText xml:space="preserve"> HYPERLINK \l _Toc8482 </w:instrText>
           </w:r>
           <w:r>
             <w:rPr>
@@ -230,7 +230,7 @@
             <w:fldChar w:fldCharType="begin"/>
           </w:r>
           <w:r>
-            <w:instrText xml:space="preserve"> PAGEREF _Toc30232 \h </w:instrText>
+            <w:instrText xml:space="preserve"> PAGEREF _Toc8482 \h </w:instrText>
           </w:r>
           <w:r>
             <w:fldChar w:fldCharType="separate"/>
@@ -268,7 +268,7 @@
               <w:bCs/>
               <w:lang w:val="zh-CN"/>
             </w:rPr>
-            <w:instrText xml:space="preserve"> HYPERLINK \l _Toc21366 </w:instrText>
+            <w:instrText xml:space="preserve"> HYPERLINK \l _Toc27227 </w:instrText>
           </w:r>
           <w:r>
             <w:rPr>
@@ -292,7 +292,7 @@
             <w:fldChar w:fldCharType="begin"/>
           </w:r>
           <w:r>
-            <w:instrText xml:space="preserve"> PAGEREF _Toc21366 \h </w:instrText>
+            <w:instrText xml:space="preserve"> PAGEREF _Toc27227 \h </w:instrText>
           </w:r>
           <w:r>
             <w:fldChar w:fldCharType="separate"/>
@@ -330,7 +330,7 @@
               <w:bCs/>
               <w:lang w:val="zh-CN"/>
             </w:rPr>
-            <w:instrText xml:space="preserve"> HYPERLINK \l _Toc718 </w:instrText>
+            <w:instrText xml:space="preserve"> HYPERLINK \l _Toc15588 </w:instrText>
           </w:r>
           <w:r>
             <w:rPr>
@@ -353,7 +353,7 @@
             <w:fldChar w:fldCharType="begin"/>
           </w:r>
           <w:r>
-            <w:instrText xml:space="preserve"> PAGEREF _Toc718 \h </w:instrText>
+            <w:instrText xml:space="preserve"> PAGEREF _Toc15588 \h </w:instrText>
           </w:r>
           <w:r>
             <w:fldChar w:fldCharType="separate"/>
@@ -391,7 +391,7 @@
               <w:bCs/>
               <w:lang w:val="zh-CN"/>
             </w:rPr>
-            <w:instrText xml:space="preserve"> HYPERLINK \l _Toc2844 </w:instrText>
+            <w:instrText xml:space="preserve"> HYPERLINK \l _Toc19480 </w:instrText>
           </w:r>
           <w:r>
             <w:rPr>
@@ -420,7 +420,7 @@
             <w:fldChar w:fldCharType="begin"/>
           </w:r>
           <w:r>
-            <w:instrText xml:space="preserve"> PAGEREF _Toc2844 \h </w:instrText>
+            <w:instrText xml:space="preserve"> PAGEREF _Toc19480 \h </w:instrText>
           </w:r>
           <w:r>
             <w:fldChar w:fldCharType="separate"/>
@@ -458,7 +458,7 @@
               <w:bCs/>
               <w:lang w:val="zh-CN"/>
             </w:rPr>
-            <w:instrText xml:space="preserve"> HYPERLINK \l _Toc10528 </w:instrText>
+            <w:instrText xml:space="preserve"> HYPERLINK \l _Toc5568 </w:instrText>
           </w:r>
           <w:r>
             <w:rPr>
@@ -488,7 +488,7 @@
             <w:fldChar w:fldCharType="begin"/>
           </w:r>
           <w:r>
-            <w:instrText xml:space="preserve"> PAGEREF _Toc10528 \h </w:instrText>
+            <w:instrText xml:space="preserve"> PAGEREF _Toc5568 \h </w:instrText>
           </w:r>
           <w:r>
             <w:fldChar w:fldCharType="separate"/>
@@ -526,7 +526,7 @@
               <w:bCs/>
               <w:lang w:val="zh-CN"/>
             </w:rPr>
-            <w:instrText xml:space="preserve"> HYPERLINK \l _Toc31865 </w:instrText>
+            <w:instrText xml:space="preserve"> HYPERLINK \l _Toc28657 </w:instrText>
           </w:r>
           <w:r>
             <w:rPr>
@@ -556,7 +556,7 @@
             <w:fldChar w:fldCharType="begin"/>
           </w:r>
           <w:r>
-            <w:instrText xml:space="preserve"> PAGEREF _Toc31865 \h </w:instrText>
+            <w:instrText xml:space="preserve"> PAGEREF _Toc28657 \h </w:instrText>
           </w:r>
           <w:r>
             <w:fldChar w:fldCharType="separate"/>
@@ -594,7 +594,7 @@
               <w:bCs/>
               <w:lang w:val="zh-CN"/>
             </w:rPr>
-            <w:instrText xml:space="preserve"> HYPERLINK \l _Toc17330 </w:instrText>
+            <w:instrText xml:space="preserve"> HYPERLINK \l _Toc9491 </w:instrText>
           </w:r>
           <w:r>
             <w:rPr>
@@ -624,7 +624,7 @@
             <w:fldChar w:fldCharType="begin"/>
           </w:r>
           <w:r>
-            <w:instrText xml:space="preserve"> PAGEREF _Toc17330 \h </w:instrText>
+            <w:instrText xml:space="preserve"> PAGEREF _Toc9491 \h </w:instrText>
           </w:r>
           <w:r>
             <w:fldChar w:fldCharType="separate"/>
@@ -662,7 +662,7 @@
               <w:bCs/>
               <w:lang w:val="zh-CN"/>
             </w:rPr>
-            <w:instrText xml:space="preserve"> HYPERLINK \l _Toc3559 </w:instrText>
+            <w:instrText xml:space="preserve"> HYPERLINK \l _Toc16122 </w:instrText>
           </w:r>
           <w:r>
             <w:rPr>
@@ -685,7 +685,7 @@
             <w:fldChar w:fldCharType="begin"/>
           </w:r>
           <w:r>
-            <w:instrText xml:space="preserve"> PAGEREF _Toc3559 \h </w:instrText>
+            <w:instrText xml:space="preserve"> PAGEREF _Toc16122 \h </w:instrText>
           </w:r>
           <w:r>
             <w:fldChar w:fldCharType="separate"/>
@@ -723,7 +723,7 @@
               <w:bCs/>
               <w:lang w:val="zh-CN"/>
             </w:rPr>
-            <w:instrText xml:space="preserve"> HYPERLINK \l _Toc25751 </w:instrText>
+            <w:instrText xml:space="preserve"> HYPERLINK \l _Toc30736 </w:instrText>
           </w:r>
           <w:r>
             <w:rPr>
@@ -746,7 +746,7 @@
             <w:fldChar w:fldCharType="begin"/>
           </w:r>
           <w:r>
-            <w:instrText xml:space="preserve"> PAGEREF _Toc25751 \h </w:instrText>
+            <w:instrText xml:space="preserve"> PAGEREF _Toc30736 \h </w:instrText>
           </w:r>
           <w:r>
             <w:fldChar w:fldCharType="separate"/>
@@ -784,7 +784,7 @@
               <w:bCs/>
               <w:lang w:val="zh-CN"/>
             </w:rPr>
-            <w:instrText xml:space="preserve"> HYPERLINK \l _Toc16845 </w:instrText>
+            <w:instrText xml:space="preserve"> HYPERLINK \l _Toc24673 </w:instrText>
           </w:r>
           <w:r>
             <w:rPr>
@@ -807,7 +807,7 @@
             <w:fldChar w:fldCharType="begin"/>
           </w:r>
           <w:r>
-            <w:instrText xml:space="preserve"> PAGEREF _Toc16845 \h </w:instrText>
+            <w:instrText xml:space="preserve"> PAGEREF _Toc24673 \h </w:instrText>
           </w:r>
           <w:r>
             <w:fldChar w:fldCharType="separate"/>
@@ -845,7 +845,7 @@
               <w:bCs/>
               <w:lang w:val="zh-CN"/>
             </w:rPr>
-            <w:instrText xml:space="preserve"> HYPERLINK \l _Toc17102 </w:instrText>
+            <w:instrText xml:space="preserve"> HYPERLINK \l _Toc13537 </w:instrText>
           </w:r>
           <w:r>
             <w:rPr>
@@ -868,7 +868,7 @@
             <w:fldChar w:fldCharType="begin"/>
           </w:r>
           <w:r>
-            <w:instrText xml:space="preserve"> PAGEREF _Toc17102 \h </w:instrText>
+            <w:instrText xml:space="preserve"> PAGEREF _Toc13537 \h </w:instrText>
           </w:r>
           <w:r>
             <w:fldChar w:fldCharType="separate"/>
@@ -906,7 +906,7 @@
               <w:bCs/>
               <w:lang w:val="zh-CN"/>
             </w:rPr>
-            <w:instrText xml:space="preserve"> HYPERLINK \l _Toc147 </w:instrText>
+            <w:instrText xml:space="preserve"> HYPERLINK \l _Toc30329 </w:instrText>
           </w:r>
           <w:r>
             <w:rPr>
@@ -929,7 +929,7 @@
             <w:fldChar w:fldCharType="begin"/>
           </w:r>
           <w:r>
-            <w:instrText xml:space="preserve"> PAGEREF _Toc147 \h </w:instrText>
+            <w:instrText xml:space="preserve"> PAGEREF _Toc30329 \h </w:instrText>
           </w:r>
           <w:r>
             <w:fldChar w:fldCharType="separate"/>
@@ -967,7 +967,7 @@
               <w:bCs/>
               <w:lang w:val="zh-CN"/>
             </w:rPr>
-            <w:instrText xml:space="preserve"> HYPERLINK \l _Toc9437 </w:instrText>
+            <w:instrText xml:space="preserve"> HYPERLINK \l _Toc32285 </w:instrText>
           </w:r>
           <w:r>
             <w:rPr>
@@ -990,7 +990,7 @@
             <w:fldChar w:fldCharType="begin"/>
           </w:r>
           <w:r>
-            <w:instrText xml:space="preserve"> PAGEREF _Toc9437 \h </w:instrText>
+            <w:instrText xml:space="preserve"> PAGEREF _Toc32285 \h </w:instrText>
           </w:r>
           <w:r>
             <w:fldChar w:fldCharType="separate"/>
@@ -1028,7 +1028,7 @@
               <w:bCs/>
               <w:lang w:val="zh-CN"/>
             </w:rPr>
-            <w:instrText xml:space="preserve"> HYPERLINK \l _Toc32606 </w:instrText>
+            <w:instrText xml:space="preserve"> HYPERLINK \l _Toc9436 </w:instrText>
           </w:r>
           <w:r>
             <w:rPr>
@@ -1051,7 +1051,7 @@
             <w:fldChar w:fldCharType="begin"/>
           </w:r>
           <w:r>
-            <w:instrText xml:space="preserve"> PAGEREF _Toc32606 \h </w:instrText>
+            <w:instrText xml:space="preserve"> PAGEREF _Toc9436 \h </w:instrText>
           </w:r>
           <w:r>
             <w:fldChar w:fldCharType="separate"/>
@@ -1089,7 +1089,7 @@
               <w:bCs/>
               <w:lang w:val="zh-CN"/>
             </w:rPr>
-            <w:instrText xml:space="preserve"> HYPERLINK \l _Toc14633 </w:instrText>
+            <w:instrText xml:space="preserve"> HYPERLINK \l _Toc20172 </w:instrText>
           </w:r>
           <w:r>
             <w:rPr>
@@ -1112,7 +1112,7 @@
             <w:fldChar w:fldCharType="begin"/>
           </w:r>
           <w:r>
-            <w:instrText xml:space="preserve"> PAGEREF _Toc14633 \h </w:instrText>
+            <w:instrText xml:space="preserve"> PAGEREF _Toc20172 \h </w:instrText>
           </w:r>
           <w:r>
             <w:fldChar w:fldCharType="separate"/>
@@ -1150,7 +1150,7 @@
               <w:bCs/>
               <w:lang w:val="zh-CN"/>
             </w:rPr>
-            <w:instrText xml:space="preserve"> HYPERLINK \l _Toc4499 </w:instrText>
+            <w:instrText xml:space="preserve"> HYPERLINK \l _Toc12519 </w:instrText>
           </w:r>
           <w:r>
             <w:rPr>
@@ -1173,7 +1173,7 @@
             <w:fldChar w:fldCharType="begin"/>
           </w:r>
           <w:r>
-            <w:instrText xml:space="preserve"> PAGEREF _Toc4499 \h </w:instrText>
+            <w:instrText xml:space="preserve"> PAGEREF _Toc12519 \h </w:instrText>
           </w:r>
           <w:r>
             <w:fldChar w:fldCharType="separate"/>
@@ -1211,7 +1211,7 @@
               <w:bCs/>
               <w:lang w:val="zh-CN"/>
             </w:rPr>
-            <w:instrText xml:space="preserve"> HYPERLINK \l _Toc4582 </w:instrText>
+            <w:instrText xml:space="preserve"> HYPERLINK \l _Toc31616 </w:instrText>
           </w:r>
           <w:r>
             <w:rPr>
@@ -1234,7 +1234,7 @@
             <w:fldChar w:fldCharType="begin"/>
           </w:r>
           <w:r>
-            <w:instrText xml:space="preserve"> PAGEREF _Toc4582 \h </w:instrText>
+            <w:instrText xml:space="preserve"> PAGEREF _Toc31616 \h </w:instrText>
           </w:r>
           <w:r>
             <w:fldChar w:fldCharType="separate"/>
@@ -1272,7 +1272,7 @@
               <w:bCs/>
               <w:lang w:val="zh-CN"/>
             </w:rPr>
-            <w:instrText xml:space="preserve"> HYPERLINK \l _Toc25446 </w:instrText>
+            <w:instrText xml:space="preserve"> HYPERLINK \l _Toc22246 </w:instrText>
           </w:r>
           <w:r>
             <w:rPr>
@@ -1295,7 +1295,7 @@
             <w:fldChar w:fldCharType="begin"/>
           </w:r>
           <w:r>
-            <w:instrText xml:space="preserve"> PAGEREF _Toc25446 \h </w:instrText>
+            <w:instrText xml:space="preserve"> PAGEREF _Toc22246 \h </w:instrText>
           </w:r>
           <w:r>
             <w:fldChar w:fldCharType="separate"/>
@@ -1333,7 +1333,7 @@
               <w:bCs/>
               <w:lang w:val="zh-CN"/>
             </w:rPr>
-            <w:instrText xml:space="preserve"> HYPERLINK \l _Toc27112 </w:instrText>
+            <w:instrText xml:space="preserve"> HYPERLINK \l _Toc10580 </w:instrText>
           </w:r>
           <w:r>
             <w:rPr>
@@ -1356,7 +1356,7 @@
             <w:fldChar w:fldCharType="begin"/>
           </w:r>
           <w:r>
-            <w:instrText xml:space="preserve"> PAGEREF _Toc27112 \h </w:instrText>
+            <w:instrText xml:space="preserve"> PAGEREF _Toc10580 \h </w:instrText>
           </w:r>
           <w:r>
             <w:fldChar w:fldCharType="separate"/>
@@ -1394,7 +1394,7 @@
               <w:bCs/>
               <w:lang w:val="zh-CN"/>
             </w:rPr>
-            <w:instrText xml:space="preserve"> HYPERLINK \l _Toc19979 </w:instrText>
+            <w:instrText xml:space="preserve"> HYPERLINK \l _Toc407 </w:instrText>
           </w:r>
           <w:r>
             <w:rPr>
@@ -1417,7 +1417,7 @@
             <w:fldChar w:fldCharType="begin"/>
           </w:r>
           <w:r>
-            <w:instrText xml:space="preserve"> PAGEREF _Toc19979 \h </w:instrText>
+            <w:instrText xml:space="preserve"> PAGEREF _Toc407 \h </w:instrText>
           </w:r>
           <w:r>
             <w:fldChar w:fldCharType="separate"/>
@@ -1455,7 +1455,7 @@
               <w:bCs/>
               <w:lang w:val="zh-CN"/>
             </w:rPr>
-            <w:instrText xml:space="preserve"> HYPERLINK \l _Toc16537 </w:instrText>
+            <w:instrText xml:space="preserve"> HYPERLINK \l _Toc20947 </w:instrText>
           </w:r>
           <w:r>
             <w:rPr>
@@ -1478,7 +1478,7 @@
             <w:fldChar w:fldCharType="begin"/>
           </w:r>
           <w:r>
-            <w:instrText xml:space="preserve"> PAGEREF _Toc16537 \h </w:instrText>
+            <w:instrText xml:space="preserve"> PAGEREF _Toc20947 \h </w:instrText>
           </w:r>
           <w:r>
             <w:fldChar w:fldCharType="separate"/>
@@ -1516,7 +1516,7 @@
               <w:bCs/>
               <w:lang w:val="zh-CN"/>
             </w:rPr>
-            <w:instrText xml:space="preserve"> HYPERLINK \l _Toc14911 </w:instrText>
+            <w:instrText xml:space="preserve"> HYPERLINK \l _Toc16127 </w:instrText>
           </w:r>
           <w:r>
             <w:rPr>
@@ -1539,7 +1539,7 @@
             <w:fldChar w:fldCharType="begin"/>
           </w:r>
           <w:r>
-            <w:instrText xml:space="preserve"> PAGEREF _Toc14911 \h </w:instrText>
+            <w:instrText xml:space="preserve"> PAGEREF _Toc16127 \h </w:instrText>
           </w:r>
           <w:r>
             <w:fldChar w:fldCharType="separate"/>
@@ -1577,7 +1577,7 @@
               <w:bCs/>
               <w:lang w:val="zh-CN"/>
             </w:rPr>
-            <w:instrText xml:space="preserve"> HYPERLINK \l _Toc3792 </w:instrText>
+            <w:instrText xml:space="preserve"> HYPERLINK \l _Toc25358 </w:instrText>
           </w:r>
           <w:r>
             <w:rPr>
@@ -1600,7 +1600,7 @@
             <w:fldChar w:fldCharType="begin"/>
           </w:r>
           <w:r>
-            <w:instrText xml:space="preserve"> PAGEREF _Toc3792 \h </w:instrText>
+            <w:instrText xml:space="preserve"> PAGEREF _Toc25358 \h </w:instrText>
           </w:r>
           <w:r>
             <w:fldChar w:fldCharType="separate"/>
@@ -1638,7 +1638,7 @@
               <w:bCs/>
               <w:lang w:val="zh-CN"/>
             </w:rPr>
-            <w:instrText xml:space="preserve"> HYPERLINK \l _Toc27712 </w:instrText>
+            <w:instrText xml:space="preserve"> HYPERLINK \l _Toc25758 </w:instrText>
           </w:r>
           <w:r>
             <w:rPr>
@@ -1674,7 +1674,7 @@
             <w:fldChar w:fldCharType="begin"/>
           </w:r>
           <w:r>
-            <w:instrText xml:space="preserve"> PAGEREF _Toc27712 \h </w:instrText>
+            <w:instrText xml:space="preserve"> PAGEREF _Toc25758 \h </w:instrText>
           </w:r>
           <w:r>
             <w:fldChar w:fldCharType="separate"/>
@@ -1712,7 +1712,7 @@
               <w:bCs/>
               <w:lang w:val="zh-CN"/>
             </w:rPr>
-            <w:instrText xml:space="preserve"> HYPERLINK \l _Toc9077 </w:instrText>
+            <w:instrText xml:space="preserve"> HYPERLINK \l _Toc17769 </w:instrText>
           </w:r>
           <w:r>
             <w:rPr>
@@ -1735,7 +1735,7 @@
             <w:fldChar w:fldCharType="begin"/>
           </w:r>
           <w:r>
-            <w:instrText xml:space="preserve"> PAGEREF _Toc9077 \h </w:instrText>
+            <w:instrText xml:space="preserve"> PAGEREF _Toc17769 \h </w:instrText>
           </w:r>
           <w:r>
             <w:fldChar w:fldCharType="separate"/>
@@ -1773,7 +1773,7 @@
               <w:bCs/>
               <w:lang w:val="zh-CN"/>
             </w:rPr>
-            <w:instrText xml:space="preserve"> HYPERLINK \l _Toc11382 </w:instrText>
+            <w:instrText xml:space="preserve"> HYPERLINK \l _Toc9859 </w:instrText>
           </w:r>
           <w:r>
             <w:rPr>
@@ -1796,7 +1796,7 @@
             <w:fldChar w:fldCharType="begin"/>
           </w:r>
           <w:r>
-            <w:instrText xml:space="preserve"> PAGEREF _Toc11382 \h </w:instrText>
+            <w:instrText xml:space="preserve"> PAGEREF _Toc9859 \h </w:instrText>
           </w:r>
           <w:r>
             <w:fldChar w:fldCharType="separate"/>
@@ -1834,7 +1834,7 @@
               <w:bCs/>
               <w:lang w:val="zh-CN"/>
             </w:rPr>
-            <w:instrText xml:space="preserve"> HYPERLINK \l _Toc28167 </w:instrText>
+            <w:instrText xml:space="preserve"> HYPERLINK \l _Toc7412 </w:instrText>
           </w:r>
           <w:r>
             <w:rPr>
@@ -1857,7 +1857,7 @@
             <w:fldChar w:fldCharType="begin"/>
           </w:r>
           <w:r>
-            <w:instrText xml:space="preserve"> PAGEREF _Toc28167 \h </w:instrText>
+            <w:instrText xml:space="preserve"> PAGEREF _Toc7412 \h </w:instrText>
           </w:r>
           <w:r>
             <w:fldChar w:fldCharType="separate"/>
@@ -1895,7 +1895,7 @@
               <w:bCs/>
               <w:lang w:val="zh-CN"/>
             </w:rPr>
-            <w:instrText xml:space="preserve"> HYPERLINK \l _Toc6734 </w:instrText>
+            <w:instrText xml:space="preserve"> HYPERLINK \l _Toc16343 </w:instrText>
           </w:r>
           <w:r>
             <w:rPr>
@@ -1918,7 +1918,7 @@
             <w:fldChar w:fldCharType="begin"/>
           </w:r>
           <w:r>
-            <w:instrText xml:space="preserve"> PAGEREF _Toc6734 \h </w:instrText>
+            <w:instrText xml:space="preserve"> PAGEREF _Toc16343 \h </w:instrText>
           </w:r>
           <w:r>
             <w:fldChar w:fldCharType="separate"/>
@@ -1956,7 +1956,7 @@
               <w:bCs/>
               <w:lang w:val="zh-CN"/>
             </w:rPr>
-            <w:instrText xml:space="preserve"> HYPERLINK \l _Toc28282 </w:instrText>
+            <w:instrText xml:space="preserve"> HYPERLINK \l _Toc2620 </w:instrText>
           </w:r>
           <w:r>
             <w:rPr>
@@ -1979,7 +1979,7 @@
             <w:fldChar w:fldCharType="begin"/>
           </w:r>
           <w:r>
-            <w:instrText xml:space="preserve"> PAGEREF _Toc28282 \h </w:instrText>
+            <w:instrText xml:space="preserve"> PAGEREF _Toc2620 \h </w:instrText>
           </w:r>
           <w:r>
             <w:fldChar w:fldCharType="separate"/>
@@ -2017,7 +2017,7 @@
               <w:bCs/>
               <w:lang w:val="zh-CN"/>
             </w:rPr>
-            <w:instrText xml:space="preserve"> HYPERLINK \l _Toc8992 </w:instrText>
+            <w:instrText xml:space="preserve"> HYPERLINK \l _Toc207 </w:instrText>
           </w:r>
           <w:r>
             <w:rPr>
@@ -2040,7 +2040,7 @@
             <w:fldChar w:fldCharType="begin"/>
           </w:r>
           <w:r>
-            <w:instrText xml:space="preserve"> PAGEREF _Toc8992 \h </w:instrText>
+            <w:instrText xml:space="preserve"> PAGEREF _Toc207 \h </w:instrText>
           </w:r>
           <w:r>
             <w:fldChar w:fldCharType="separate"/>
@@ -2078,7 +2078,7 @@
               <w:bCs/>
               <w:lang w:val="zh-CN"/>
             </w:rPr>
-            <w:instrText xml:space="preserve"> HYPERLINK \l _Toc32026 </w:instrText>
+            <w:instrText xml:space="preserve"> HYPERLINK \l _Toc3839 </w:instrText>
           </w:r>
           <w:r>
             <w:rPr>
@@ -2101,7 +2101,7 @@
             <w:fldChar w:fldCharType="begin"/>
           </w:r>
           <w:r>
-            <w:instrText xml:space="preserve"> PAGEREF _Toc32026 \h </w:instrText>
+            <w:instrText xml:space="preserve"> PAGEREF _Toc3839 \h </w:instrText>
           </w:r>
           <w:r>
             <w:fldChar w:fldCharType="separate"/>
@@ -2139,7 +2139,7 @@
               <w:bCs/>
               <w:lang w:val="zh-CN"/>
             </w:rPr>
-            <w:instrText xml:space="preserve"> HYPERLINK \l _Toc9497 </w:instrText>
+            <w:instrText xml:space="preserve"> HYPERLINK \l _Toc29994 </w:instrText>
           </w:r>
           <w:r>
             <w:rPr>
@@ -2162,7 +2162,7 @@
             <w:fldChar w:fldCharType="begin"/>
           </w:r>
           <w:r>
-            <w:instrText xml:space="preserve"> PAGEREF _Toc9497 \h </w:instrText>
+            <w:instrText xml:space="preserve"> PAGEREF _Toc29994 \h </w:instrText>
           </w:r>
           <w:r>
             <w:fldChar w:fldCharType="separate"/>
@@ -2200,7 +2200,7 @@
               <w:bCs/>
               <w:lang w:val="zh-CN"/>
             </w:rPr>
-            <w:instrText xml:space="preserve"> HYPERLINK \l _Toc29255 </w:instrText>
+            <w:instrText xml:space="preserve"> HYPERLINK \l _Toc7463 </w:instrText>
           </w:r>
           <w:r>
             <w:rPr>
@@ -2223,7 +2223,7 @@
             <w:fldChar w:fldCharType="begin"/>
           </w:r>
           <w:r>
-            <w:instrText xml:space="preserve"> PAGEREF _Toc29255 \h </w:instrText>
+            <w:instrText xml:space="preserve"> PAGEREF _Toc7463 \h </w:instrText>
           </w:r>
           <w:r>
             <w:fldChar w:fldCharType="separate"/>
@@ -2261,7 +2261,7 @@
               <w:bCs/>
               <w:lang w:val="zh-CN"/>
             </w:rPr>
-            <w:instrText xml:space="preserve"> HYPERLINK \l _Toc18033 </w:instrText>
+            <w:instrText xml:space="preserve"> HYPERLINK \l _Toc12197 </w:instrText>
           </w:r>
           <w:r>
             <w:rPr>
@@ -2284,7 +2284,7 @@
             <w:fldChar w:fldCharType="begin"/>
           </w:r>
           <w:r>
-            <w:instrText xml:space="preserve"> PAGEREF _Toc18033 \h </w:instrText>
+            <w:instrText xml:space="preserve"> PAGEREF _Toc12197 \h </w:instrText>
           </w:r>
           <w:r>
             <w:fldChar w:fldCharType="separate"/>
@@ -2322,7 +2322,7 @@
               <w:bCs/>
               <w:lang w:val="zh-CN"/>
             </w:rPr>
-            <w:instrText xml:space="preserve"> HYPERLINK \l _Toc13636 </w:instrText>
+            <w:instrText xml:space="preserve"> HYPERLINK \l _Toc19192 </w:instrText>
           </w:r>
           <w:r>
             <w:rPr>
@@ -2345,7 +2345,7 @@
             <w:fldChar w:fldCharType="begin"/>
           </w:r>
           <w:r>
-            <w:instrText xml:space="preserve"> PAGEREF _Toc13636 \h </w:instrText>
+            <w:instrText xml:space="preserve"> PAGEREF _Toc19192 \h </w:instrText>
           </w:r>
           <w:r>
             <w:fldChar w:fldCharType="separate"/>
@@ -2383,7 +2383,7 @@
               <w:bCs/>
               <w:lang w:val="zh-CN"/>
             </w:rPr>
-            <w:instrText xml:space="preserve"> HYPERLINK \l _Toc2949 </w:instrText>
+            <w:instrText xml:space="preserve"> HYPERLINK \l _Toc27149 </w:instrText>
           </w:r>
           <w:r>
             <w:rPr>
@@ -2406,7 +2406,7 @@
             <w:fldChar w:fldCharType="begin"/>
           </w:r>
           <w:r>
-            <w:instrText xml:space="preserve"> PAGEREF _Toc2949 \h </w:instrText>
+            <w:instrText xml:space="preserve"> PAGEREF _Toc27149 \h </w:instrText>
           </w:r>
           <w:r>
             <w:fldChar w:fldCharType="separate"/>
@@ -2444,7 +2444,7 @@
               <w:bCs/>
               <w:lang w:val="zh-CN"/>
             </w:rPr>
-            <w:instrText xml:space="preserve"> HYPERLINK \l _Toc12928 </w:instrText>
+            <w:instrText xml:space="preserve"> HYPERLINK \l _Toc15702 </w:instrText>
           </w:r>
           <w:r>
             <w:rPr>
@@ -2467,7 +2467,7 @@
             <w:fldChar w:fldCharType="begin"/>
           </w:r>
           <w:r>
-            <w:instrText xml:space="preserve"> PAGEREF _Toc12928 \h </w:instrText>
+            <w:instrText xml:space="preserve"> PAGEREF _Toc15702 \h </w:instrText>
           </w:r>
           <w:r>
             <w:fldChar w:fldCharType="separate"/>
@@ -2505,7 +2505,7 @@
               <w:bCs/>
               <w:lang w:val="zh-CN"/>
             </w:rPr>
-            <w:instrText xml:space="preserve"> HYPERLINK \l _Toc19082 </w:instrText>
+            <w:instrText xml:space="preserve"> HYPERLINK \l _Toc26322 </w:instrText>
           </w:r>
           <w:r>
             <w:rPr>
@@ -2528,7 +2528,7 @@
             <w:fldChar w:fldCharType="begin"/>
           </w:r>
           <w:r>
-            <w:instrText xml:space="preserve"> PAGEREF _Toc19082 \h </w:instrText>
+            <w:instrText xml:space="preserve"> PAGEREF _Toc26322 \h </w:instrText>
           </w:r>
           <w:r>
             <w:fldChar w:fldCharType="separate"/>
@@ -2566,7 +2566,7 @@
               <w:bCs/>
               <w:lang w:val="zh-CN"/>
             </w:rPr>
-            <w:instrText xml:space="preserve"> HYPERLINK \l _Toc31982 </w:instrText>
+            <w:instrText xml:space="preserve"> HYPERLINK \l _Toc8587 </w:instrText>
           </w:r>
           <w:r>
             <w:rPr>
@@ -2589,7 +2589,7 @@
             <w:fldChar w:fldCharType="begin"/>
           </w:r>
           <w:r>
-            <w:instrText xml:space="preserve"> PAGEREF _Toc31982 \h </w:instrText>
+            <w:instrText xml:space="preserve"> PAGEREF _Toc8587 \h </w:instrText>
           </w:r>
           <w:r>
             <w:fldChar w:fldCharType="separate"/>
@@ -2627,7 +2627,7 @@
               <w:bCs/>
               <w:lang w:val="zh-CN"/>
             </w:rPr>
-            <w:instrText xml:space="preserve"> HYPERLINK \l _Toc20970 </w:instrText>
+            <w:instrText xml:space="preserve"> HYPERLINK \l _Toc10314 </w:instrText>
           </w:r>
           <w:r>
             <w:rPr>
@@ -2650,7 +2650,7 @@
             <w:fldChar w:fldCharType="begin"/>
           </w:r>
           <w:r>
-            <w:instrText xml:space="preserve"> PAGEREF _Toc20970 \h </w:instrText>
+            <w:instrText xml:space="preserve"> PAGEREF _Toc10314 \h </w:instrText>
           </w:r>
           <w:r>
             <w:fldChar w:fldCharType="separate"/>
@@ -2688,7 +2688,7 @@
               <w:bCs/>
               <w:lang w:val="zh-CN"/>
             </w:rPr>
-            <w:instrText xml:space="preserve"> HYPERLINK \l _Toc15218 </w:instrText>
+            <w:instrText xml:space="preserve"> HYPERLINK \l _Toc6650 </w:instrText>
           </w:r>
           <w:r>
             <w:rPr>
@@ -2711,7 +2711,7 @@
             <w:fldChar w:fldCharType="begin"/>
           </w:r>
           <w:r>
-            <w:instrText xml:space="preserve"> PAGEREF _Toc15218 \h </w:instrText>
+            <w:instrText xml:space="preserve"> PAGEREF _Toc6650 \h </w:instrText>
           </w:r>
           <w:r>
             <w:fldChar w:fldCharType="separate"/>
@@ -2749,7 +2749,7 @@
               <w:bCs/>
               <w:lang w:val="zh-CN"/>
             </w:rPr>
-            <w:instrText xml:space="preserve"> HYPERLINK \l _Toc32403 </w:instrText>
+            <w:instrText xml:space="preserve"> HYPERLINK \l _Toc29453 </w:instrText>
           </w:r>
           <w:r>
             <w:rPr>
@@ -2772,7 +2772,7 @@
             <w:fldChar w:fldCharType="begin"/>
           </w:r>
           <w:r>
-            <w:instrText xml:space="preserve"> PAGEREF _Toc32403 \h </w:instrText>
+            <w:instrText xml:space="preserve"> PAGEREF _Toc29453 \h </w:instrText>
           </w:r>
           <w:r>
             <w:fldChar w:fldCharType="separate"/>
@@ -2810,7 +2810,7 @@
               <w:bCs/>
               <w:lang w:val="zh-CN"/>
             </w:rPr>
-            <w:instrText xml:space="preserve"> HYPERLINK \l _Toc19058 </w:instrText>
+            <w:instrText xml:space="preserve"> HYPERLINK \l _Toc23965 </w:instrText>
           </w:r>
           <w:r>
             <w:rPr>
@@ -2833,7 +2833,7 @@
             <w:fldChar w:fldCharType="begin"/>
           </w:r>
           <w:r>
-            <w:instrText xml:space="preserve"> PAGEREF _Toc19058 \h </w:instrText>
+            <w:instrText xml:space="preserve"> PAGEREF _Toc23965 \h </w:instrText>
           </w:r>
           <w:r>
             <w:fldChar w:fldCharType="separate"/>
@@ -2871,7 +2871,7 @@
               <w:bCs/>
               <w:lang w:val="zh-CN"/>
             </w:rPr>
-            <w:instrText xml:space="preserve"> HYPERLINK \l _Toc10690 </w:instrText>
+            <w:instrText xml:space="preserve"> HYPERLINK \l _Toc31747 </w:instrText>
           </w:r>
           <w:r>
             <w:rPr>
@@ -2894,7 +2894,7 @@
             <w:fldChar w:fldCharType="begin"/>
           </w:r>
           <w:r>
-            <w:instrText xml:space="preserve"> PAGEREF _Toc10690 \h </w:instrText>
+            <w:instrText xml:space="preserve"> PAGEREF _Toc31747 \h </w:instrText>
           </w:r>
           <w:r>
             <w:fldChar w:fldCharType="separate"/>
@@ -2932,7 +2932,7 @@
               <w:bCs/>
               <w:lang w:val="zh-CN"/>
             </w:rPr>
-            <w:instrText xml:space="preserve"> HYPERLINK \l _Toc31482 </w:instrText>
+            <w:instrText xml:space="preserve"> HYPERLINK \l _Toc2113 </w:instrText>
           </w:r>
           <w:r>
             <w:rPr>
@@ -2955,7 +2955,7 @@
             <w:fldChar w:fldCharType="begin"/>
           </w:r>
           <w:r>
-            <w:instrText xml:space="preserve"> PAGEREF _Toc31482 \h </w:instrText>
+            <w:instrText xml:space="preserve"> PAGEREF _Toc2113 \h </w:instrText>
           </w:r>
           <w:r>
             <w:fldChar w:fldCharType="separate"/>
@@ -2993,7 +2993,7 @@
               <w:bCs/>
               <w:lang w:val="zh-CN"/>
             </w:rPr>
-            <w:instrText xml:space="preserve"> HYPERLINK \l _Toc21002 </w:instrText>
+            <w:instrText xml:space="preserve"> HYPERLINK \l _Toc26659 </w:instrText>
           </w:r>
           <w:r>
             <w:rPr>
@@ -3016,7 +3016,7 @@
             <w:fldChar w:fldCharType="begin"/>
           </w:r>
           <w:r>
-            <w:instrText xml:space="preserve"> PAGEREF _Toc21002 \h </w:instrText>
+            <w:instrText xml:space="preserve"> PAGEREF _Toc26659 \h </w:instrText>
           </w:r>
           <w:r>
             <w:fldChar w:fldCharType="separate"/>
@@ -3054,7 +3054,7 @@
               <w:bCs/>
               <w:lang w:val="zh-CN"/>
             </w:rPr>
-            <w:instrText xml:space="preserve"> HYPERLINK \l _Toc25636 </w:instrText>
+            <w:instrText xml:space="preserve"> HYPERLINK \l _Toc18911 </w:instrText>
           </w:r>
           <w:r>
             <w:rPr>
@@ -3077,7 +3077,7 @@
             <w:fldChar w:fldCharType="begin"/>
           </w:r>
           <w:r>
-            <w:instrText xml:space="preserve"> PAGEREF _Toc25636 \h </w:instrText>
+            <w:instrText xml:space="preserve"> PAGEREF _Toc18911 \h </w:instrText>
           </w:r>
           <w:r>
             <w:fldChar w:fldCharType="separate"/>
@@ -3115,7 +3115,7 @@
               <w:bCs/>
               <w:lang w:val="zh-CN"/>
             </w:rPr>
-            <w:instrText xml:space="preserve"> HYPERLINK \l _Toc16805 </w:instrText>
+            <w:instrText xml:space="preserve"> HYPERLINK \l _Toc13044 </w:instrText>
           </w:r>
           <w:r>
             <w:rPr>
@@ -3138,7 +3138,7 @@
             <w:fldChar w:fldCharType="begin"/>
           </w:r>
           <w:r>
-            <w:instrText xml:space="preserve"> PAGEREF _Toc16805 \h </w:instrText>
+            <w:instrText xml:space="preserve"> PAGEREF _Toc13044 \h </w:instrText>
           </w:r>
           <w:r>
             <w:fldChar w:fldCharType="separate"/>
@@ -3176,7 +3176,7 @@
               <w:bCs/>
               <w:lang w:val="zh-CN"/>
             </w:rPr>
-            <w:instrText xml:space="preserve"> HYPERLINK \l _Toc8354 </w:instrText>
+            <w:instrText xml:space="preserve"> HYPERLINK \l _Toc21893 </w:instrText>
           </w:r>
           <w:r>
             <w:rPr>
@@ -3199,7 +3199,7 @@
             <w:fldChar w:fldCharType="begin"/>
           </w:r>
           <w:r>
-            <w:instrText xml:space="preserve"> PAGEREF _Toc8354 \h </w:instrText>
+            <w:instrText xml:space="preserve"> PAGEREF _Toc21893 \h </w:instrText>
           </w:r>
           <w:r>
             <w:fldChar w:fldCharType="separate"/>
@@ -3237,7 +3237,7 @@
               <w:bCs/>
               <w:lang w:val="zh-CN"/>
             </w:rPr>
-            <w:instrText xml:space="preserve"> HYPERLINK \l _Toc17498 </w:instrText>
+            <w:instrText xml:space="preserve"> HYPERLINK \l _Toc31313 </w:instrText>
           </w:r>
           <w:r>
             <w:rPr>
@@ -3260,7 +3260,7 @@
             <w:fldChar w:fldCharType="begin"/>
           </w:r>
           <w:r>
-            <w:instrText xml:space="preserve"> PAGEREF _Toc17498 \h </w:instrText>
+            <w:instrText xml:space="preserve"> PAGEREF _Toc31313 \h </w:instrText>
           </w:r>
           <w:r>
             <w:fldChar w:fldCharType="separate"/>
@@ -3298,7 +3298,7 @@
               <w:bCs/>
               <w:lang w:val="zh-CN"/>
             </w:rPr>
-            <w:instrText xml:space="preserve"> HYPERLINK \l _Toc24979 </w:instrText>
+            <w:instrText xml:space="preserve"> HYPERLINK \l _Toc13475 </w:instrText>
           </w:r>
           <w:r>
             <w:rPr>
@@ -3321,7 +3321,7 @@
             <w:fldChar w:fldCharType="begin"/>
           </w:r>
           <w:r>
-            <w:instrText xml:space="preserve"> PAGEREF _Toc24979 \h </w:instrText>
+            <w:instrText xml:space="preserve"> PAGEREF _Toc13475 \h </w:instrText>
           </w:r>
           <w:r>
             <w:fldChar w:fldCharType="separate"/>
@@ -3359,7 +3359,7 @@
               <w:bCs/>
               <w:lang w:val="zh-CN"/>
             </w:rPr>
-            <w:instrText xml:space="preserve"> HYPERLINK \l _Toc20856 </w:instrText>
+            <w:instrText xml:space="preserve"> HYPERLINK \l _Toc24825 </w:instrText>
           </w:r>
           <w:r>
             <w:rPr>
@@ -3382,7 +3382,7 @@
             <w:fldChar w:fldCharType="begin"/>
           </w:r>
           <w:r>
-            <w:instrText xml:space="preserve"> PAGEREF _Toc20856 \h </w:instrText>
+            <w:instrText xml:space="preserve"> PAGEREF _Toc24825 \h </w:instrText>
           </w:r>
           <w:r>
             <w:fldChar w:fldCharType="separate"/>
@@ -3420,7 +3420,7 @@
               <w:bCs/>
               <w:lang w:val="zh-CN"/>
             </w:rPr>
-            <w:instrText xml:space="preserve"> HYPERLINK \l _Toc18702 </w:instrText>
+            <w:instrText xml:space="preserve"> HYPERLINK \l _Toc2500 </w:instrText>
           </w:r>
           <w:r>
             <w:rPr>
@@ -3443,7 +3443,7 @@
             <w:fldChar w:fldCharType="begin"/>
           </w:r>
           <w:r>
-            <w:instrText xml:space="preserve"> PAGEREF _Toc18702 \h </w:instrText>
+            <w:instrText xml:space="preserve"> PAGEREF _Toc2500 \h </w:instrText>
           </w:r>
           <w:r>
             <w:fldChar w:fldCharType="separate"/>
@@ -3481,7 +3481,7 @@
               <w:bCs/>
               <w:lang w:val="zh-CN"/>
             </w:rPr>
-            <w:instrText xml:space="preserve"> HYPERLINK \l _Toc29360 </w:instrText>
+            <w:instrText xml:space="preserve"> HYPERLINK \l _Toc1777 </w:instrText>
           </w:r>
           <w:r>
             <w:rPr>
@@ -3504,7 +3504,7 @@
             <w:fldChar w:fldCharType="begin"/>
           </w:r>
           <w:r>
-            <w:instrText xml:space="preserve"> PAGEREF _Toc29360 \h </w:instrText>
+            <w:instrText xml:space="preserve"> PAGEREF _Toc1777 \h </w:instrText>
           </w:r>
           <w:r>
             <w:fldChar w:fldCharType="separate"/>
@@ -3542,7 +3542,7 @@
               <w:bCs/>
               <w:lang w:val="zh-CN"/>
             </w:rPr>
-            <w:instrText xml:space="preserve"> HYPERLINK \l _Toc21004 </w:instrText>
+            <w:instrText xml:space="preserve"> HYPERLINK \l _Toc26095 </w:instrText>
           </w:r>
           <w:r>
             <w:rPr>
@@ -3565,7 +3565,7 @@
             <w:fldChar w:fldCharType="begin"/>
           </w:r>
           <w:r>
-            <w:instrText xml:space="preserve"> PAGEREF _Toc21004 \h </w:instrText>
+            <w:instrText xml:space="preserve"> PAGEREF _Toc26095 \h </w:instrText>
           </w:r>
           <w:r>
             <w:fldChar w:fldCharType="separate"/>
@@ -3603,7 +3603,7 @@
               <w:bCs/>
               <w:lang w:val="zh-CN"/>
             </w:rPr>
-            <w:instrText xml:space="preserve"> HYPERLINK \l _Toc14049 </w:instrText>
+            <w:instrText xml:space="preserve"> HYPERLINK \l _Toc19920 </w:instrText>
           </w:r>
           <w:r>
             <w:rPr>
@@ -3626,7 +3626,7 @@
             <w:fldChar w:fldCharType="begin"/>
           </w:r>
           <w:r>
-            <w:instrText xml:space="preserve"> PAGEREF _Toc14049 \h </w:instrText>
+            <w:instrText xml:space="preserve"> PAGEREF _Toc19920 \h </w:instrText>
           </w:r>
           <w:r>
             <w:fldChar w:fldCharType="separate"/>
@@ -3664,7 +3664,7 @@
               <w:bCs/>
               <w:lang w:val="zh-CN"/>
             </w:rPr>
-            <w:instrText xml:space="preserve"> HYPERLINK \l _Toc30871 </w:instrText>
+            <w:instrText xml:space="preserve"> HYPERLINK \l _Toc11856 </w:instrText>
           </w:r>
           <w:r>
             <w:rPr>
@@ -3687,7 +3687,7 @@
             <w:fldChar w:fldCharType="begin"/>
           </w:r>
           <w:r>
-            <w:instrText xml:space="preserve"> PAGEREF _Toc30871 \h </w:instrText>
+            <w:instrText xml:space="preserve"> PAGEREF _Toc11856 \h </w:instrText>
           </w:r>
           <w:r>
             <w:fldChar w:fldCharType="separate"/>
@@ -4653,7 +4653,7 @@
           <w:rFonts w:hint="eastAsia"/>
         </w:rPr>
       </w:pPr>
-      <w:bookmarkStart w:id="1" w:name="_Toc20024"/>
+      <w:bookmarkStart w:id="1" w:name="_Toc10749"/>
       <w:r>
         <w:rPr>
           <w:rFonts w:hint="eastAsia"/>
@@ -4670,7 +4670,7 @@
           <w:lang w:val="en-US" w:eastAsia="zh-CN"/>
         </w:rPr>
       </w:pPr>
-      <w:bookmarkStart w:id="2" w:name="_Toc30232"/>
+      <w:bookmarkStart w:id="2" w:name="_Toc8482"/>
       <w:r>
         <w:rPr>
           <w:rFonts w:hint="eastAsia"/>
@@ -4727,7 +4727,7 @@
           <w:lang w:val="en-US" w:eastAsia="zh-CN"/>
         </w:rPr>
       </w:pPr>
-      <w:bookmarkStart w:id="3" w:name="_Toc21366"/>
+      <w:bookmarkStart w:id="3" w:name="_Toc27227"/>
       <w:r>
         <w:rPr>
           <w:rFonts w:hint="eastAsia"/>
@@ -4763,7 +4763,7 @@
           <w:lang w:val="en-US" w:eastAsia="zh-CN"/>
         </w:rPr>
       </w:pPr>
-      <w:bookmarkStart w:id="4" w:name="_Toc718"/>
+      <w:bookmarkStart w:id="4" w:name="_Toc15588"/>
       <w:r>
         <w:rPr>
           <w:rFonts w:hint="eastAsia"/>
@@ -4798,7 +4798,7 @@
         </w:rPr>
       </w:pPr>
       <w:bookmarkStart w:id="5" w:name="_Toc18055"/>
-      <w:bookmarkStart w:id="6" w:name="_Toc2844"/>
+      <w:bookmarkStart w:id="6" w:name="_Toc19480"/>
       <w:r>
         <w:rPr>
           <w:rFonts w:hint="eastAsia"/>
@@ -4860,7 +4860,7 @@
           <w:lang w:val="en-US" w:eastAsia="zh-CN"/>
         </w:rPr>
       </w:pPr>
-      <w:bookmarkStart w:id="7" w:name="_Toc10528"/>
+      <w:bookmarkStart w:id="7" w:name="_Toc5568"/>
       <w:r>
         <w:rPr>
           <w:rFonts w:hint="eastAsia"/>
@@ -4992,7 +4992,7 @@
           <w:lang w:val="en-US" w:eastAsia="zh-CN"/>
         </w:rPr>
       </w:pPr>
-      <w:bookmarkStart w:id="8" w:name="_Toc31865"/>
+      <w:bookmarkStart w:id="8" w:name="_Toc28657"/>
       <w:r>
         <w:rPr>
           <w:rFonts w:hint="eastAsia"/>
@@ -5082,7 +5082,7 @@
         </w:rPr>
       </w:pPr>
       <w:bookmarkStart w:id="9" w:name="_Toc25592"/>
-      <w:bookmarkStart w:id="10" w:name="_Toc17330"/>
+      <w:bookmarkStart w:id="10" w:name="_Toc9491"/>
       <w:r>
         <w:rPr>
           <w:rFonts w:hint="eastAsia"/>
@@ -5117,7 +5117,7 @@
         </w:rPr>
       </w:pPr>
       <w:bookmarkStart w:id="11" w:name="_Toc20809"/>
-      <w:bookmarkStart w:id="12" w:name="_Toc3559"/>
+      <w:bookmarkStart w:id="12" w:name="_Toc16122"/>
       <w:r>
         <w:rPr>
           <w:rFonts w:hint="eastAsia"/>
@@ -5186,7 +5186,7 @@
         </w:rPr>
       </w:pPr>
       <w:bookmarkStart w:id="13" w:name="_Toc31502"/>
-      <w:bookmarkStart w:id="14" w:name="_Toc25751"/>
+      <w:bookmarkStart w:id="14" w:name="_Toc30736"/>
       <w:r>
         <w:rPr>
           <w:rFonts w:hint="eastAsia"/>
@@ -5372,7 +5372,7 @@
         </w:rPr>
       </w:pPr>
       <w:bookmarkStart w:id="15" w:name="_Toc13573"/>
-      <w:bookmarkStart w:id="16" w:name="_Toc16845"/>
+      <w:bookmarkStart w:id="16" w:name="_Toc24673"/>
       <w:r>
         <w:rPr>
           <w:rFonts w:hint="eastAsia"/>
@@ -5456,7 +5456,7 @@
           <wp:inline distT="0" distB="0" distL="114300" distR="114300">
             <wp:extent cx="5269865" cy="2993390"/>
             <wp:effectExtent l="0" t="0" r="6985" b="16510"/>
-            <wp:docPr id="4" name="图片 1"/>
+            <wp:docPr id="3" name="图片 1"/>
             <wp:cNvGraphicFramePr>
               <a:graphicFrameLocks xmlns:a="http://schemas.openxmlformats.org/drawingml/2006/main" noChangeAspect="1"/>
             </wp:cNvGraphicFramePr>
@@ -5464,7 +5464,7 @@
               <a:graphicData uri="http://schemas.openxmlformats.org/drawingml/2006/picture">
                 <pic:pic xmlns:pic="http://schemas.openxmlformats.org/drawingml/2006/picture">
                   <pic:nvPicPr>
-                    <pic:cNvPr id="4" name="图片 1"/>
+                    <pic:cNvPr id="3" name="图片 1"/>
                     <pic:cNvPicPr>
                       <a:picLocks noChangeAspect="1"/>
                     </pic:cNvPicPr>
@@ -5499,7 +5499,7 @@
       <w:pPr>
         <w:ind w:firstLine="420"/>
         <w:rPr>
-          <w:rFonts w:hint="default" w:eastAsiaTheme="minorEastAsia"/>
+          <w:rFonts w:hint="eastAsia"/>
           <w:color w:val="7030A0"/>
           <w:lang w:val="en-US" w:eastAsia="zh-CN"/>
         </w:rPr>
@@ -5511,6 +5511,24 @@
           <w:lang w:val="en-US" w:eastAsia="zh-CN"/>
         </w:rPr>
         <w:t>Note: You can run the program directly, the system will prompt you what you need, you can directly enter the XEngine directory to search.</w:t>
+      </w:r>
+    </w:p>
+    <w:p>
+      <w:pPr>
+        <w:ind w:firstLine="420"/>
+        <w:rPr>
+          <w:rFonts w:hint="default"/>
+          <w:color w:val="7030A0"/>
+          <w:lang w:val="en-US" w:eastAsia="zh-CN"/>
+        </w:rPr>
+      </w:pPr>
+      <w:r>
+        <w:rPr>
+          <w:rFonts w:hint="eastAsia"/>
+          <w:color w:val="7030A0"/>
+          <w:lang w:val="en-US" w:eastAsia="zh-CN"/>
+        </w:rPr>
+        <w:t xml:space="preserve">     You can copy vscopy.bat to complie dir in source path and run it.it will automatically copy the files you need</w:t>
       </w:r>
     </w:p>
     <w:p>
@@ -5523,7 +5541,7 @@
         </w:rPr>
       </w:pPr>
       <w:bookmarkStart w:id="17" w:name="_Toc31740"/>
-      <w:bookmarkStart w:id="18" w:name="_Toc17102"/>
+      <w:bookmarkStart w:id="18" w:name="_Toc13537"/>
       <w:r>
         <w:rPr>
           <w:rFonts w:hint="eastAsia"/>
@@ -5560,7 +5578,7 @@
         </w:rPr>
       </w:pPr>
       <w:bookmarkStart w:id="19" w:name="_Toc14452"/>
-      <w:bookmarkStart w:id="20" w:name="_Toc147"/>
+      <w:bookmarkStart w:id="20" w:name="_Toc30329"/>
       <w:r>
         <w:rPr>
           <w:rFonts w:hint="eastAsia"/>
@@ -5629,7 +5647,7 @@
         </w:rPr>
       </w:pPr>
       <w:bookmarkStart w:id="21" w:name="_Toc16160"/>
-      <w:bookmarkStart w:id="22" w:name="_Toc9437"/>
+      <w:bookmarkStart w:id="22" w:name="_Toc32285"/>
       <w:r>
         <w:rPr>
           <w:rFonts w:hint="eastAsia"/>
@@ -5794,7 +5812,7 @@
         </w:rPr>
       </w:pPr>
       <w:bookmarkStart w:id="23" w:name="_Toc26189"/>
-      <w:bookmarkStart w:id="24" w:name="_Toc32606"/>
+      <w:bookmarkStart w:id="24" w:name="_Toc9436"/>
       <w:r>
         <w:rPr>
           <w:rFonts w:hint="eastAsia"/>
@@ -5815,7 +5833,7 @@
         </w:rPr>
       </w:pPr>
       <w:bookmarkStart w:id="25" w:name="_Toc12516"/>
-      <w:bookmarkStart w:id="26" w:name="_Toc14633"/>
+      <w:bookmarkStart w:id="26" w:name="_Toc20172"/>
       <w:r>
         <w:rPr>
           <w:rFonts w:hint="eastAsia"/>
@@ -5900,7 +5918,7 @@
         </w:rPr>
       </w:pPr>
       <w:bookmarkStart w:id="27" w:name="_Toc31670"/>
-      <w:bookmarkStart w:id="28" w:name="_Toc4499"/>
+      <w:bookmarkStart w:id="28" w:name="_Toc12519"/>
       <w:r>
         <w:rPr>
           <w:rFonts w:hint="eastAsia"/>
@@ -5947,7 +5965,7 @@
           <w:rFonts w:hint="eastAsia"/>
           <w:lang w:val="en-US" w:eastAsia="zh-CN"/>
         </w:rPr>
-        <w:t>XEngine:V7.17</w:t>
+        <w:t>XEngine:V7.18</w:t>
       </w:r>
     </w:p>
     <w:p>
@@ -5960,7 +5978,7 @@
         </w:rPr>
       </w:pPr>
       <w:bookmarkStart w:id="29" w:name="_Toc6830"/>
-      <w:bookmarkStart w:id="30" w:name="_Toc4582"/>
+      <w:bookmarkStart w:id="30" w:name="_Toc31616"/>
       <w:r>
         <w:rPr>
           <w:rFonts w:hint="eastAsia"/>
@@ -6066,9 +6084,9 @@
           <w:lang w:val="en-US" w:eastAsia="zh-CN"/>
         </w:rPr>
       </w:pPr>
-      <w:bookmarkStart w:id="31" w:name="_Toc31000"/>
-      <w:bookmarkStart w:id="32" w:name="_Toc1251"/>
-      <w:bookmarkStart w:id="33" w:name="_Toc25446"/>
+      <w:bookmarkStart w:id="31" w:name="_Toc1251"/>
+      <w:bookmarkStart w:id="32" w:name="_Toc31000"/>
+      <w:bookmarkStart w:id="33" w:name="_Toc22246"/>
       <w:r>
         <w:rPr>
           <w:rFonts w:hint="eastAsia"/>
@@ -6112,7 +6130,7 @@
         </w:rPr>
       </w:pPr>
       <w:bookmarkStart w:id="34" w:name="_Toc13875"/>
-      <w:bookmarkStart w:id="35" w:name="_Toc27112"/>
+      <w:bookmarkStart w:id="35" w:name="_Toc10580"/>
       <w:r>
         <w:rPr>
           <w:rFonts w:hint="eastAsia"/>
@@ -7293,7 +7311,7 @@
         </w:rPr>
       </w:pPr>
       <w:bookmarkStart w:id="36" w:name="_Toc29356"/>
-      <w:bookmarkStart w:id="37" w:name="_Toc19979"/>
+      <w:bookmarkStart w:id="37" w:name="_Toc407"/>
       <w:r>
         <w:rPr>
           <w:rFonts w:hint="eastAsia"/>
@@ -7803,7 +7821,7 @@
       </w:pPr>
       <w:bookmarkStart w:id="38" w:name="_Toc8534"/>
       <w:bookmarkStart w:id="39" w:name="_Toc2499"/>
-      <w:bookmarkStart w:id="40" w:name="_Toc16537"/>
+      <w:bookmarkStart w:id="40" w:name="_Toc20947"/>
       <w:r>
         <w:rPr>
           <w:rFonts w:hint="eastAsia"/>
@@ -7832,7 +7850,7 @@
         </w:rPr>
       </w:pPr>
       <w:bookmarkStart w:id="41" w:name="_Toc27337"/>
-      <w:bookmarkStart w:id="42" w:name="_Toc14911"/>
+      <w:bookmarkStart w:id="42" w:name="_Toc16127"/>
       <w:r>
         <w:rPr>
           <w:rFonts w:hint="eastAsia"/>
@@ -8980,7 +8998,7 @@
         </w:rPr>
       </w:pPr>
       <w:bookmarkStart w:id="43" w:name="_Toc18698"/>
-      <w:bookmarkStart w:id="44" w:name="_Toc3792"/>
+      <w:bookmarkStart w:id="44" w:name="_Toc25358"/>
       <w:r>
         <w:rPr>
           <w:rFonts w:hint="eastAsia"/>
@@ -9466,7 +9484,7 @@
       </w:pPr>
       <w:bookmarkStart w:id="45" w:name="_Toc3496"/>
       <w:bookmarkStart w:id="46" w:name="_Toc5244"/>
-      <w:bookmarkStart w:id="47" w:name="_Toc27712"/>
+      <w:bookmarkStart w:id="47" w:name="_Toc25758"/>
       <w:r>
         <w:rPr>
           <w:rFonts w:hint="eastAsia"/>
@@ -9517,7 +9535,7 @@
         </w:rPr>
       </w:pPr>
       <w:bookmarkStart w:id="48" w:name="_Toc13337"/>
-      <w:bookmarkStart w:id="49" w:name="_Toc9077"/>
+      <w:bookmarkStart w:id="49" w:name="_Toc17769"/>
       <w:r>
         <w:rPr>
           <w:rFonts w:hint="eastAsia"/>
@@ -10418,7 +10436,7 @@
         </w:rPr>
       </w:pPr>
       <w:bookmarkStart w:id="50" w:name="_Toc27799"/>
-      <w:bookmarkStart w:id="51" w:name="_Toc11382"/>
+      <w:bookmarkStart w:id="51" w:name="_Toc9859"/>
       <w:r>
         <w:rPr>
           <w:rFonts w:hint="eastAsia"/>
@@ -11059,9 +11077,9 @@
           <w:lang w:val="en-US" w:eastAsia="zh-CN"/>
         </w:rPr>
       </w:pPr>
-      <w:bookmarkStart w:id="52" w:name="_Toc26011"/>
-      <w:bookmarkStart w:id="53" w:name="_Toc8823"/>
-      <w:bookmarkStart w:id="54" w:name="_Toc28167"/>
+      <w:bookmarkStart w:id="52" w:name="_Toc8823"/>
+      <w:bookmarkStart w:id="53" w:name="_Toc26011"/>
+      <w:bookmarkStart w:id="54" w:name="_Toc7412"/>
       <w:r>
         <w:rPr>
           <w:rFonts w:hint="eastAsia"/>
@@ -11099,7 +11117,7 @@
         </w:rPr>
       </w:pPr>
       <w:bookmarkStart w:id="55" w:name="_Toc24902"/>
-      <w:bookmarkStart w:id="56" w:name="_Toc6734"/>
+      <w:bookmarkStart w:id="56" w:name="_Toc16343"/>
       <w:r>
         <w:rPr>
           <w:rFonts w:hint="eastAsia"/>
@@ -11877,7 +11895,7 @@
         </w:rPr>
       </w:pPr>
       <w:bookmarkStart w:id="57" w:name="_Toc3984"/>
-      <w:bookmarkStart w:id="58" w:name="_Toc28282"/>
+      <w:bookmarkStart w:id="58" w:name="_Toc2620"/>
       <w:r>
         <w:rPr>
           <w:rFonts w:hint="eastAsia"/>
@@ -12382,9 +12400,9 @@
           <w:lang w:val="en-US" w:eastAsia="zh-CN"/>
         </w:rPr>
       </w:pPr>
-      <w:bookmarkStart w:id="59" w:name="_Toc16260"/>
-      <w:bookmarkStart w:id="60" w:name="_Toc24704"/>
-      <w:bookmarkStart w:id="61" w:name="_Toc8992"/>
+      <w:bookmarkStart w:id="59" w:name="_Toc24704"/>
+      <w:bookmarkStart w:id="60" w:name="_Toc16260"/>
+      <w:bookmarkStart w:id="61" w:name="_Toc207"/>
       <w:r>
         <w:rPr>
           <w:rFonts w:hint="eastAsia"/>
@@ -12413,7 +12431,7 @@
         </w:rPr>
       </w:pPr>
       <w:bookmarkStart w:id="62" w:name="_Toc23357"/>
-      <w:bookmarkStart w:id="63" w:name="_Toc32026"/>
+      <w:bookmarkStart w:id="63" w:name="_Toc3839"/>
       <w:r>
         <w:rPr>
           <w:rFonts w:hint="eastAsia"/>
@@ -13560,7 +13578,7 @@
           <w:lang w:val="en-US" w:eastAsia="zh-CN"/>
         </w:rPr>
       </w:pPr>
-      <w:bookmarkStart w:id="65" w:name="_Toc9497"/>
+      <w:bookmarkStart w:id="65" w:name="_Toc29994"/>
       <w:r>
         <w:rPr>
           <w:rFonts w:hint="eastAsia"/>
@@ -14561,9 +14579,9 @@
           <w:lang w:val="en-US" w:eastAsia="zh-CN"/>
         </w:rPr>
       </w:pPr>
-      <w:bookmarkStart w:id="66" w:name="_Toc24336"/>
-      <w:bookmarkStart w:id="67" w:name="_Toc32121"/>
-      <w:bookmarkStart w:id="68" w:name="_Toc29255"/>
+      <w:bookmarkStart w:id="66" w:name="_Toc32121"/>
+      <w:bookmarkStart w:id="67" w:name="_Toc24336"/>
+      <w:bookmarkStart w:id="68" w:name="_Toc7463"/>
       <w:r>
         <w:rPr>
           <w:rFonts w:hint="eastAsia"/>
@@ -14601,7 +14619,7 @@
         </w:rPr>
       </w:pPr>
       <w:bookmarkStart w:id="69" w:name="_Toc18902"/>
-      <w:bookmarkStart w:id="70" w:name="_Toc18033"/>
+      <w:bookmarkStart w:id="70" w:name="_Toc12197"/>
       <w:r>
         <w:rPr>
           <w:rFonts w:hint="eastAsia"/>
@@ -15105,7 +15123,7 @@
         </w:rPr>
       </w:pPr>
       <w:bookmarkStart w:id="71" w:name="_Toc15943"/>
-      <w:bookmarkStart w:id="72" w:name="_Toc13636"/>
+      <w:bookmarkStart w:id="72" w:name="_Toc19192"/>
       <w:r>
         <w:rPr>
           <w:rFonts w:hint="eastAsia"/>
@@ -15848,7 +15866,7 @@
       </w:pPr>
       <w:bookmarkStart w:id="73" w:name="_Toc12424"/>
       <w:bookmarkStart w:id="74" w:name="_Toc31044"/>
-      <w:bookmarkStart w:id="75" w:name="_Toc2949"/>
+      <w:bookmarkStart w:id="75" w:name="_Toc27149"/>
       <w:r>
         <w:rPr>
           <w:rFonts w:hint="eastAsia"/>
@@ -15902,7 +15920,7 @@
         </w:rPr>
       </w:pPr>
       <w:bookmarkStart w:id="76" w:name="_Toc5754"/>
-      <w:bookmarkStart w:id="77" w:name="_Toc12928"/>
+      <w:bookmarkStart w:id="77" w:name="_Toc15702"/>
       <w:r>
         <w:rPr>
           <w:rFonts w:hint="eastAsia"/>
@@ -16423,7 +16441,7 @@
         </w:rPr>
       </w:pPr>
       <w:bookmarkStart w:id="78" w:name="_Toc27703"/>
-      <w:bookmarkStart w:id="79" w:name="_Toc19082"/>
+      <w:bookmarkStart w:id="79" w:name="_Toc26322"/>
       <w:r>
         <w:rPr>
           <w:rFonts w:hint="eastAsia"/>
@@ -17026,7 +17044,7 @@
         </w:rPr>
       </w:pPr>
       <w:bookmarkStart w:id="80" w:name="_Toc23344"/>
-      <w:bookmarkStart w:id="81" w:name="_Toc31982"/>
+      <w:bookmarkStart w:id="81" w:name="_Toc8587"/>
       <w:r>
         <w:rPr>
           <w:rFonts w:hint="eastAsia"/>
@@ -17069,7 +17087,7 @@
         </w:rPr>
       </w:pPr>
       <w:bookmarkStart w:id="82" w:name="_Toc26850"/>
-      <w:bookmarkStart w:id="83" w:name="_Toc20970"/>
+      <w:bookmarkStart w:id="83" w:name="_Toc10314"/>
       <w:r>
         <w:rPr>
           <w:rFonts w:hint="eastAsia"/>
@@ -17963,7 +17981,7 @@
         </w:rPr>
       </w:pPr>
       <w:bookmarkStart w:id="84" w:name="_Toc28262"/>
-      <w:bookmarkStart w:id="85" w:name="_Toc15218"/>
+      <w:bookmarkStart w:id="85" w:name="_Toc6650"/>
       <w:r>
         <w:rPr>
           <w:rFonts w:hint="eastAsia"/>
@@ -18461,7 +18479,7 @@
         </w:rPr>
       </w:pPr>
       <w:bookmarkStart w:id="86" w:name="_Toc22208"/>
-      <w:bookmarkStart w:id="87" w:name="_Toc32403"/>
+      <w:bookmarkStart w:id="87" w:name="_Toc29453"/>
       <w:r>
         <w:rPr>
           <w:rFonts w:hint="eastAsia"/>
@@ -18497,7 +18515,7 @@
         </w:rPr>
       </w:pPr>
       <w:bookmarkStart w:id="88" w:name="_Toc25845"/>
-      <w:bookmarkStart w:id="89" w:name="_Toc19058"/>
+      <w:bookmarkStart w:id="89" w:name="_Toc23965"/>
       <w:r>
         <w:rPr>
           <w:rFonts w:hint="eastAsia"/>
@@ -19051,7 +19069,7 @@
         </w:rPr>
       </w:pPr>
       <w:bookmarkStart w:id="90" w:name="_Toc3768"/>
-      <w:bookmarkStart w:id="91" w:name="_Toc10690"/>
+      <w:bookmarkStart w:id="91" w:name="_Toc31747"/>
       <w:r>
         <w:rPr>
           <w:rFonts w:hint="eastAsia"/>
@@ -19566,7 +19584,7 @@
       </w:pPr>
       <w:bookmarkStart w:id="92" w:name="_Toc21948"/>
       <w:bookmarkStart w:id="93" w:name="_Toc26960"/>
-      <w:bookmarkStart w:id="94" w:name="_Toc31482"/>
+      <w:bookmarkStart w:id="94" w:name="_Toc2113"/>
       <w:r>
         <w:rPr>
           <w:rFonts w:hint="eastAsia"/>
@@ -20099,7 +20117,7 @@
       </w:pPr>
       <w:bookmarkStart w:id="95" w:name="_Toc12158"/>
       <w:bookmarkStart w:id="96" w:name="_Toc8616"/>
-      <w:bookmarkStart w:id="97" w:name="_Toc21002"/>
+      <w:bookmarkStart w:id="97" w:name="_Toc26659"/>
       <w:r>
         <w:rPr>
           <w:rFonts w:hint="eastAsia"/>
@@ -20621,7 +20639,7 @@
         </w:rPr>
       </w:pPr>
       <w:bookmarkStart w:id="98" w:name="_Toc25275"/>
-      <w:bookmarkStart w:id="99" w:name="_Toc25636"/>
+      <w:bookmarkStart w:id="99" w:name="_Toc18911"/>
       <w:r>
         <w:rPr>
           <w:rFonts w:hint="eastAsia"/>
@@ -20664,7 +20682,7 @@
         </w:rPr>
       </w:pPr>
       <w:bookmarkStart w:id="100" w:name="_Toc24741"/>
-      <w:bookmarkStart w:id="101" w:name="_Toc16805"/>
+      <w:bookmarkStart w:id="101" w:name="_Toc13044"/>
       <w:r>
         <w:rPr>
           <w:rFonts w:hint="eastAsia"/>
@@ -20780,7 +20798,7 @@
         </w:rPr>
       </w:pPr>
       <w:bookmarkStart w:id="102" w:name="_Toc21616"/>
-      <w:bookmarkStart w:id="103" w:name="_Toc8354"/>
+      <w:bookmarkStart w:id="103" w:name="_Toc21893"/>
       <w:r>
         <w:rPr>
           <w:rFonts w:hint="eastAsia"/>
@@ -20931,7 +20949,7 @@
         </w:rPr>
       </w:pPr>
       <w:bookmarkStart w:id="104" w:name="_Toc21285"/>
-      <w:bookmarkStart w:id="105" w:name="_Toc17498"/>
+      <w:bookmarkStart w:id="105" w:name="_Toc31313"/>
       <w:r>
         <w:rPr>
           <w:rFonts w:hint="eastAsia"/>
@@ -21028,7 +21046,7 @@
         </w:rPr>
       </w:pPr>
       <w:bookmarkStart w:id="106" w:name="_Toc8374"/>
-      <w:bookmarkStart w:id="107" w:name="_Toc24979"/>
+      <w:bookmarkStart w:id="107" w:name="_Toc13475"/>
       <w:r>
         <w:rPr>
           <w:rFonts w:hint="eastAsia"/>
@@ -21171,7 +21189,7 @@
           <w:lang w:val="en-US" w:eastAsia="zh-CN"/>
         </w:rPr>
       </w:pPr>
-      <w:bookmarkStart w:id="108" w:name="_Toc20856"/>
+      <w:bookmarkStart w:id="108" w:name="_Toc24825"/>
       <w:r>
         <w:rPr>
           <w:rFonts w:hint="eastAsia"/>
@@ -21232,7 +21250,7 @@
           <w:lang w:val="en-US" w:eastAsia="zh-CN"/>
         </w:rPr>
       </w:pPr>
-      <w:bookmarkStart w:id="109" w:name="_Toc18702"/>
+      <w:bookmarkStart w:id="109" w:name="_Toc2500"/>
       <w:r>
         <w:rPr>
           <w:rFonts w:hint="eastAsia"/>
@@ -21373,7 +21391,7 @@
           <w:lang w:val="en-US" w:eastAsia="zh-CN"/>
         </w:rPr>
       </w:pPr>
-      <w:bookmarkStart w:id="110" w:name="_Toc29360"/>
+      <w:bookmarkStart w:id="110" w:name="_Toc1777"/>
       <w:r>
         <w:rPr>
           <w:rFonts w:hint="eastAsia"/>
@@ -21392,7 +21410,7 @@
         </w:rPr>
       </w:pPr>
       <w:bookmarkStart w:id="111" w:name="_Toc5865"/>
-      <w:bookmarkStart w:id="112" w:name="_Toc21004"/>
+      <w:bookmarkStart w:id="112" w:name="_Toc26095"/>
       <w:r>
         <w:rPr>
           <w:rFonts w:hint="eastAsia"/>
@@ -21434,7 +21452,7 @@
         </w:rPr>
       </w:pPr>
       <w:bookmarkStart w:id="113" w:name="_Toc27100"/>
-      <w:bookmarkStart w:id="114" w:name="_Toc14049"/>
+      <w:bookmarkStart w:id="114" w:name="_Toc19920"/>
       <w:r>
         <w:rPr>
           <w:rFonts w:hint="eastAsia"/>
@@ -21478,7 +21496,7 @@
         </w:rPr>
       </w:pPr>
       <w:bookmarkStart w:id="115" w:name="_Toc255"/>
-      <w:bookmarkStart w:id="116" w:name="_Toc30871"/>
+      <w:bookmarkStart w:id="116" w:name="_Toc11856"/>
       <w:r>
         <w:rPr>
           <w:rFonts w:hint="eastAsia"/>

</xml_diff>

<commit_message>
delete:http auth time in configure
</commit_message>
<xml_diff>
--- a/XEngine_Docment/Docment_en.docx
+++ b/XEngine_Docment/Docment_en.docx
@@ -6417,8 +6417,6 @@
           <w:lang w:val="en-US" w:eastAsia="zh-CN"/>
         </w:rPr>
       </w:pPr>
-      <w:bookmarkStart w:id="136" w:name="_GoBack"/>
-      <w:bookmarkEnd w:id="136"/>
     </w:p>
     <w:tbl>
       <w:tblPr>
@@ -7779,8 +7777,8 @@
           <w:lang w:val="en-US" w:eastAsia="zh-CN"/>
         </w:rPr>
       </w:pPr>
-      <w:bookmarkStart w:id="13" w:name="_Toc20809"/>
-      <w:bookmarkStart w:id="14" w:name="_Toc28221"/>
+      <w:bookmarkStart w:id="13" w:name="_Toc28221"/>
+      <w:bookmarkStart w:id="14" w:name="_Toc20809"/>
       <w:r>
         <w:rPr>
           <w:rFonts w:hint="eastAsia"/>
@@ -7994,8 +7992,8 @@
           <w:lang w:val="en-US" w:eastAsia="zh-CN"/>
         </w:rPr>
       </w:pPr>
-      <w:bookmarkStart w:id="21" w:name="_Toc14452"/>
-      <w:bookmarkStart w:id="22" w:name="_Toc15453"/>
+      <w:bookmarkStart w:id="21" w:name="_Toc15453"/>
+      <w:bookmarkStart w:id="22" w:name="_Toc14452"/>
       <w:r>
         <w:rPr>
           <w:rFonts w:hint="eastAsia"/>
@@ -8148,8 +8146,8 @@
           <w:lang w:val="en-US" w:eastAsia="zh-CN"/>
         </w:rPr>
       </w:pPr>
-      <w:bookmarkStart w:id="25" w:name="_Toc18062"/>
-      <w:bookmarkStart w:id="26" w:name="_Toc7475"/>
+      <w:bookmarkStart w:id="25" w:name="_Toc7475"/>
+      <w:bookmarkStart w:id="26" w:name="_Toc18062"/>
       <w:r>
         <w:rPr>
           <w:rFonts w:hint="eastAsia"/>
@@ -8379,8 +8377,8 @@
         <w:bidi w:val="0"/>
       </w:pPr>
       <w:bookmarkStart w:id="30" w:name="_Toc3496"/>
-      <w:bookmarkStart w:id="31" w:name="_Toc5244"/>
-      <w:bookmarkStart w:id="32" w:name="_Toc11146"/>
+      <w:bookmarkStart w:id="31" w:name="_Toc11146"/>
+      <w:bookmarkStart w:id="32" w:name="_Toc5244"/>
       <w:r>
         <w:rPr>
           <w:rFonts w:hint="eastAsia"/>
@@ -21656,8 +21654,8 @@
           <w:lang w:val="en-US" w:eastAsia="zh-CN"/>
         </w:rPr>
       </w:pPr>
-      <w:bookmarkStart w:id="89" w:name="_Toc8948"/>
-      <w:bookmarkStart w:id="90" w:name="_Toc11380"/>
+      <w:bookmarkStart w:id="89" w:name="_Toc11380"/>
+      <w:bookmarkStart w:id="90" w:name="_Toc8948"/>
       <w:r>
         <w:rPr>
           <w:rFonts w:hint="eastAsia"/>
@@ -24666,8 +24664,8 @@
           <w:lang w:val="en-US" w:eastAsia="zh-CN"/>
         </w:rPr>
       </w:pPr>
-      <w:bookmarkStart w:id="118" w:name="_Toc24741"/>
-      <w:bookmarkStart w:id="119" w:name="_Toc3722"/>
+      <w:bookmarkStart w:id="118" w:name="_Toc3722"/>
+      <w:bookmarkStart w:id="119" w:name="_Toc24741"/>
       <w:r>
         <w:rPr>
           <w:rFonts w:hint="eastAsia"/>
@@ -25293,33 +25291,8 @@
           <w:lang w:val="en-US" w:eastAsia="zh-CN"/>
         </w:rPr>
       </w:pPr>
-      <w:r>
-        <w:rPr>
-          <w:rFonts w:hint="default"/>
-          <w:lang w:val="en-US" w:eastAsia="zh-CN"/>
-        </w:rPr>
-        <w:t>nHTTPAuthTime</w:t>
-      </w:r>
-      <w:r>
-        <w:rPr>
-          <w:rFonts w:hint="eastAsia"/>
-          <w:lang w:val="en-US" w:eastAsia="zh-CN"/>
-        </w:rPr>
-        <w:t>:http authorize verification timeout,second.</w:t>
-      </w:r>
-    </w:p>
-    <w:p>
-      <w:pPr>
-        <w:numPr>
-          <w:ilvl w:val="0"/>
-          <w:numId w:val="4"/>
-        </w:numPr>
-        <w:ind w:left="420" w:leftChars="0" w:hanging="420" w:firstLineChars="0"/>
-        <w:rPr>
-          <w:rFonts w:hint="default"/>
-          <w:lang w:val="en-US" w:eastAsia="zh-CN"/>
-        </w:rPr>
-      </w:pPr>
+      <w:bookmarkStart w:id="136" w:name="_GoBack"/>
+      <w:bookmarkEnd w:id="136"/>
       <w:r>
         <w:rPr>
           <w:rFonts w:hint="eastAsia"/>

</xml_diff>

<commit_message>
update:CHANGELOG and document and configure file
</commit_message>
<xml_diff>
--- a/XEngine_Docment/Docment_en.docx
+++ b/XEngine_Docment/Docment_en.docx
@@ -14,7 +14,7 @@
           <w:lang w:val="en-US"/>
         </w:rPr>
       </w:pPr>
-      <w:bookmarkStart w:id="0" w:name="_Toc4799"/>
+      <w:bookmarkStart w:id="0" w:name="_Toc7691"/>
       <w:r>
         <w:rPr>
           <w:rFonts w:hint="eastAsia"/>
@@ -91,7 +91,7 @@
             <w:fldChar w:fldCharType="begin"/>
           </w:r>
           <w:r>
-            <w:instrText xml:space="preserve"> HYPERLINK \l _Toc4799 </w:instrText>
+            <w:instrText xml:space="preserve"> HYPERLINK \l _Toc7691 </w:instrText>
           </w:r>
           <w:r>
             <w:fldChar w:fldCharType="separate"/>
@@ -111,7 +111,7 @@
             <w:fldChar w:fldCharType="begin"/>
           </w:r>
           <w:r>
-            <w:instrText xml:space="preserve"> PAGEREF _Toc4799 \h </w:instrText>
+            <w:instrText xml:space="preserve"> PAGEREF _Toc7691 \h </w:instrText>
           </w:r>
           <w:r>
             <w:fldChar w:fldCharType="separate"/>
@@ -145,7 +145,7 @@
               <w:bCs/>
               <w:lang w:val="zh-CN"/>
             </w:rPr>
-            <w:instrText xml:space="preserve"> HYPERLINK \l _Toc30380 </w:instrText>
+            <w:instrText xml:space="preserve"> HYPERLINK \l _Toc26057 </w:instrText>
           </w:r>
           <w:r>
             <w:rPr>
@@ -167,7 +167,7 @@
             <w:fldChar w:fldCharType="begin"/>
           </w:r>
           <w:r>
-            <w:instrText xml:space="preserve"> PAGEREF _Toc30380 \h </w:instrText>
+            <w:instrText xml:space="preserve"> PAGEREF _Toc26057 \h </w:instrText>
           </w:r>
           <w:r>
             <w:fldChar w:fldCharType="separate"/>
@@ -205,7 +205,7 @@
               <w:bCs/>
               <w:lang w:val="zh-CN"/>
             </w:rPr>
-            <w:instrText xml:space="preserve"> HYPERLINK \l _Toc14629 </w:instrText>
+            <w:instrText xml:space="preserve"> HYPERLINK \l _Toc29934 </w:instrText>
           </w:r>
           <w:r>
             <w:rPr>
@@ -228,7 +228,7 @@
             <w:fldChar w:fldCharType="begin"/>
           </w:r>
           <w:r>
-            <w:instrText xml:space="preserve"> PAGEREF _Toc14629 \h </w:instrText>
+            <w:instrText xml:space="preserve"> PAGEREF _Toc29934 \h </w:instrText>
           </w:r>
           <w:r>
             <w:fldChar w:fldCharType="separate"/>
@@ -266,7 +266,7 @@
               <w:bCs/>
               <w:lang w:val="zh-CN"/>
             </w:rPr>
-            <w:instrText xml:space="preserve"> HYPERLINK \l _Toc26026 </w:instrText>
+            <w:instrText xml:space="preserve"> HYPERLINK \l _Toc25237 </w:instrText>
           </w:r>
           <w:r>
             <w:rPr>
@@ -290,7 +290,7 @@
             <w:fldChar w:fldCharType="begin"/>
           </w:r>
           <w:r>
-            <w:instrText xml:space="preserve"> PAGEREF _Toc26026 \h </w:instrText>
+            <w:instrText xml:space="preserve"> PAGEREF _Toc25237 \h </w:instrText>
           </w:r>
           <w:r>
             <w:fldChar w:fldCharType="separate"/>
@@ -328,7 +328,7 @@
               <w:bCs/>
               <w:lang w:val="zh-CN"/>
             </w:rPr>
-            <w:instrText xml:space="preserve"> HYPERLINK \l _Toc2109 </w:instrText>
+            <w:instrText xml:space="preserve"> HYPERLINK \l _Toc7628 </w:instrText>
           </w:r>
           <w:r>
             <w:rPr>
@@ -351,7 +351,7 @@
             <w:fldChar w:fldCharType="begin"/>
           </w:r>
           <w:r>
-            <w:instrText xml:space="preserve"> PAGEREF _Toc2109 \h </w:instrText>
+            <w:instrText xml:space="preserve"> PAGEREF _Toc7628 \h </w:instrText>
           </w:r>
           <w:r>
             <w:fldChar w:fldCharType="separate"/>
@@ -389,7 +389,7 @@
               <w:bCs/>
               <w:lang w:val="zh-CN"/>
             </w:rPr>
-            <w:instrText xml:space="preserve"> HYPERLINK \l _Toc23637 </w:instrText>
+            <w:instrText xml:space="preserve"> HYPERLINK \l _Toc8017 </w:instrText>
           </w:r>
           <w:r>
             <w:rPr>
@@ -418,7 +418,7 @@
             <w:fldChar w:fldCharType="begin"/>
           </w:r>
           <w:r>
-            <w:instrText xml:space="preserve"> PAGEREF _Toc23637 \h </w:instrText>
+            <w:instrText xml:space="preserve"> PAGEREF _Toc8017 \h </w:instrText>
           </w:r>
           <w:r>
             <w:fldChar w:fldCharType="separate"/>
@@ -456,7 +456,7 @@
               <w:bCs/>
               <w:lang w:val="zh-CN"/>
             </w:rPr>
-            <w:instrText xml:space="preserve"> HYPERLINK \l _Toc20485 </w:instrText>
+            <w:instrText xml:space="preserve"> HYPERLINK \l _Toc560 </w:instrText>
           </w:r>
           <w:r>
             <w:rPr>
@@ -486,7 +486,7 @@
             <w:fldChar w:fldCharType="begin"/>
           </w:r>
           <w:r>
-            <w:instrText xml:space="preserve"> PAGEREF _Toc20485 \h </w:instrText>
+            <w:instrText xml:space="preserve"> PAGEREF _Toc560 \h </w:instrText>
           </w:r>
           <w:r>
             <w:fldChar w:fldCharType="separate"/>
@@ -524,7 +524,7 @@
               <w:bCs/>
               <w:lang w:val="zh-CN"/>
             </w:rPr>
-            <w:instrText xml:space="preserve"> HYPERLINK \l _Toc31416 </w:instrText>
+            <w:instrText xml:space="preserve"> HYPERLINK \l _Toc24700 </w:instrText>
           </w:r>
           <w:r>
             <w:rPr>
@@ -547,7 +547,7 @@
             <w:fldChar w:fldCharType="begin"/>
           </w:r>
           <w:r>
-            <w:instrText xml:space="preserve"> PAGEREF _Toc31416 \h </w:instrText>
+            <w:instrText xml:space="preserve"> PAGEREF _Toc24700 \h </w:instrText>
           </w:r>
           <w:r>
             <w:fldChar w:fldCharType="separate"/>
@@ -585,7 +585,7 @@
               <w:bCs/>
               <w:lang w:val="zh-CN"/>
             </w:rPr>
-            <w:instrText xml:space="preserve"> HYPERLINK \l _Toc10312 </w:instrText>
+            <w:instrText xml:space="preserve"> HYPERLINK \l _Toc14674 </w:instrText>
           </w:r>
           <w:r>
             <w:rPr>
@@ -608,7 +608,7 @@
             <w:fldChar w:fldCharType="begin"/>
           </w:r>
           <w:r>
-            <w:instrText xml:space="preserve"> PAGEREF _Toc10312 \h </w:instrText>
+            <w:instrText xml:space="preserve"> PAGEREF _Toc14674 \h </w:instrText>
           </w:r>
           <w:r>
             <w:fldChar w:fldCharType="separate"/>
@@ -646,7 +646,7 @@
               <w:bCs/>
               <w:lang w:val="zh-CN"/>
             </w:rPr>
-            <w:instrText xml:space="preserve"> HYPERLINK \l _Toc6610 </w:instrText>
+            <w:instrText xml:space="preserve"> HYPERLINK \l _Toc31314 </w:instrText>
           </w:r>
           <w:r>
             <w:rPr>
@@ -669,7 +669,7 @@
             <w:fldChar w:fldCharType="begin"/>
           </w:r>
           <w:r>
-            <w:instrText xml:space="preserve"> PAGEREF _Toc6610 \h </w:instrText>
+            <w:instrText xml:space="preserve"> PAGEREF _Toc31314 \h </w:instrText>
           </w:r>
           <w:r>
             <w:fldChar w:fldCharType="separate"/>
@@ -707,7 +707,7 @@
               <w:bCs/>
               <w:lang w:val="zh-CN"/>
             </w:rPr>
-            <w:instrText xml:space="preserve"> HYPERLINK \l _Toc3315 </w:instrText>
+            <w:instrText xml:space="preserve"> HYPERLINK \l _Toc8380 </w:instrText>
           </w:r>
           <w:r>
             <w:rPr>
@@ -730,7 +730,7 @@
             <w:fldChar w:fldCharType="begin"/>
           </w:r>
           <w:r>
-            <w:instrText xml:space="preserve"> PAGEREF _Toc3315 \h </w:instrText>
+            <w:instrText xml:space="preserve"> PAGEREF _Toc8380 \h </w:instrText>
           </w:r>
           <w:r>
             <w:fldChar w:fldCharType="separate"/>
@@ -768,7 +768,7 @@
               <w:bCs/>
               <w:lang w:val="zh-CN"/>
             </w:rPr>
-            <w:instrText xml:space="preserve"> HYPERLINK \l _Toc30978 </w:instrText>
+            <w:instrText xml:space="preserve"> HYPERLINK \l _Toc19826 </w:instrText>
           </w:r>
           <w:r>
             <w:rPr>
@@ -798,7 +798,7 @@
             <w:fldChar w:fldCharType="begin"/>
           </w:r>
           <w:r>
-            <w:instrText xml:space="preserve"> PAGEREF _Toc30978 \h </w:instrText>
+            <w:instrText xml:space="preserve"> PAGEREF _Toc19826 \h </w:instrText>
           </w:r>
           <w:r>
             <w:fldChar w:fldCharType="separate"/>
@@ -836,7 +836,7 @@
               <w:bCs/>
               <w:lang w:val="zh-CN"/>
             </w:rPr>
-            <w:instrText xml:space="preserve"> HYPERLINK \l _Toc20079 </w:instrText>
+            <w:instrText xml:space="preserve"> HYPERLINK \l _Toc4834 </w:instrText>
           </w:r>
           <w:r>
             <w:rPr>
@@ -859,7 +859,7 @@
             <w:fldChar w:fldCharType="begin"/>
           </w:r>
           <w:r>
-            <w:instrText xml:space="preserve"> PAGEREF _Toc20079 \h </w:instrText>
+            <w:instrText xml:space="preserve"> PAGEREF _Toc4834 \h </w:instrText>
           </w:r>
           <w:r>
             <w:fldChar w:fldCharType="separate"/>
@@ -897,7 +897,7 @@
               <w:bCs/>
               <w:lang w:val="zh-CN"/>
             </w:rPr>
-            <w:instrText xml:space="preserve"> HYPERLINK \l _Toc903 </w:instrText>
+            <w:instrText xml:space="preserve"> HYPERLINK \l _Toc7559 </w:instrText>
           </w:r>
           <w:r>
             <w:rPr>
@@ -920,7 +920,7 @@
             <w:fldChar w:fldCharType="begin"/>
           </w:r>
           <w:r>
-            <w:instrText xml:space="preserve"> PAGEREF _Toc903 \h </w:instrText>
+            <w:instrText xml:space="preserve"> PAGEREF _Toc7559 \h </w:instrText>
           </w:r>
           <w:r>
             <w:fldChar w:fldCharType="separate"/>
@@ -958,7 +958,7 @@
               <w:bCs/>
               <w:lang w:val="zh-CN"/>
             </w:rPr>
-            <w:instrText xml:space="preserve"> HYPERLINK \l _Toc32145 </w:instrText>
+            <w:instrText xml:space="preserve"> HYPERLINK \l _Toc29608 </w:instrText>
           </w:r>
           <w:r>
             <w:rPr>
@@ -981,7 +981,7 @@
             <w:fldChar w:fldCharType="begin"/>
           </w:r>
           <w:r>
-            <w:instrText xml:space="preserve"> PAGEREF _Toc32145 \h </w:instrText>
+            <w:instrText xml:space="preserve"> PAGEREF _Toc29608 \h </w:instrText>
           </w:r>
           <w:r>
             <w:fldChar w:fldCharType="separate"/>
@@ -1019,7 +1019,7 @@
               <w:bCs/>
               <w:lang w:val="zh-CN"/>
             </w:rPr>
-            <w:instrText xml:space="preserve"> HYPERLINK \l _Toc22321 </w:instrText>
+            <w:instrText xml:space="preserve"> HYPERLINK \l _Toc14914 </w:instrText>
           </w:r>
           <w:r>
             <w:rPr>
@@ -1042,7 +1042,7 @@
             <w:fldChar w:fldCharType="begin"/>
           </w:r>
           <w:r>
-            <w:instrText xml:space="preserve"> PAGEREF _Toc22321 \h </w:instrText>
+            <w:instrText xml:space="preserve"> PAGEREF _Toc14914 \h </w:instrText>
           </w:r>
           <w:r>
             <w:fldChar w:fldCharType="separate"/>
@@ -1080,7 +1080,7 @@
               <w:bCs/>
               <w:lang w:val="zh-CN"/>
             </w:rPr>
-            <w:instrText xml:space="preserve"> HYPERLINK \l _Toc30731 </w:instrText>
+            <w:instrText xml:space="preserve"> HYPERLINK \l _Toc18926 </w:instrText>
           </w:r>
           <w:r>
             <w:rPr>
@@ -1103,7 +1103,7 @@
             <w:fldChar w:fldCharType="begin"/>
           </w:r>
           <w:r>
-            <w:instrText xml:space="preserve"> PAGEREF _Toc30731 \h </w:instrText>
+            <w:instrText xml:space="preserve"> PAGEREF _Toc18926 \h </w:instrText>
           </w:r>
           <w:r>
             <w:fldChar w:fldCharType="separate"/>
@@ -1141,7 +1141,7 @@
               <w:bCs/>
               <w:lang w:val="zh-CN"/>
             </w:rPr>
-            <w:instrText xml:space="preserve"> HYPERLINK \l _Toc15741 </w:instrText>
+            <w:instrText xml:space="preserve"> HYPERLINK \l _Toc29998 </w:instrText>
           </w:r>
           <w:r>
             <w:rPr>
@@ -1164,7 +1164,7 @@
             <w:fldChar w:fldCharType="begin"/>
           </w:r>
           <w:r>
-            <w:instrText xml:space="preserve"> PAGEREF _Toc15741 \h </w:instrText>
+            <w:instrText xml:space="preserve"> PAGEREF _Toc29998 \h </w:instrText>
           </w:r>
           <w:r>
             <w:fldChar w:fldCharType="separate"/>
@@ -1202,7 +1202,7 @@
               <w:bCs/>
               <w:lang w:val="zh-CN"/>
             </w:rPr>
-            <w:instrText xml:space="preserve"> HYPERLINK \l _Toc8597 </w:instrText>
+            <w:instrText xml:space="preserve"> HYPERLINK \l _Toc5779 </w:instrText>
           </w:r>
           <w:r>
             <w:rPr>
@@ -1225,7 +1225,7 @@
             <w:fldChar w:fldCharType="begin"/>
           </w:r>
           <w:r>
-            <w:instrText xml:space="preserve"> PAGEREF _Toc8597 \h </w:instrText>
+            <w:instrText xml:space="preserve"> PAGEREF _Toc5779 \h </w:instrText>
           </w:r>
           <w:r>
             <w:fldChar w:fldCharType="separate"/>
@@ -1263,7 +1263,7 @@
               <w:bCs/>
               <w:lang w:val="zh-CN"/>
             </w:rPr>
-            <w:instrText xml:space="preserve"> HYPERLINK \l _Toc4786 </w:instrText>
+            <w:instrText xml:space="preserve"> HYPERLINK \l _Toc29478 </w:instrText>
           </w:r>
           <w:r>
             <w:rPr>
@@ -1286,7 +1286,7 @@
             <w:fldChar w:fldCharType="begin"/>
           </w:r>
           <w:r>
-            <w:instrText xml:space="preserve"> PAGEREF _Toc4786 \h </w:instrText>
+            <w:instrText xml:space="preserve"> PAGEREF _Toc29478 \h </w:instrText>
           </w:r>
           <w:r>
             <w:fldChar w:fldCharType="separate"/>
@@ -1324,7 +1324,7 @@
               <w:bCs/>
               <w:lang w:val="zh-CN"/>
             </w:rPr>
-            <w:instrText xml:space="preserve"> HYPERLINK \l _Toc30495 </w:instrText>
+            <w:instrText xml:space="preserve"> HYPERLINK \l _Toc23703 </w:instrText>
           </w:r>
           <w:r>
             <w:rPr>
@@ -1347,7 +1347,7 @@
             <w:fldChar w:fldCharType="begin"/>
           </w:r>
           <w:r>
-            <w:instrText xml:space="preserve"> PAGEREF _Toc30495 \h </w:instrText>
+            <w:instrText xml:space="preserve"> PAGEREF _Toc23703 \h </w:instrText>
           </w:r>
           <w:r>
             <w:fldChar w:fldCharType="separate"/>
@@ -1385,7 +1385,7 @@
               <w:bCs/>
               <w:lang w:val="zh-CN"/>
             </w:rPr>
-            <w:instrText xml:space="preserve"> HYPERLINK \l _Toc12982 </w:instrText>
+            <w:instrText xml:space="preserve"> HYPERLINK \l _Toc7796 </w:instrText>
           </w:r>
           <w:r>
             <w:rPr>
@@ -1421,7 +1421,7 @@
             <w:fldChar w:fldCharType="begin"/>
           </w:r>
           <w:r>
-            <w:instrText xml:space="preserve"> PAGEREF _Toc12982 \h </w:instrText>
+            <w:instrText xml:space="preserve"> PAGEREF _Toc7796 \h </w:instrText>
           </w:r>
           <w:r>
             <w:fldChar w:fldCharType="separate"/>
@@ -1459,7 +1459,7 @@
               <w:bCs/>
               <w:lang w:val="zh-CN"/>
             </w:rPr>
-            <w:instrText xml:space="preserve"> HYPERLINK \l _Toc21708 </w:instrText>
+            <w:instrText xml:space="preserve"> HYPERLINK \l _Toc11073 </w:instrText>
           </w:r>
           <w:r>
             <w:rPr>
@@ -1482,7 +1482,7 @@
             <w:fldChar w:fldCharType="begin"/>
           </w:r>
           <w:r>
-            <w:instrText xml:space="preserve"> PAGEREF _Toc21708 \h </w:instrText>
+            <w:instrText xml:space="preserve"> PAGEREF _Toc11073 \h </w:instrText>
           </w:r>
           <w:r>
             <w:fldChar w:fldCharType="separate"/>
@@ -1520,7 +1520,7 @@
               <w:bCs/>
               <w:lang w:val="zh-CN"/>
             </w:rPr>
-            <w:instrText xml:space="preserve"> HYPERLINK \l _Toc431 </w:instrText>
+            <w:instrText xml:space="preserve"> HYPERLINK \l _Toc26333 </w:instrText>
           </w:r>
           <w:r>
             <w:rPr>
@@ -1543,7 +1543,7 @@
             <w:fldChar w:fldCharType="begin"/>
           </w:r>
           <w:r>
-            <w:instrText xml:space="preserve"> PAGEREF _Toc431 \h </w:instrText>
+            <w:instrText xml:space="preserve"> PAGEREF _Toc26333 \h </w:instrText>
           </w:r>
           <w:r>
             <w:fldChar w:fldCharType="separate"/>
@@ -1581,7 +1581,7 @@
               <w:bCs/>
               <w:lang w:val="zh-CN"/>
             </w:rPr>
-            <w:instrText xml:space="preserve"> HYPERLINK \l _Toc19587 </w:instrText>
+            <w:instrText xml:space="preserve"> HYPERLINK \l _Toc17008 </w:instrText>
           </w:r>
           <w:r>
             <w:rPr>
@@ -1604,7 +1604,7 @@
             <w:fldChar w:fldCharType="begin"/>
           </w:r>
           <w:r>
-            <w:instrText xml:space="preserve"> PAGEREF _Toc19587 \h </w:instrText>
+            <w:instrText xml:space="preserve"> PAGEREF _Toc17008 \h </w:instrText>
           </w:r>
           <w:r>
             <w:fldChar w:fldCharType="separate"/>
@@ -1642,7 +1642,7 @@
               <w:bCs/>
               <w:lang w:val="zh-CN"/>
             </w:rPr>
-            <w:instrText xml:space="preserve"> HYPERLINK \l _Toc5821 </w:instrText>
+            <w:instrText xml:space="preserve"> HYPERLINK \l _Toc10030 </w:instrText>
           </w:r>
           <w:r>
             <w:rPr>
@@ -1665,7 +1665,7 @@
             <w:fldChar w:fldCharType="begin"/>
           </w:r>
           <w:r>
-            <w:instrText xml:space="preserve"> PAGEREF _Toc5821 \h </w:instrText>
+            <w:instrText xml:space="preserve"> PAGEREF _Toc10030 \h </w:instrText>
           </w:r>
           <w:r>
             <w:fldChar w:fldCharType="separate"/>
@@ -1703,7 +1703,7 @@
               <w:bCs/>
               <w:lang w:val="zh-CN"/>
             </w:rPr>
-            <w:instrText xml:space="preserve"> HYPERLINK \l _Toc6751 </w:instrText>
+            <w:instrText xml:space="preserve"> HYPERLINK \l _Toc27269 </w:instrText>
           </w:r>
           <w:r>
             <w:rPr>
@@ -1726,7 +1726,7 @@
             <w:fldChar w:fldCharType="begin"/>
           </w:r>
           <w:r>
-            <w:instrText xml:space="preserve"> PAGEREF _Toc6751 \h </w:instrText>
+            <w:instrText xml:space="preserve"> PAGEREF _Toc27269 \h </w:instrText>
           </w:r>
           <w:r>
             <w:fldChar w:fldCharType="separate"/>
@@ -1764,7 +1764,7 @@
               <w:bCs/>
               <w:lang w:val="zh-CN"/>
             </w:rPr>
-            <w:instrText xml:space="preserve"> HYPERLINK \l _Toc318 </w:instrText>
+            <w:instrText xml:space="preserve"> HYPERLINK \l _Toc1022 </w:instrText>
           </w:r>
           <w:r>
             <w:rPr>
@@ -1787,7 +1787,7 @@
             <w:fldChar w:fldCharType="begin"/>
           </w:r>
           <w:r>
-            <w:instrText xml:space="preserve"> PAGEREF _Toc318 \h </w:instrText>
+            <w:instrText xml:space="preserve"> PAGEREF _Toc1022 \h </w:instrText>
           </w:r>
           <w:r>
             <w:fldChar w:fldCharType="separate"/>
@@ -1825,7 +1825,7 @@
               <w:bCs/>
               <w:lang w:val="zh-CN"/>
             </w:rPr>
-            <w:instrText xml:space="preserve"> HYPERLINK \l _Toc27970 </w:instrText>
+            <w:instrText xml:space="preserve"> HYPERLINK \l _Toc9349 </w:instrText>
           </w:r>
           <w:r>
             <w:rPr>
@@ -1848,7 +1848,7 @@
             <w:fldChar w:fldCharType="begin"/>
           </w:r>
           <w:r>
-            <w:instrText xml:space="preserve"> PAGEREF _Toc27970 \h </w:instrText>
+            <w:instrText xml:space="preserve"> PAGEREF _Toc9349 \h </w:instrText>
           </w:r>
           <w:r>
             <w:fldChar w:fldCharType="separate"/>
@@ -1886,7 +1886,7 @@
               <w:bCs/>
               <w:lang w:val="zh-CN"/>
             </w:rPr>
-            <w:instrText xml:space="preserve"> HYPERLINK \l _Toc9600 </w:instrText>
+            <w:instrText xml:space="preserve"> HYPERLINK \l _Toc30153 </w:instrText>
           </w:r>
           <w:r>
             <w:rPr>
@@ -1909,7 +1909,7 @@
             <w:fldChar w:fldCharType="begin"/>
           </w:r>
           <w:r>
-            <w:instrText xml:space="preserve"> PAGEREF _Toc9600 \h </w:instrText>
+            <w:instrText xml:space="preserve"> PAGEREF _Toc30153 \h </w:instrText>
           </w:r>
           <w:r>
             <w:fldChar w:fldCharType="separate"/>
@@ -1947,7 +1947,7 @@
               <w:bCs/>
               <w:lang w:val="zh-CN"/>
             </w:rPr>
-            <w:instrText xml:space="preserve"> HYPERLINK \l _Toc11605 </w:instrText>
+            <w:instrText xml:space="preserve"> HYPERLINK \l _Toc15460 </w:instrText>
           </w:r>
           <w:r>
             <w:rPr>
@@ -1970,7 +1970,7 @@
             <w:fldChar w:fldCharType="begin"/>
           </w:r>
           <w:r>
-            <w:instrText xml:space="preserve"> PAGEREF _Toc11605 \h </w:instrText>
+            <w:instrText xml:space="preserve"> PAGEREF _Toc15460 \h </w:instrText>
           </w:r>
           <w:r>
             <w:fldChar w:fldCharType="separate"/>
@@ -2008,7 +2008,7 @@
               <w:bCs/>
               <w:lang w:val="zh-CN"/>
             </w:rPr>
-            <w:instrText xml:space="preserve"> HYPERLINK \l _Toc21464 </w:instrText>
+            <w:instrText xml:space="preserve"> HYPERLINK \l _Toc140 </w:instrText>
           </w:r>
           <w:r>
             <w:rPr>
@@ -2031,7 +2031,7 @@
             <w:fldChar w:fldCharType="begin"/>
           </w:r>
           <w:r>
-            <w:instrText xml:space="preserve"> PAGEREF _Toc21464 \h </w:instrText>
+            <w:instrText xml:space="preserve"> PAGEREF _Toc140 \h </w:instrText>
           </w:r>
           <w:r>
             <w:fldChar w:fldCharType="separate"/>
@@ -2069,7 +2069,7 @@
               <w:bCs/>
               <w:lang w:val="zh-CN"/>
             </w:rPr>
-            <w:instrText xml:space="preserve"> HYPERLINK \l _Toc30528 </w:instrText>
+            <w:instrText xml:space="preserve"> HYPERLINK \l _Toc22172 </w:instrText>
           </w:r>
           <w:r>
             <w:rPr>
@@ -2092,7 +2092,7 @@
             <w:fldChar w:fldCharType="begin"/>
           </w:r>
           <w:r>
-            <w:instrText xml:space="preserve"> PAGEREF _Toc30528 \h </w:instrText>
+            <w:instrText xml:space="preserve"> PAGEREF _Toc22172 \h </w:instrText>
           </w:r>
           <w:r>
             <w:fldChar w:fldCharType="separate"/>
@@ -2130,7 +2130,7 @@
               <w:bCs/>
               <w:lang w:val="zh-CN"/>
             </w:rPr>
-            <w:instrText xml:space="preserve"> HYPERLINK \l _Toc5474 </w:instrText>
+            <w:instrText xml:space="preserve"> HYPERLINK \l _Toc28036 </w:instrText>
           </w:r>
           <w:r>
             <w:rPr>
@@ -2153,7 +2153,7 @@
             <w:fldChar w:fldCharType="begin"/>
           </w:r>
           <w:r>
-            <w:instrText xml:space="preserve"> PAGEREF _Toc5474 \h </w:instrText>
+            <w:instrText xml:space="preserve"> PAGEREF _Toc28036 \h </w:instrText>
           </w:r>
           <w:r>
             <w:fldChar w:fldCharType="separate"/>
@@ -2191,7 +2191,7 @@
               <w:bCs/>
               <w:lang w:val="zh-CN"/>
             </w:rPr>
-            <w:instrText xml:space="preserve"> HYPERLINK \l _Toc31321 </w:instrText>
+            <w:instrText xml:space="preserve"> HYPERLINK \l _Toc7031 </w:instrText>
           </w:r>
           <w:r>
             <w:rPr>
@@ -2214,7 +2214,7 @@
             <w:fldChar w:fldCharType="begin"/>
           </w:r>
           <w:r>
-            <w:instrText xml:space="preserve"> PAGEREF _Toc31321 \h </w:instrText>
+            <w:instrText xml:space="preserve"> PAGEREF _Toc7031 \h </w:instrText>
           </w:r>
           <w:r>
             <w:fldChar w:fldCharType="separate"/>
@@ -2252,7 +2252,7 @@
               <w:bCs/>
               <w:lang w:val="zh-CN"/>
             </w:rPr>
-            <w:instrText xml:space="preserve"> HYPERLINK \l _Toc17420 </w:instrText>
+            <w:instrText xml:space="preserve"> HYPERLINK \l _Toc16330 </w:instrText>
           </w:r>
           <w:r>
             <w:rPr>
@@ -2275,7 +2275,7 @@
             <w:fldChar w:fldCharType="begin"/>
           </w:r>
           <w:r>
-            <w:instrText xml:space="preserve"> PAGEREF _Toc17420 \h </w:instrText>
+            <w:instrText xml:space="preserve"> PAGEREF _Toc16330 \h </w:instrText>
           </w:r>
           <w:r>
             <w:fldChar w:fldCharType="separate"/>
@@ -2313,7 +2313,7 @@
               <w:bCs/>
               <w:lang w:val="zh-CN"/>
             </w:rPr>
-            <w:instrText xml:space="preserve"> HYPERLINK \l _Toc6432 </w:instrText>
+            <w:instrText xml:space="preserve"> HYPERLINK \l _Toc30138 </w:instrText>
           </w:r>
           <w:r>
             <w:rPr>
@@ -2336,7 +2336,7 @@
             <w:fldChar w:fldCharType="begin"/>
           </w:r>
           <w:r>
-            <w:instrText xml:space="preserve"> PAGEREF _Toc6432 \h </w:instrText>
+            <w:instrText xml:space="preserve"> PAGEREF _Toc30138 \h </w:instrText>
           </w:r>
           <w:r>
             <w:fldChar w:fldCharType="separate"/>
@@ -2374,7 +2374,7 @@
               <w:bCs/>
               <w:lang w:val="zh-CN"/>
             </w:rPr>
-            <w:instrText xml:space="preserve"> HYPERLINK \l _Toc28557 </w:instrText>
+            <w:instrText xml:space="preserve"> HYPERLINK \l _Toc8924 </w:instrText>
           </w:r>
           <w:r>
             <w:rPr>
@@ -2397,7 +2397,7 @@
             <w:fldChar w:fldCharType="begin"/>
           </w:r>
           <w:r>
-            <w:instrText xml:space="preserve"> PAGEREF _Toc28557 \h </w:instrText>
+            <w:instrText xml:space="preserve"> PAGEREF _Toc8924 \h </w:instrText>
           </w:r>
           <w:r>
             <w:fldChar w:fldCharType="separate"/>
@@ -2435,7 +2435,7 @@
               <w:bCs/>
               <w:lang w:val="zh-CN"/>
             </w:rPr>
-            <w:instrText xml:space="preserve"> HYPERLINK \l _Toc26301 </w:instrText>
+            <w:instrText xml:space="preserve"> HYPERLINK \l _Toc18321 </w:instrText>
           </w:r>
           <w:r>
             <w:rPr>
@@ -2458,7 +2458,7 @@
             <w:fldChar w:fldCharType="begin"/>
           </w:r>
           <w:r>
-            <w:instrText xml:space="preserve"> PAGEREF _Toc26301 \h </w:instrText>
+            <w:instrText xml:space="preserve"> PAGEREF _Toc18321 \h </w:instrText>
           </w:r>
           <w:r>
             <w:fldChar w:fldCharType="separate"/>
@@ -2496,7 +2496,7 @@
               <w:bCs/>
               <w:lang w:val="zh-CN"/>
             </w:rPr>
-            <w:instrText xml:space="preserve"> HYPERLINK \l _Toc24436 </w:instrText>
+            <w:instrText xml:space="preserve"> HYPERLINK \l _Toc19025 </w:instrText>
           </w:r>
           <w:r>
             <w:rPr>
@@ -2519,7 +2519,7 @@
             <w:fldChar w:fldCharType="begin"/>
           </w:r>
           <w:r>
-            <w:instrText xml:space="preserve"> PAGEREF _Toc24436 \h </w:instrText>
+            <w:instrText xml:space="preserve"> PAGEREF _Toc19025 \h </w:instrText>
           </w:r>
           <w:r>
             <w:fldChar w:fldCharType="separate"/>
@@ -2557,7 +2557,7 @@
               <w:bCs/>
               <w:lang w:val="zh-CN"/>
             </w:rPr>
-            <w:instrText xml:space="preserve"> HYPERLINK \l _Toc12644 </w:instrText>
+            <w:instrText xml:space="preserve"> HYPERLINK \l _Toc20457 </w:instrText>
           </w:r>
           <w:r>
             <w:rPr>
@@ -2580,7 +2580,7 @@
             <w:fldChar w:fldCharType="begin"/>
           </w:r>
           <w:r>
-            <w:instrText xml:space="preserve"> PAGEREF _Toc12644 \h </w:instrText>
+            <w:instrText xml:space="preserve"> PAGEREF _Toc20457 \h </w:instrText>
           </w:r>
           <w:r>
             <w:fldChar w:fldCharType="separate"/>
@@ -2618,7 +2618,7 @@
               <w:bCs/>
               <w:lang w:val="zh-CN"/>
             </w:rPr>
-            <w:instrText xml:space="preserve"> HYPERLINK \l _Toc17029 </w:instrText>
+            <w:instrText xml:space="preserve"> HYPERLINK \l _Toc13384 </w:instrText>
           </w:r>
           <w:r>
             <w:rPr>
@@ -2641,7 +2641,7 @@
             <w:fldChar w:fldCharType="begin"/>
           </w:r>
           <w:r>
-            <w:instrText xml:space="preserve"> PAGEREF _Toc17029 \h </w:instrText>
+            <w:instrText xml:space="preserve"> PAGEREF _Toc13384 \h </w:instrText>
           </w:r>
           <w:r>
             <w:fldChar w:fldCharType="separate"/>
@@ -2679,7 +2679,7 @@
               <w:bCs/>
               <w:lang w:val="zh-CN"/>
             </w:rPr>
-            <w:instrText xml:space="preserve"> HYPERLINK \l _Toc2240 </w:instrText>
+            <w:instrText xml:space="preserve"> HYPERLINK \l _Toc2978 </w:instrText>
           </w:r>
           <w:r>
             <w:rPr>
@@ -2702,7 +2702,7 @@
             <w:fldChar w:fldCharType="begin"/>
           </w:r>
           <w:r>
-            <w:instrText xml:space="preserve"> PAGEREF _Toc2240 \h </w:instrText>
+            <w:instrText xml:space="preserve"> PAGEREF _Toc2978 \h </w:instrText>
           </w:r>
           <w:r>
             <w:fldChar w:fldCharType="separate"/>
@@ -2740,7 +2740,7 @@
               <w:bCs/>
               <w:lang w:val="zh-CN"/>
             </w:rPr>
-            <w:instrText xml:space="preserve"> HYPERLINK \l _Toc24041 </w:instrText>
+            <w:instrText xml:space="preserve"> HYPERLINK \l _Toc3167 </w:instrText>
           </w:r>
           <w:r>
             <w:rPr>
@@ -2763,7 +2763,7 @@
             <w:fldChar w:fldCharType="begin"/>
           </w:r>
           <w:r>
-            <w:instrText xml:space="preserve"> PAGEREF _Toc24041 \h </w:instrText>
+            <w:instrText xml:space="preserve"> PAGEREF _Toc3167 \h </w:instrText>
           </w:r>
           <w:r>
             <w:fldChar w:fldCharType="separate"/>
@@ -2801,7 +2801,7 @@
               <w:bCs/>
               <w:lang w:val="zh-CN"/>
             </w:rPr>
-            <w:instrText xml:space="preserve"> HYPERLINK \l _Toc26838 </w:instrText>
+            <w:instrText xml:space="preserve"> HYPERLINK \l _Toc31033 </w:instrText>
           </w:r>
           <w:r>
             <w:rPr>
@@ -2824,7 +2824,7 @@
             <w:fldChar w:fldCharType="begin"/>
           </w:r>
           <w:r>
-            <w:instrText xml:space="preserve"> PAGEREF _Toc26838 \h </w:instrText>
+            <w:instrText xml:space="preserve"> PAGEREF _Toc31033 \h </w:instrText>
           </w:r>
           <w:r>
             <w:fldChar w:fldCharType="separate"/>
@@ -2862,7 +2862,7 @@
               <w:bCs/>
               <w:lang w:val="zh-CN"/>
             </w:rPr>
-            <w:instrText xml:space="preserve"> HYPERLINK \l _Toc25347 </w:instrText>
+            <w:instrText xml:space="preserve"> HYPERLINK \l _Toc6951 </w:instrText>
           </w:r>
           <w:r>
             <w:rPr>
@@ -2885,7 +2885,7 @@
             <w:fldChar w:fldCharType="begin"/>
           </w:r>
           <w:r>
-            <w:instrText xml:space="preserve"> PAGEREF _Toc25347 \h </w:instrText>
+            <w:instrText xml:space="preserve"> PAGEREF _Toc6951 \h </w:instrText>
           </w:r>
           <w:r>
             <w:fldChar w:fldCharType="separate"/>
@@ -2923,7 +2923,7 @@
               <w:bCs/>
               <w:lang w:val="zh-CN"/>
             </w:rPr>
-            <w:instrText xml:space="preserve"> HYPERLINK \l _Toc13580 </w:instrText>
+            <w:instrText xml:space="preserve"> HYPERLINK \l _Toc6875 </w:instrText>
           </w:r>
           <w:r>
             <w:rPr>
@@ -2946,7 +2946,7 @@
             <w:fldChar w:fldCharType="begin"/>
           </w:r>
           <w:r>
-            <w:instrText xml:space="preserve"> PAGEREF _Toc13580 \h </w:instrText>
+            <w:instrText xml:space="preserve"> PAGEREF _Toc6875 \h </w:instrText>
           </w:r>
           <w:r>
             <w:fldChar w:fldCharType="separate"/>
@@ -2984,7 +2984,7 @@
               <w:bCs/>
               <w:lang w:val="zh-CN"/>
             </w:rPr>
-            <w:instrText xml:space="preserve"> HYPERLINK \l _Toc2291 </w:instrText>
+            <w:instrText xml:space="preserve"> HYPERLINK \l _Toc20082 </w:instrText>
           </w:r>
           <w:r>
             <w:rPr>
@@ -3007,7 +3007,7 @@
             <w:fldChar w:fldCharType="begin"/>
           </w:r>
           <w:r>
-            <w:instrText xml:space="preserve"> PAGEREF _Toc2291 \h </w:instrText>
+            <w:instrText xml:space="preserve"> PAGEREF _Toc20082 \h </w:instrText>
           </w:r>
           <w:r>
             <w:fldChar w:fldCharType="separate"/>
@@ -3045,7 +3045,7 @@
               <w:bCs/>
               <w:lang w:val="zh-CN"/>
             </w:rPr>
-            <w:instrText xml:space="preserve"> HYPERLINK \l _Toc19495 </w:instrText>
+            <w:instrText xml:space="preserve"> HYPERLINK \l _Toc12805 </w:instrText>
           </w:r>
           <w:r>
             <w:rPr>
@@ -3068,7 +3068,7 @@
             <w:fldChar w:fldCharType="begin"/>
           </w:r>
           <w:r>
-            <w:instrText xml:space="preserve"> PAGEREF _Toc19495 \h </w:instrText>
+            <w:instrText xml:space="preserve"> PAGEREF _Toc12805 \h </w:instrText>
           </w:r>
           <w:r>
             <w:fldChar w:fldCharType="separate"/>
@@ -3106,7 +3106,7 @@
               <w:bCs/>
               <w:lang w:val="zh-CN"/>
             </w:rPr>
-            <w:instrText xml:space="preserve"> HYPERLINK \l _Toc12032 </w:instrText>
+            <w:instrText xml:space="preserve"> HYPERLINK \l _Toc2295 </w:instrText>
           </w:r>
           <w:r>
             <w:rPr>
@@ -3129,7 +3129,7 @@
             <w:fldChar w:fldCharType="begin"/>
           </w:r>
           <w:r>
-            <w:instrText xml:space="preserve"> PAGEREF _Toc12032 \h </w:instrText>
+            <w:instrText xml:space="preserve"> PAGEREF _Toc2295 \h </w:instrText>
           </w:r>
           <w:r>
             <w:fldChar w:fldCharType="separate"/>
@@ -3167,7 +3167,7 @@
               <w:bCs/>
               <w:lang w:val="zh-CN"/>
             </w:rPr>
-            <w:instrText xml:space="preserve"> HYPERLINK \l _Toc1411 </w:instrText>
+            <w:instrText xml:space="preserve"> HYPERLINK \l _Toc18707 </w:instrText>
           </w:r>
           <w:r>
             <w:rPr>
@@ -3190,7 +3190,7 @@
             <w:fldChar w:fldCharType="begin"/>
           </w:r>
           <w:r>
-            <w:instrText xml:space="preserve"> PAGEREF _Toc1411 \h </w:instrText>
+            <w:instrText xml:space="preserve"> PAGEREF _Toc18707 \h </w:instrText>
           </w:r>
           <w:r>
             <w:fldChar w:fldCharType="separate"/>
@@ -3228,7 +3228,7 @@
               <w:bCs/>
               <w:lang w:val="zh-CN"/>
             </w:rPr>
-            <w:instrText xml:space="preserve"> HYPERLINK \l _Toc14211 </w:instrText>
+            <w:instrText xml:space="preserve"> HYPERLINK \l _Toc7190 </w:instrText>
           </w:r>
           <w:r>
             <w:rPr>
@@ -3251,7 +3251,7 @@
             <w:fldChar w:fldCharType="begin"/>
           </w:r>
           <w:r>
-            <w:instrText xml:space="preserve"> PAGEREF _Toc14211 \h </w:instrText>
+            <w:instrText xml:space="preserve"> PAGEREF _Toc7190 \h </w:instrText>
           </w:r>
           <w:r>
             <w:fldChar w:fldCharType="separate"/>
@@ -3289,7 +3289,7 @@
               <w:bCs/>
               <w:lang w:val="zh-CN"/>
             </w:rPr>
-            <w:instrText xml:space="preserve"> HYPERLINK \l _Toc10455 </w:instrText>
+            <w:instrText xml:space="preserve"> HYPERLINK \l _Toc631 </w:instrText>
           </w:r>
           <w:r>
             <w:rPr>
@@ -3312,7 +3312,7 @@
             <w:fldChar w:fldCharType="begin"/>
           </w:r>
           <w:r>
-            <w:instrText xml:space="preserve"> PAGEREF _Toc10455 \h </w:instrText>
+            <w:instrText xml:space="preserve"> PAGEREF _Toc631 \h </w:instrText>
           </w:r>
           <w:r>
             <w:fldChar w:fldCharType="separate"/>
@@ -3350,7 +3350,7 @@
               <w:bCs/>
               <w:lang w:val="zh-CN"/>
             </w:rPr>
-            <w:instrText xml:space="preserve"> HYPERLINK \l _Toc1808 </w:instrText>
+            <w:instrText xml:space="preserve"> HYPERLINK \l _Toc9415 </w:instrText>
           </w:r>
           <w:r>
             <w:rPr>
@@ -3373,7 +3373,7 @@
             <w:fldChar w:fldCharType="begin"/>
           </w:r>
           <w:r>
-            <w:instrText xml:space="preserve"> PAGEREF _Toc1808 \h </w:instrText>
+            <w:instrText xml:space="preserve"> PAGEREF _Toc9415 \h </w:instrText>
           </w:r>
           <w:r>
             <w:fldChar w:fldCharType="separate"/>
@@ -3411,7 +3411,7 @@
               <w:bCs/>
               <w:lang w:val="zh-CN"/>
             </w:rPr>
-            <w:instrText xml:space="preserve"> HYPERLINK \l _Toc15675 </w:instrText>
+            <w:instrText xml:space="preserve"> HYPERLINK \l _Toc8810 </w:instrText>
           </w:r>
           <w:r>
             <w:rPr>
@@ -3434,7 +3434,7 @@
             <w:fldChar w:fldCharType="begin"/>
           </w:r>
           <w:r>
-            <w:instrText xml:space="preserve"> PAGEREF _Toc15675 \h </w:instrText>
+            <w:instrText xml:space="preserve"> PAGEREF _Toc8810 \h </w:instrText>
           </w:r>
           <w:r>
             <w:fldChar w:fldCharType="separate"/>
@@ -3472,7 +3472,7 @@
               <w:bCs/>
               <w:lang w:val="zh-CN"/>
             </w:rPr>
-            <w:instrText xml:space="preserve"> HYPERLINK \l _Toc12773 </w:instrText>
+            <w:instrText xml:space="preserve"> HYPERLINK \l _Toc3323 </w:instrText>
           </w:r>
           <w:r>
             <w:rPr>
@@ -3495,7 +3495,7 @@
             <w:fldChar w:fldCharType="begin"/>
           </w:r>
           <w:r>
-            <w:instrText xml:space="preserve"> PAGEREF _Toc12773 \h </w:instrText>
+            <w:instrText xml:space="preserve"> PAGEREF _Toc3323 \h </w:instrText>
           </w:r>
           <w:r>
             <w:fldChar w:fldCharType="separate"/>
@@ -3533,7 +3533,7 @@
               <w:bCs/>
               <w:lang w:val="zh-CN"/>
             </w:rPr>
-            <w:instrText xml:space="preserve"> HYPERLINK \l _Toc12628 </w:instrText>
+            <w:instrText xml:space="preserve"> HYPERLINK \l _Toc12110 </w:instrText>
           </w:r>
           <w:r>
             <w:rPr>
@@ -3556,7 +3556,7 @@
             <w:fldChar w:fldCharType="begin"/>
           </w:r>
           <w:r>
-            <w:instrText xml:space="preserve"> PAGEREF _Toc12628 \h </w:instrText>
+            <w:instrText xml:space="preserve"> PAGEREF _Toc12110 \h </w:instrText>
           </w:r>
           <w:r>
             <w:fldChar w:fldCharType="separate"/>
@@ -3594,7 +3594,7 @@
               <w:bCs/>
               <w:lang w:val="zh-CN"/>
             </w:rPr>
-            <w:instrText xml:space="preserve"> HYPERLINK \l _Toc29169 </w:instrText>
+            <w:instrText xml:space="preserve"> HYPERLINK \l _Toc15599 </w:instrText>
           </w:r>
           <w:r>
             <w:rPr>
@@ -3617,7 +3617,7 @@
             <w:fldChar w:fldCharType="begin"/>
           </w:r>
           <w:r>
-            <w:instrText xml:space="preserve"> PAGEREF _Toc29169 \h </w:instrText>
+            <w:instrText xml:space="preserve"> PAGEREF _Toc15599 \h </w:instrText>
           </w:r>
           <w:r>
             <w:fldChar w:fldCharType="separate"/>
@@ -3655,7 +3655,7 @@
               <w:bCs/>
               <w:lang w:val="zh-CN"/>
             </w:rPr>
-            <w:instrText xml:space="preserve"> HYPERLINK \l _Toc11719 </w:instrText>
+            <w:instrText xml:space="preserve"> HYPERLINK \l _Toc9772 </w:instrText>
           </w:r>
           <w:r>
             <w:rPr>
@@ -3678,7 +3678,7 @@
             <w:fldChar w:fldCharType="begin"/>
           </w:r>
           <w:r>
-            <w:instrText xml:space="preserve"> PAGEREF _Toc11719 \h </w:instrText>
+            <w:instrText xml:space="preserve"> PAGEREF _Toc9772 \h </w:instrText>
           </w:r>
           <w:r>
             <w:fldChar w:fldCharType="separate"/>
@@ -3716,7 +3716,7 @@
               <w:bCs/>
               <w:lang w:val="zh-CN"/>
             </w:rPr>
-            <w:instrText xml:space="preserve"> HYPERLINK \l _Toc4592 </w:instrText>
+            <w:instrText xml:space="preserve"> HYPERLINK \l _Toc9290 </w:instrText>
           </w:r>
           <w:r>
             <w:rPr>
@@ -3739,7 +3739,7 @@
             <w:fldChar w:fldCharType="begin"/>
           </w:r>
           <w:r>
-            <w:instrText xml:space="preserve"> PAGEREF _Toc4592 \h </w:instrText>
+            <w:instrText xml:space="preserve"> PAGEREF _Toc9290 \h </w:instrText>
           </w:r>
           <w:r>
             <w:fldChar w:fldCharType="separate"/>
@@ -3777,7 +3777,7 @@
               <w:bCs/>
               <w:lang w:val="zh-CN"/>
             </w:rPr>
-            <w:instrText xml:space="preserve"> HYPERLINK \l _Toc11366 </w:instrText>
+            <w:instrText xml:space="preserve"> HYPERLINK \l _Toc27615 </w:instrText>
           </w:r>
           <w:r>
             <w:rPr>
@@ -3800,7 +3800,7 @@
             <w:fldChar w:fldCharType="begin"/>
           </w:r>
           <w:r>
-            <w:instrText xml:space="preserve"> PAGEREF _Toc11366 \h </w:instrText>
+            <w:instrText xml:space="preserve"> PAGEREF _Toc27615 \h </w:instrText>
           </w:r>
           <w:r>
             <w:fldChar w:fldCharType="separate"/>
@@ -3838,7 +3838,7 @@
               <w:bCs/>
               <w:lang w:val="zh-CN"/>
             </w:rPr>
-            <w:instrText xml:space="preserve"> HYPERLINK \l _Toc7780 </w:instrText>
+            <w:instrText xml:space="preserve"> HYPERLINK \l _Toc16638 </w:instrText>
           </w:r>
           <w:r>
             <w:rPr>
@@ -3861,7 +3861,7 @@
             <w:fldChar w:fldCharType="begin"/>
           </w:r>
           <w:r>
-            <w:instrText xml:space="preserve"> PAGEREF _Toc7780 \h </w:instrText>
+            <w:instrText xml:space="preserve"> PAGEREF _Toc16638 \h </w:instrText>
           </w:r>
           <w:r>
             <w:fldChar w:fldCharType="separate"/>
@@ -3899,7 +3899,7 @@
               <w:bCs/>
               <w:lang w:val="zh-CN"/>
             </w:rPr>
-            <w:instrText xml:space="preserve"> HYPERLINK \l _Toc441 </w:instrText>
+            <w:instrText xml:space="preserve"> HYPERLINK \l _Toc10488 </w:instrText>
           </w:r>
           <w:r>
             <w:rPr>
@@ -3922,7 +3922,7 @@
             <w:fldChar w:fldCharType="begin"/>
           </w:r>
           <w:r>
-            <w:instrText xml:space="preserve"> PAGEREF _Toc441 \h </w:instrText>
+            <w:instrText xml:space="preserve"> PAGEREF _Toc10488 \h </w:instrText>
           </w:r>
           <w:r>
             <w:fldChar w:fldCharType="separate"/>
@@ -3960,7 +3960,7 @@
               <w:bCs/>
               <w:lang w:val="zh-CN"/>
             </w:rPr>
-            <w:instrText xml:space="preserve"> HYPERLINK \l _Toc29568 </w:instrText>
+            <w:instrText xml:space="preserve"> HYPERLINK \l _Toc14905 </w:instrText>
           </w:r>
           <w:r>
             <w:rPr>
@@ -3983,7 +3983,7 @@
             <w:fldChar w:fldCharType="begin"/>
           </w:r>
           <w:r>
-            <w:instrText xml:space="preserve"> PAGEREF _Toc29568 \h </w:instrText>
+            <w:instrText xml:space="preserve"> PAGEREF _Toc14905 \h </w:instrText>
           </w:r>
           <w:r>
             <w:fldChar w:fldCharType="separate"/>
@@ -4021,7 +4021,7 @@
               <w:bCs/>
               <w:lang w:val="zh-CN"/>
             </w:rPr>
-            <w:instrText xml:space="preserve"> HYPERLINK \l _Toc13258 </w:instrText>
+            <w:instrText xml:space="preserve"> HYPERLINK \l _Toc27994 </w:instrText>
           </w:r>
           <w:r>
             <w:rPr>
@@ -4044,7 +4044,7 @@
             <w:fldChar w:fldCharType="begin"/>
           </w:r>
           <w:r>
-            <w:instrText xml:space="preserve"> PAGEREF _Toc13258 \h </w:instrText>
+            <w:instrText xml:space="preserve"> PAGEREF _Toc27994 \h </w:instrText>
           </w:r>
           <w:r>
             <w:fldChar w:fldCharType="separate"/>
@@ -4082,7 +4082,7 @@
               <w:bCs/>
               <w:lang w:val="zh-CN"/>
             </w:rPr>
-            <w:instrText xml:space="preserve"> HYPERLINK \l _Toc14139 </w:instrText>
+            <w:instrText xml:space="preserve"> HYPERLINK \l _Toc6132 </w:instrText>
           </w:r>
           <w:r>
             <w:rPr>
@@ -4105,7 +4105,7 @@
             <w:fldChar w:fldCharType="begin"/>
           </w:r>
           <w:r>
-            <w:instrText xml:space="preserve"> PAGEREF _Toc14139 \h </w:instrText>
+            <w:instrText xml:space="preserve"> PAGEREF _Toc6132 \h </w:instrText>
           </w:r>
           <w:r>
             <w:fldChar w:fldCharType="separate"/>
@@ -4143,7 +4143,7 @@
               <w:bCs/>
               <w:lang w:val="zh-CN"/>
             </w:rPr>
-            <w:instrText xml:space="preserve"> HYPERLINK \l _Toc4196 </w:instrText>
+            <w:instrText xml:space="preserve"> HYPERLINK \l _Toc8737 </w:instrText>
           </w:r>
           <w:r>
             <w:rPr>
@@ -4166,7 +4166,7 @@
             <w:fldChar w:fldCharType="begin"/>
           </w:r>
           <w:r>
-            <w:instrText xml:space="preserve"> PAGEREF _Toc4196 \h </w:instrText>
+            <w:instrText xml:space="preserve"> PAGEREF _Toc8737 \h </w:instrText>
           </w:r>
           <w:r>
             <w:fldChar w:fldCharType="separate"/>
@@ -4204,7 +4204,7 @@
               <w:bCs/>
               <w:lang w:val="zh-CN"/>
             </w:rPr>
-            <w:instrText xml:space="preserve"> HYPERLINK \l _Toc2342 </w:instrText>
+            <w:instrText xml:space="preserve"> HYPERLINK \l _Toc9182 </w:instrText>
           </w:r>
           <w:r>
             <w:rPr>
@@ -4227,7 +4227,7 @@
             <w:fldChar w:fldCharType="begin"/>
           </w:r>
           <w:r>
-            <w:instrText xml:space="preserve"> PAGEREF _Toc2342 \h </w:instrText>
+            <w:instrText xml:space="preserve"> PAGEREF _Toc9182 \h </w:instrText>
           </w:r>
           <w:r>
             <w:fldChar w:fldCharType="separate"/>
@@ -4265,7 +4265,7 @@
               <w:bCs/>
               <w:lang w:val="zh-CN"/>
             </w:rPr>
-            <w:instrText xml:space="preserve"> HYPERLINK \l _Toc17950 </w:instrText>
+            <w:instrText xml:space="preserve"> HYPERLINK \l _Toc17231 </w:instrText>
           </w:r>
           <w:r>
             <w:rPr>
@@ -4288,7 +4288,7 @@
             <w:fldChar w:fldCharType="begin"/>
           </w:r>
           <w:r>
-            <w:instrText xml:space="preserve"> PAGEREF _Toc17950 \h </w:instrText>
+            <w:instrText xml:space="preserve"> PAGEREF _Toc17231 \h </w:instrText>
           </w:r>
           <w:r>
             <w:fldChar w:fldCharType="separate"/>
@@ -4326,7 +4326,7 @@
               <w:bCs/>
               <w:lang w:val="zh-CN"/>
             </w:rPr>
-            <w:instrText xml:space="preserve"> HYPERLINK \l _Toc15796 </w:instrText>
+            <w:instrText xml:space="preserve"> HYPERLINK \l _Toc9906 </w:instrText>
           </w:r>
           <w:r>
             <w:rPr>
@@ -4349,7 +4349,7 @@
             <w:fldChar w:fldCharType="begin"/>
           </w:r>
           <w:r>
-            <w:instrText xml:space="preserve"> PAGEREF _Toc15796 \h </w:instrText>
+            <w:instrText xml:space="preserve"> PAGEREF _Toc9906 \h </w:instrText>
           </w:r>
           <w:r>
             <w:fldChar w:fldCharType="separate"/>
@@ -4387,7 +4387,7 @@
               <w:bCs/>
               <w:lang w:val="zh-CN"/>
             </w:rPr>
-            <w:instrText xml:space="preserve"> HYPERLINK \l _Toc7911 </w:instrText>
+            <w:instrText xml:space="preserve"> HYPERLINK \l _Toc26708 </w:instrText>
           </w:r>
           <w:r>
             <w:rPr>
@@ -4410,7 +4410,7 @@
             <w:fldChar w:fldCharType="begin"/>
           </w:r>
           <w:r>
-            <w:instrText xml:space="preserve"> PAGEREF _Toc7911 \h </w:instrText>
+            <w:instrText xml:space="preserve"> PAGEREF _Toc26708 \h </w:instrText>
           </w:r>
           <w:r>
             <w:fldChar w:fldCharType="separate"/>
@@ -4448,7 +4448,7 @@
               <w:bCs/>
               <w:lang w:val="zh-CN"/>
             </w:rPr>
-            <w:instrText xml:space="preserve"> HYPERLINK \l _Toc26909 </w:instrText>
+            <w:instrText xml:space="preserve"> HYPERLINK \l _Toc3392 </w:instrText>
           </w:r>
           <w:r>
             <w:rPr>
@@ -4471,7 +4471,7 @@
             <w:fldChar w:fldCharType="begin"/>
           </w:r>
           <w:r>
-            <w:instrText xml:space="preserve"> PAGEREF _Toc26909 \h </w:instrText>
+            <w:instrText xml:space="preserve"> PAGEREF _Toc3392 \h </w:instrText>
           </w:r>
           <w:r>
             <w:fldChar w:fldCharType="separate"/>
@@ -4509,7 +4509,7 @@
               <w:bCs/>
               <w:lang w:val="zh-CN"/>
             </w:rPr>
-            <w:instrText xml:space="preserve"> HYPERLINK \l _Toc12285 </w:instrText>
+            <w:instrText xml:space="preserve"> HYPERLINK \l _Toc6513 </w:instrText>
           </w:r>
           <w:r>
             <w:rPr>
@@ -4532,7 +4532,7 @@
             <w:fldChar w:fldCharType="begin"/>
           </w:r>
           <w:r>
-            <w:instrText xml:space="preserve"> PAGEREF _Toc12285 \h </w:instrText>
+            <w:instrText xml:space="preserve"> PAGEREF _Toc6513 \h </w:instrText>
           </w:r>
           <w:r>
             <w:fldChar w:fldCharType="separate"/>
@@ -4570,7 +4570,7 @@
               <w:bCs/>
               <w:lang w:val="zh-CN"/>
             </w:rPr>
-            <w:instrText xml:space="preserve"> HYPERLINK \l _Toc24069 </w:instrText>
+            <w:instrText xml:space="preserve"> HYPERLINK \l _Toc8571 </w:instrText>
           </w:r>
           <w:r>
             <w:rPr>
@@ -4593,7 +4593,7 @@
             <w:fldChar w:fldCharType="begin"/>
           </w:r>
           <w:r>
-            <w:instrText xml:space="preserve"> PAGEREF _Toc24069 \h </w:instrText>
+            <w:instrText xml:space="preserve"> PAGEREF _Toc8571 \h </w:instrText>
           </w:r>
           <w:r>
             <w:fldChar w:fldCharType="separate"/>
@@ -4631,7 +4631,7 @@
               <w:bCs/>
               <w:lang w:val="zh-CN"/>
             </w:rPr>
-            <w:instrText xml:space="preserve"> HYPERLINK \l _Toc12903 </w:instrText>
+            <w:instrText xml:space="preserve"> HYPERLINK \l _Toc14772 </w:instrText>
           </w:r>
           <w:r>
             <w:rPr>
@@ -4654,7 +4654,7 @@
             <w:fldChar w:fldCharType="begin"/>
           </w:r>
           <w:r>
-            <w:instrText xml:space="preserve"> PAGEREF _Toc12903 \h </w:instrText>
+            <w:instrText xml:space="preserve"> PAGEREF _Toc14772 \h </w:instrText>
           </w:r>
           <w:r>
             <w:fldChar w:fldCharType="separate"/>
@@ -4692,7 +4692,7 @@
               <w:bCs/>
               <w:lang w:val="zh-CN"/>
             </w:rPr>
-            <w:instrText xml:space="preserve"> HYPERLINK \l _Toc9856 </w:instrText>
+            <w:instrText xml:space="preserve"> HYPERLINK \l _Toc18073 </w:instrText>
           </w:r>
           <w:r>
             <w:rPr>
@@ -4715,7 +4715,7 @@
             <w:fldChar w:fldCharType="begin"/>
           </w:r>
           <w:r>
-            <w:instrText xml:space="preserve"> PAGEREF _Toc9856 \h </w:instrText>
+            <w:instrText xml:space="preserve"> PAGEREF _Toc18073 \h </w:instrText>
           </w:r>
           <w:r>
             <w:fldChar w:fldCharType="separate"/>
@@ -4753,7 +4753,7 @@
               <w:bCs/>
               <w:lang w:val="zh-CN"/>
             </w:rPr>
-            <w:instrText xml:space="preserve"> HYPERLINK \l _Toc4202 </w:instrText>
+            <w:instrText xml:space="preserve"> HYPERLINK \l _Toc19691 </w:instrText>
           </w:r>
           <w:r>
             <w:rPr>
@@ -4776,7 +4776,7 @@
             <w:fldChar w:fldCharType="begin"/>
           </w:r>
           <w:r>
-            <w:instrText xml:space="preserve"> PAGEREF _Toc4202 \h </w:instrText>
+            <w:instrText xml:space="preserve"> PAGEREF _Toc19691 \h </w:instrText>
           </w:r>
           <w:r>
             <w:fldChar w:fldCharType="separate"/>
@@ -4814,7 +4814,7 @@
               <w:bCs/>
               <w:lang w:val="zh-CN"/>
             </w:rPr>
-            <w:instrText xml:space="preserve"> HYPERLINK \l _Toc29240 </w:instrText>
+            <w:instrText xml:space="preserve"> HYPERLINK \l _Toc27106 </w:instrText>
           </w:r>
           <w:r>
             <w:rPr>
@@ -4837,7 +4837,7 @@
             <w:fldChar w:fldCharType="begin"/>
           </w:r>
           <w:r>
-            <w:instrText xml:space="preserve"> PAGEREF _Toc29240 \h </w:instrText>
+            <w:instrText xml:space="preserve"> PAGEREF _Toc27106 \h </w:instrText>
           </w:r>
           <w:r>
             <w:fldChar w:fldCharType="separate"/>
@@ -4875,7 +4875,7 @@
               <w:bCs/>
               <w:lang w:val="zh-CN"/>
             </w:rPr>
-            <w:instrText xml:space="preserve"> HYPERLINK \l _Toc22427 </w:instrText>
+            <w:instrText xml:space="preserve"> HYPERLINK \l _Toc7783 </w:instrText>
           </w:r>
           <w:r>
             <w:rPr>
@@ -4898,7 +4898,7 @@
             <w:fldChar w:fldCharType="begin"/>
           </w:r>
           <w:r>
-            <w:instrText xml:space="preserve"> PAGEREF _Toc22427 \h </w:instrText>
+            <w:instrText xml:space="preserve"> PAGEREF _Toc7783 \h </w:instrText>
           </w:r>
           <w:r>
             <w:fldChar w:fldCharType="separate"/>
@@ -4936,7 +4936,7 @@
               <w:bCs/>
               <w:lang w:val="zh-CN"/>
             </w:rPr>
-            <w:instrText xml:space="preserve"> HYPERLINK \l _Toc2747 </w:instrText>
+            <w:instrText xml:space="preserve"> HYPERLINK \l _Toc19726 </w:instrText>
           </w:r>
           <w:r>
             <w:rPr>
@@ -4959,7 +4959,7 @@
             <w:fldChar w:fldCharType="begin"/>
           </w:r>
           <w:r>
-            <w:instrText xml:space="preserve"> PAGEREF _Toc2747 \h </w:instrText>
+            <w:instrText xml:space="preserve"> PAGEREF _Toc19726 \h </w:instrText>
           </w:r>
           <w:r>
             <w:fldChar w:fldCharType="separate"/>
@@ -4997,7 +4997,7 @@
               <w:bCs/>
               <w:lang w:val="zh-CN"/>
             </w:rPr>
-            <w:instrText xml:space="preserve"> HYPERLINK \l _Toc31858 </w:instrText>
+            <w:instrText xml:space="preserve"> HYPERLINK \l _Toc20777 </w:instrText>
           </w:r>
           <w:r>
             <w:rPr>
@@ -5020,7 +5020,7 @@
             <w:fldChar w:fldCharType="begin"/>
           </w:r>
           <w:r>
-            <w:instrText xml:space="preserve"> PAGEREF _Toc31858 \h </w:instrText>
+            <w:instrText xml:space="preserve"> PAGEREF _Toc20777 \h </w:instrText>
           </w:r>
           <w:r>
             <w:fldChar w:fldCharType="separate"/>
@@ -5058,7 +5058,7 @@
               <w:bCs/>
               <w:lang w:val="zh-CN"/>
             </w:rPr>
-            <w:instrText xml:space="preserve"> HYPERLINK \l _Toc10041 </w:instrText>
+            <w:instrText xml:space="preserve"> HYPERLINK \l _Toc30360 </w:instrText>
           </w:r>
           <w:r>
             <w:rPr>
@@ -5081,7 +5081,7 @@
             <w:fldChar w:fldCharType="begin"/>
           </w:r>
           <w:r>
-            <w:instrText xml:space="preserve"> PAGEREF _Toc10041 \h </w:instrText>
+            <w:instrText xml:space="preserve"> PAGEREF _Toc30360 \h </w:instrText>
           </w:r>
           <w:r>
             <w:fldChar w:fldCharType="separate"/>
@@ -5119,7 +5119,7 @@
               <w:bCs/>
               <w:lang w:val="zh-CN"/>
             </w:rPr>
-            <w:instrText xml:space="preserve"> HYPERLINK \l _Toc910 </w:instrText>
+            <w:instrText xml:space="preserve"> HYPERLINK \l _Toc2871 </w:instrText>
           </w:r>
           <w:r>
             <w:rPr>
@@ -5142,7 +5142,7 @@
             <w:fldChar w:fldCharType="begin"/>
           </w:r>
           <w:r>
-            <w:instrText xml:space="preserve"> PAGEREF _Toc910 \h </w:instrText>
+            <w:instrText xml:space="preserve"> PAGEREF _Toc2871 \h </w:instrText>
           </w:r>
           <w:r>
             <w:fldChar w:fldCharType="separate"/>
@@ -5180,7 +5180,7 @@
               <w:bCs/>
               <w:lang w:val="zh-CN"/>
             </w:rPr>
-            <w:instrText xml:space="preserve"> HYPERLINK \l _Toc832 </w:instrText>
+            <w:instrText xml:space="preserve"> HYPERLINK \l _Toc12291 </w:instrText>
           </w:r>
           <w:r>
             <w:rPr>
@@ -5203,7 +5203,7 @@
             <w:fldChar w:fldCharType="begin"/>
           </w:r>
           <w:r>
-            <w:instrText xml:space="preserve"> PAGEREF _Toc832 \h </w:instrText>
+            <w:instrText xml:space="preserve"> PAGEREF _Toc12291 \h </w:instrText>
           </w:r>
           <w:r>
             <w:fldChar w:fldCharType="separate"/>
@@ -5241,7 +5241,7 @@
               <w:bCs/>
               <w:lang w:val="zh-CN"/>
             </w:rPr>
-            <w:instrText xml:space="preserve"> HYPERLINK \l _Toc1549 </w:instrText>
+            <w:instrText xml:space="preserve"> HYPERLINK \l _Toc1369 </w:instrText>
           </w:r>
           <w:r>
             <w:rPr>
@@ -5264,7 +5264,7 @@
             <w:fldChar w:fldCharType="begin"/>
           </w:r>
           <w:r>
-            <w:instrText xml:space="preserve"> PAGEREF _Toc1549 \h </w:instrText>
+            <w:instrText xml:space="preserve"> PAGEREF _Toc1369 \h </w:instrText>
           </w:r>
           <w:r>
             <w:fldChar w:fldCharType="separate"/>
@@ -5302,7 +5302,7 @@
               <w:bCs/>
               <w:lang w:val="zh-CN"/>
             </w:rPr>
-            <w:instrText xml:space="preserve"> HYPERLINK \l _Toc30766 </w:instrText>
+            <w:instrText xml:space="preserve"> HYPERLINK \l _Toc14105 </w:instrText>
           </w:r>
           <w:r>
             <w:rPr>
@@ -5325,7 +5325,7 @@
             <w:fldChar w:fldCharType="begin"/>
           </w:r>
           <w:r>
-            <w:instrText xml:space="preserve"> PAGEREF _Toc30766 \h </w:instrText>
+            <w:instrText xml:space="preserve"> PAGEREF _Toc14105 \h </w:instrText>
           </w:r>
           <w:r>
             <w:fldChar w:fldCharType="separate"/>
@@ -5363,7 +5363,7 @@
               <w:bCs/>
               <w:lang w:val="zh-CN"/>
             </w:rPr>
-            <w:instrText xml:space="preserve"> HYPERLINK \l _Toc29088 </w:instrText>
+            <w:instrText xml:space="preserve"> HYPERLINK \l _Toc21959 </w:instrText>
           </w:r>
           <w:r>
             <w:rPr>
@@ -5386,7 +5386,7 @@
             <w:fldChar w:fldCharType="begin"/>
           </w:r>
           <w:r>
-            <w:instrText xml:space="preserve"> PAGEREF _Toc29088 \h </w:instrText>
+            <w:instrText xml:space="preserve"> PAGEREF _Toc21959 \h </w:instrText>
           </w:r>
           <w:r>
             <w:fldChar w:fldCharType="separate"/>
@@ -5424,7 +5424,7 @@
               <w:bCs/>
               <w:lang w:val="zh-CN"/>
             </w:rPr>
-            <w:instrText xml:space="preserve"> HYPERLINK \l _Toc6011 </w:instrText>
+            <w:instrText xml:space="preserve"> HYPERLINK \l _Toc16993 </w:instrText>
           </w:r>
           <w:r>
             <w:rPr>
@@ -5447,7 +5447,7 @@
             <w:fldChar w:fldCharType="begin"/>
           </w:r>
           <w:r>
-            <w:instrText xml:space="preserve"> PAGEREF _Toc6011 \h </w:instrText>
+            <w:instrText xml:space="preserve"> PAGEREF _Toc16993 \h </w:instrText>
           </w:r>
           <w:r>
             <w:fldChar w:fldCharType="separate"/>
@@ -5485,7 +5485,7 @@
               <w:bCs/>
               <w:lang w:val="zh-CN"/>
             </w:rPr>
-            <w:instrText xml:space="preserve"> HYPERLINK \l _Toc10822 </w:instrText>
+            <w:instrText xml:space="preserve"> HYPERLINK \l _Toc13651 </w:instrText>
           </w:r>
           <w:r>
             <w:rPr>
@@ -5508,7 +5508,7 @@
             <w:fldChar w:fldCharType="begin"/>
           </w:r>
           <w:r>
-            <w:instrText xml:space="preserve"> PAGEREF _Toc10822 \h </w:instrText>
+            <w:instrText xml:space="preserve"> PAGEREF _Toc13651 \h </w:instrText>
           </w:r>
           <w:r>
             <w:fldChar w:fldCharType="separate"/>
@@ -5546,7 +5546,7 @@
               <w:bCs/>
               <w:lang w:val="zh-CN"/>
             </w:rPr>
-            <w:instrText xml:space="preserve"> HYPERLINK \l _Toc29702 </w:instrText>
+            <w:instrText xml:space="preserve"> HYPERLINK \l _Toc14889 </w:instrText>
           </w:r>
           <w:r>
             <w:rPr>
@@ -5569,7 +5569,7 @@
             <w:fldChar w:fldCharType="begin"/>
           </w:r>
           <w:r>
-            <w:instrText xml:space="preserve"> PAGEREF _Toc29702 \h </w:instrText>
+            <w:instrText xml:space="preserve"> PAGEREF _Toc14889 \h </w:instrText>
           </w:r>
           <w:r>
             <w:fldChar w:fldCharType="separate"/>
@@ -5607,7 +5607,7 @@
               <w:bCs/>
               <w:lang w:val="zh-CN"/>
             </w:rPr>
-            <w:instrText xml:space="preserve"> HYPERLINK \l _Toc8910 </w:instrText>
+            <w:instrText xml:space="preserve"> HYPERLINK \l _Toc15058 </w:instrText>
           </w:r>
           <w:r>
             <w:rPr>
@@ -5630,7 +5630,7 @@
             <w:fldChar w:fldCharType="begin"/>
           </w:r>
           <w:r>
-            <w:instrText xml:space="preserve"> PAGEREF _Toc8910 \h </w:instrText>
+            <w:instrText xml:space="preserve"> PAGEREF _Toc15058 \h </w:instrText>
           </w:r>
           <w:r>
             <w:fldChar w:fldCharType="separate"/>
@@ -5668,7 +5668,7 @@
               <w:bCs/>
               <w:lang w:val="zh-CN"/>
             </w:rPr>
-            <w:instrText xml:space="preserve"> HYPERLINK \l _Toc31495 </w:instrText>
+            <w:instrText xml:space="preserve"> HYPERLINK \l _Toc21191 </w:instrText>
           </w:r>
           <w:r>
             <w:rPr>
@@ -5691,7 +5691,7 @@
             <w:fldChar w:fldCharType="begin"/>
           </w:r>
           <w:r>
-            <w:instrText xml:space="preserve"> PAGEREF _Toc31495 \h </w:instrText>
+            <w:instrText xml:space="preserve"> PAGEREF _Toc21191 \h </w:instrText>
           </w:r>
           <w:r>
             <w:fldChar w:fldCharType="separate"/>
@@ -5729,7 +5729,7 @@
               <w:bCs/>
               <w:lang w:val="zh-CN"/>
             </w:rPr>
-            <w:instrText xml:space="preserve"> HYPERLINK \l _Toc27291 </w:instrText>
+            <w:instrText xml:space="preserve"> HYPERLINK \l _Toc9931 </w:instrText>
           </w:r>
           <w:r>
             <w:rPr>
@@ -5752,7 +5752,7 @@
             <w:fldChar w:fldCharType="begin"/>
           </w:r>
           <w:r>
-            <w:instrText xml:space="preserve"> PAGEREF _Toc27291 \h </w:instrText>
+            <w:instrText xml:space="preserve"> PAGEREF _Toc9931 \h </w:instrText>
           </w:r>
           <w:r>
             <w:fldChar w:fldCharType="separate"/>
@@ -5790,7 +5790,7 @@
               <w:bCs/>
               <w:lang w:val="zh-CN"/>
             </w:rPr>
-            <w:instrText xml:space="preserve"> HYPERLINK \l _Toc341 </w:instrText>
+            <w:instrText xml:space="preserve"> HYPERLINK \l _Toc23043 </w:instrText>
           </w:r>
           <w:r>
             <w:rPr>
@@ -5813,7 +5813,7 @@
             <w:fldChar w:fldCharType="begin"/>
           </w:r>
           <w:r>
-            <w:instrText xml:space="preserve"> PAGEREF _Toc341 \h </w:instrText>
+            <w:instrText xml:space="preserve"> PAGEREF _Toc23043 \h </w:instrText>
           </w:r>
           <w:r>
             <w:fldChar w:fldCharType="separate"/>
@@ -5851,7 +5851,7 @@
               <w:bCs/>
               <w:lang w:val="zh-CN"/>
             </w:rPr>
-            <w:instrText xml:space="preserve"> HYPERLINK \l _Toc25140 </w:instrText>
+            <w:instrText xml:space="preserve"> HYPERLINK \l _Toc27071 </w:instrText>
           </w:r>
           <w:r>
             <w:rPr>
@@ -5874,7 +5874,7 @@
             <w:fldChar w:fldCharType="begin"/>
           </w:r>
           <w:r>
-            <w:instrText xml:space="preserve"> PAGEREF _Toc25140 \h </w:instrText>
+            <w:instrText xml:space="preserve"> PAGEREF _Toc27071 \h </w:instrText>
           </w:r>
           <w:r>
             <w:fldChar w:fldCharType="separate"/>
@@ -5912,7 +5912,7 @@
               <w:bCs/>
               <w:lang w:val="zh-CN"/>
             </w:rPr>
-            <w:instrText xml:space="preserve"> HYPERLINK \l _Toc4130 </w:instrText>
+            <w:instrText xml:space="preserve"> HYPERLINK \l _Toc22735 </w:instrText>
           </w:r>
           <w:r>
             <w:rPr>
@@ -5935,7 +5935,7 @@
             <w:fldChar w:fldCharType="begin"/>
           </w:r>
           <w:r>
-            <w:instrText xml:space="preserve"> PAGEREF _Toc4130 \h </w:instrText>
+            <w:instrText xml:space="preserve"> PAGEREF _Toc22735 \h </w:instrText>
           </w:r>
           <w:r>
             <w:fldChar w:fldCharType="separate"/>
@@ -5973,7 +5973,7 @@
               <w:bCs/>
               <w:lang w:val="zh-CN"/>
             </w:rPr>
-            <w:instrText xml:space="preserve"> HYPERLINK \l _Toc5543 </w:instrText>
+            <w:instrText xml:space="preserve"> HYPERLINK \l _Toc8577 </w:instrText>
           </w:r>
           <w:r>
             <w:rPr>
@@ -5996,7 +5996,7 @@
             <w:fldChar w:fldCharType="begin"/>
           </w:r>
           <w:r>
-            <w:instrText xml:space="preserve"> PAGEREF _Toc5543 \h </w:instrText>
+            <w:instrText xml:space="preserve"> PAGEREF _Toc8577 \h </w:instrText>
           </w:r>
           <w:r>
             <w:fldChar w:fldCharType="separate"/>
@@ -6034,7 +6034,7 @@
               <w:bCs/>
               <w:lang w:val="zh-CN"/>
             </w:rPr>
-            <w:instrText xml:space="preserve"> HYPERLINK \l _Toc5215 </w:instrText>
+            <w:instrText xml:space="preserve"> HYPERLINK \l _Toc29619 </w:instrText>
           </w:r>
           <w:r>
             <w:rPr>
@@ -6057,7 +6057,7 @@
             <w:fldChar w:fldCharType="begin"/>
           </w:r>
           <w:r>
-            <w:instrText xml:space="preserve"> PAGEREF _Toc5215 \h </w:instrText>
+            <w:instrText xml:space="preserve"> PAGEREF _Toc29619 \h </w:instrText>
           </w:r>
           <w:r>
             <w:fldChar w:fldCharType="separate"/>
@@ -6095,7 +6095,7 @@
               <w:bCs/>
               <w:lang w:val="zh-CN"/>
             </w:rPr>
-            <w:instrText xml:space="preserve"> HYPERLINK \l _Toc29392 </w:instrText>
+            <w:instrText xml:space="preserve"> HYPERLINK \l _Toc28278 </w:instrText>
           </w:r>
           <w:r>
             <w:rPr>
@@ -6118,7 +6118,7 @@
             <w:fldChar w:fldCharType="begin"/>
           </w:r>
           <w:r>
-            <w:instrText xml:space="preserve"> PAGEREF _Toc29392 \h </w:instrText>
+            <w:instrText xml:space="preserve"> PAGEREF _Toc28278 \h </w:instrText>
           </w:r>
           <w:r>
             <w:fldChar w:fldCharType="separate"/>
@@ -6156,7 +6156,7 @@
               <w:bCs/>
               <w:lang w:val="zh-CN"/>
             </w:rPr>
-            <w:instrText xml:space="preserve"> HYPERLINK \l _Toc28254 </w:instrText>
+            <w:instrText xml:space="preserve"> HYPERLINK \l _Toc1940 </w:instrText>
           </w:r>
           <w:r>
             <w:rPr>
@@ -6179,7 +6179,7 @@
             <w:fldChar w:fldCharType="begin"/>
           </w:r>
           <w:r>
-            <w:instrText xml:space="preserve"> PAGEREF _Toc28254 \h </w:instrText>
+            <w:instrText xml:space="preserve"> PAGEREF _Toc1940 \h </w:instrText>
           </w:r>
           <w:r>
             <w:fldChar w:fldCharType="separate"/>
@@ -6217,7 +6217,7 @@
               <w:bCs/>
               <w:lang w:val="zh-CN"/>
             </w:rPr>
-            <w:instrText xml:space="preserve"> HYPERLINK \l _Toc766 </w:instrText>
+            <w:instrText xml:space="preserve"> HYPERLINK \l _Toc18361 </w:instrText>
           </w:r>
           <w:r>
             <w:rPr>
@@ -6240,7 +6240,7 @@
             <w:fldChar w:fldCharType="begin"/>
           </w:r>
           <w:r>
-            <w:instrText xml:space="preserve"> PAGEREF _Toc766 \h </w:instrText>
+            <w:instrText xml:space="preserve"> PAGEREF _Toc18361 \h </w:instrText>
           </w:r>
           <w:r>
             <w:fldChar w:fldCharType="separate"/>
@@ -6278,7 +6278,7 @@
               <w:bCs/>
               <w:lang w:val="zh-CN"/>
             </w:rPr>
-            <w:instrText xml:space="preserve"> HYPERLINK \l _Toc2930 </w:instrText>
+            <w:instrText xml:space="preserve"> HYPERLINK \l _Toc11713 </w:instrText>
           </w:r>
           <w:r>
             <w:rPr>
@@ -6301,7 +6301,7 @@
             <w:fldChar w:fldCharType="begin"/>
           </w:r>
           <w:r>
-            <w:instrText xml:space="preserve"> PAGEREF _Toc2930 \h </w:instrText>
+            <w:instrText xml:space="preserve"> PAGEREF _Toc11713 \h </w:instrText>
           </w:r>
           <w:r>
             <w:fldChar w:fldCharType="separate"/>
@@ -6339,7 +6339,7 @@
               <w:bCs/>
               <w:lang w:val="zh-CN"/>
             </w:rPr>
-            <w:instrText xml:space="preserve"> HYPERLINK \l _Toc19081 </w:instrText>
+            <w:instrText xml:space="preserve"> HYPERLINK \l _Toc28019 </w:instrText>
           </w:r>
           <w:r>
             <w:rPr>
@@ -6362,7 +6362,7 @@
             <w:fldChar w:fldCharType="begin"/>
           </w:r>
           <w:r>
-            <w:instrText xml:space="preserve"> PAGEREF _Toc19081 \h </w:instrText>
+            <w:instrText xml:space="preserve"> PAGEREF _Toc28019 \h </w:instrText>
           </w:r>
           <w:r>
             <w:fldChar w:fldCharType="separate"/>
@@ -6400,7 +6400,7 @@
               <w:bCs/>
               <w:lang w:val="zh-CN"/>
             </w:rPr>
-            <w:instrText xml:space="preserve"> HYPERLINK \l _Toc16794 </w:instrText>
+            <w:instrText xml:space="preserve"> HYPERLINK \l _Toc26993 </w:instrText>
           </w:r>
           <w:r>
             <w:rPr>
@@ -6423,7 +6423,7 @@
             <w:fldChar w:fldCharType="begin"/>
           </w:r>
           <w:r>
-            <w:instrText xml:space="preserve"> PAGEREF _Toc16794 \h </w:instrText>
+            <w:instrText xml:space="preserve"> PAGEREF _Toc26993 \h </w:instrText>
           </w:r>
           <w:r>
             <w:fldChar w:fldCharType="separate"/>
@@ -6461,7 +6461,7 @@
               <w:bCs/>
               <w:lang w:val="zh-CN"/>
             </w:rPr>
-            <w:instrText xml:space="preserve"> HYPERLINK \l _Toc18009 </w:instrText>
+            <w:instrText xml:space="preserve"> HYPERLINK \l _Toc21227 </w:instrText>
           </w:r>
           <w:r>
             <w:rPr>
@@ -6484,7 +6484,7 @@
             <w:fldChar w:fldCharType="begin"/>
           </w:r>
           <w:r>
-            <w:instrText xml:space="preserve"> PAGEREF _Toc18009 \h </w:instrText>
+            <w:instrText xml:space="preserve"> PAGEREF _Toc21227 \h </w:instrText>
           </w:r>
           <w:r>
             <w:fldChar w:fldCharType="separate"/>
@@ -6522,7 +6522,7 @@
               <w:bCs/>
               <w:lang w:val="zh-CN"/>
             </w:rPr>
-            <w:instrText xml:space="preserve"> HYPERLINK \l _Toc9594 </w:instrText>
+            <w:instrText xml:space="preserve"> HYPERLINK \l _Toc4623 </w:instrText>
           </w:r>
           <w:r>
             <w:rPr>
@@ -6545,7 +6545,7 @@
             <w:fldChar w:fldCharType="begin"/>
           </w:r>
           <w:r>
-            <w:instrText xml:space="preserve"> PAGEREF _Toc9594 \h </w:instrText>
+            <w:instrText xml:space="preserve"> PAGEREF _Toc4623 \h </w:instrText>
           </w:r>
           <w:r>
             <w:fldChar w:fldCharType="separate"/>
@@ -6583,7 +6583,7 @@
               <w:bCs/>
               <w:lang w:val="zh-CN"/>
             </w:rPr>
-            <w:instrText xml:space="preserve"> HYPERLINK \l _Toc32368 </w:instrText>
+            <w:instrText xml:space="preserve"> HYPERLINK \l _Toc26136 </w:instrText>
           </w:r>
           <w:r>
             <w:rPr>
@@ -6606,7 +6606,7 @@
             <w:fldChar w:fldCharType="begin"/>
           </w:r>
           <w:r>
-            <w:instrText xml:space="preserve"> PAGEREF _Toc32368 \h </w:instrText>
+            <w:instrText xml:space="preserve"> PAGEREF _Toc26136 \h </w:instrText>
           </w:r>
           <w:r>
             <w:fldChar w:fldCharType="separate"/>
@@ -6644,7 +6644,7 @@
               <w:bCs/>
               <w:lang w:val="zh-CN"/>
             </w:rPr>
-            <w:instrText xml:space="preserve"> HYPERLINK \l _Toc5425 </w:instrText>
+            <w:instrText xml:space="preserve"> HYPERLINK \l _Toc26891 </w:instrText>
           </w:r>
           <w:r>
             <w:rPr>
@@ -6667,7 +6667,7 @@
             <w:fldChar w:fldCharType="begin"/>
           </w:r>
           <w:r>
-            <w:instrText xml:space="preserve"> PAGEREF _Toc5425 \h </w:instrText>
+            <w:instrText xml:space="preserve"> PAGEREF _Toc26891 \h </w:instrText>
           </w:r>
           <w:r>
             <w:fldChar w:fldCharType="separate"/>
@@ -6705,7 +6705,7 @@
               <w:bCs/>
               <w:lang w:val="zh-CN"/>
             </w:rPr>
-            <w:instrText xml:space="preserve"> HYPERLINK \l _Toc7667 </w:instrText>
+            <w:instrText xml:space="preserve"> HYPERLINK \l _Toc2235 </w:instrText>
           </w:r>
           <w:r>
             <w:rPr>
@@ -6728,7 +6728,7 @@
             <w:fldChar w:fldCharType="begin"/>
           </w:r>
           <w:r>
-            <w:instrText xml:space="preserve"> PAGEREF _Toc7667 \h </w:instrText>
+            <w:instrText xml:space="preserve"> PAGEREF _Toc2235 \h </w:instrText>
           </w:r>
           <w:r>
             <w:fldChar w:fldCharType="separate"/>
@@ -6766,7 +6766,7 @@
               <w:bCs/>
               <w:lang w:val="zh-CN"/>
             </w:rPr>
-            <w:instrText xml:space="preserve"> HYPERLINK \l _Toc18127 </w:instrText>
+            <w:instrText xml:space="preserve"> HYPERLINK \l _Toc32516 </w:instrText>
           </w:r>
           <w:r>
             <w:rPr>
@@ -6789,7 +6789,7 @@
             <w:fldChar w:fldCharType="begin"/>
           </w:r>
           <w:r>
-            <w:instrText xml:space="preserve"> PAGEREF _Toc18127 \h </w:instrText>
+            <w:instrText xml:space="preserve"> PAGEREF _Toc32516 \h </w:instrText>
           </w:r>
           <w:r>
             <w:fldChar w:fldCharType="separate"/>
@@ -6827,7 +6827,7 @@
               <w:bCs/>
               <w:lang w:val="zh-CN"/>
             </w:rPr>
-            <w:instrText xml:space="preserve"> HYPERLINK \l _Toc17477 </w:instrText>
+            <w:instrText xml:space="preserve"> HYPERLINK \l _Toc28488 </w:instrText>
           </w:r>
           <w:r>
             <w:rPr>
@@ -6850,7 +6850,7 @@
             <w:fldChar w:fldCharType="begin"/>
           </w:r>
           <w:r>
-            <w:instrText xml:space="preserve"> PAGEREF _Toc17477 \h </w:instrText>
+            <w:instrText xml:space="preserve"> PAGEREF _Toc28488 \h </w:instrText>
           </w:r>
           <w:r>
             <w:fldChar w:fldCharType="separate"/>
@@ -6888,7 +6888,7 @@
               <w:bCs/>
               <w:lang w:val="zh-CN"/>
             </w:rPr>
-            <w:instrText xml:space="preserve"> HYPERLINK \l _Toc24433 </w:instrText>
+            <w:instrText xml:space="preserve"> HYPERLINK \l _Toc27537 </w:instrText>
           </w:r>
           <w:r>
             <w:rPr>
@@ -6911,7 +6911,7 @@
             <w:fldChar w:fldCharType="begin"/>
           </w:r>
           <w:r>
-            <w:instrText xml:space="preserve"> PAGEREF _Toc24433 \h </w:instrText>
+            <w:instrText xml:space="preserve"> PAGEREF _Toc27537 \h </w:instrText>
           </w:r>
           <w:r>
             <w:fldChar w:fldCharType="separate"/>
@@ -6949,7 +6949,7 @@
               <w:bCs/>
               <w:lang w:val="zh-CN"/>
             </w:rPr>
-            <w:instrText xml:space="preserve"> HYPERLINK \l _Toc8242 </w:instrText>
+            <w:instrText xml:space="preserve"> HYPERLINK \l _Toc31787 </w:instrText>
           </w:r>
           <w:r>
             <w:rPr>
@@ -6972,7 +6972,7 @@
             <w:fldChar w:fldCharType="begin"/>
           </w:r>
           <w:r>
-            <w:instrText xml:space="preserve"> PAGEREF _Toc8242 \h </w:instrText>
+            <w:instrText xml:space="preserve"> PAGEREF _Toc31787 \h </w:instrText>
           </w:r>
           <w:r>
             <w:fldChar w:fldCharType="separate"/>
@@ -7010,7 +7010,7 @@
               <w:bCs/>
               <w:lang w:val="zh-CN"/>
             </w:rPr>
-            <w:instrText xml:space="preserve"> HYPERLINK \l _Toc81 </w:instrText>
+            <w:instrText xml:space="preserve"> HYPERLINK \l _Toc13290 </w:instrText>
           </w:r>
           <w:r>
             <w:rPr>
@@ -7033,7 +7033,7 @@
             <w:fldChar w:fldCharType="begin"/>
           </w:r>
           <w:r>
-            <w:instrText xml:space="preserve"> PAGEREF _Toc81 \h </w:instrText>
+            <w:instrText xml:space="preserve"> PAGEREF _Toc13290 \h </w:instrText>
           </w:r>
           <w:r>
             <w:fldChar w:fldCharType="separate"/>
@@ -7462,16 +7462,7 @@
                 <w:rFonts w:hint="eastAsia"/>
                 <w:lang w:val="en-US" w:eastAsia="zh-CN"/>
               </w:rPr>
-              <w:t>3.14</w:t>
-            </w:r>
-            <w:bookmarkStart w:id="150" w:name="_GoBack"/>
-            <w:bookmarkEnd w:id="150"/>
-            <w:r>
-              <w:rPr>
-                <w:rFonts w:hint="eastAsia"/>
-                <w:lang w:val="en-US" w:eastAsia="zh-CN"/>
-              </w:rPr>
-              <w:t>.0.1001</w:t>
+              <w:t>3.14.0.1001</w:t>
             </w:r>
             <w:r>
               <w:rPr>
@@ -7586,7 +7577,7 @@
                 <w:rFonts w:hint="eastAsia"/>
                 <w:lang w:val="en-US" w:eastAsia="zh-CN"/>
               </w:rPr>
-              <w:t>07</w:t>
+              <w:t>09</w:t>
             </w:r>
             <w:r>
               <w:t>-</w:t>
@@ -7596,8 +7587,10 @@
                 <w:rFonts w:hint="eastAsia"/>
                 <w:lang w:val="en-US" w:eastAsia="zh-CN"/>
               </w:rPr>
-              <w:t>15</w:t>
+              <w:t>20</w:t>
             </w:r>
+            <w:bookmarkStart w:id="150" w:name="_GoBack"/>
+            <w:bookmarkEnd w:id="150"/>
           </w:p>
         </w:tc>
       </w:tr>
@@ -7929,7 +7922,7 @@
           <w:rFonts w:hint="eastAsia"/>
         </w:rPr>
       </w:pPr>
-      <w:bookmarkStart w:id="1" w:name="_Toc30380"/>
+      <w:bookmarkStart w:id="1" w:name="_Toc26057"/>
       <w:r>
         <w:rPr>
           <w:rFonts w:hint="eastAsia"/>
@@ -7946,7 +7939,7 @@
           <w:lang w:val="en-US" w:eastAsia="zh-CN"/>
         </w:rPr>
       </w:pPr>
-      <w:bookmarkStart w:id="2" w:name="_Toc14629"/>
+      <w:bookmarkStart w:id="2" w:name="_Toc29934"/>
       <w:r>
         <w:rPr>
           <w:rFonts w:hint="eastAsia"/>
@@ -8003,7 +7996,7 @@
           <w:lang w:val="en-US" w:eastAsia="zh-CN"/>
         </w:rPr>
       </w:pPr>
-      <w:bookmarkStart w:id="3" w:name="_Toc26026"/>
+      <w:bookmarkStart w:id="3" w:name="_Toc25237"/>
       <w:r>
         <w:rPr>
           <w:rFonts w:hint="eastAsia"/>
@@ -8039,7 +8032,7 @@
           <w:lang w:val="en-US" w:eastAsia="zh-CN"/>
         </w:rPr>
       </w:pPr>
-      <w:bookmarkStart w:id="4" w:name="_Toc2109"/>
+      <w:bookmarkStart w:id="4" w:name="_Toc7628"/>
       <w:r>
         <w:rPr>
           <w:rFonts w:hint="eastAsia"/>
@@ -8074,7 +8067,7 @@
         </w:rPr>
       </w:pPr>
       <w:bookmarkStart w:id="5" w:name="_Toc18055"/>
-      <w:bookmarkStart w:id="6" w:name="_Toc23637"/>
+      <w:bookmarkStart w:id="6" w:name="_Toc8017"/>
       <w:r>
         <w:rPr>
           <w:rFonts w:hint="eastAsia"/>
@@ -8137,7 +8130,7 @@
           <w:lang w:val="en-US" w:eastAsia="zh-CN"/>
         </w:rPr>
       </w:pPr>
-      <w:bookmarkStart w:id="7" w:name="_Toc20485"/>
+      <w:bookmarkStart w:id="7" w:name="_Toc560"/>
       <w:r>
         <w:rPr>
           <w:rFonts w:hint="eastAsia"/>
@@ -8289,7 +8282,7 @@
           <w:lang w:val="en-US" w:eastAsia="zh-CN"/>
         </w:rPr>
       </w:pPr>
-      <w:bookmarkStart w:id="8" w:name="_Toc31416"/>
+      <w:bookmarkStart w:id="8" w:name="_Toc24700"/>
       <w:r>
         <w:rPr>
           <w:rFonts w:hint="eastAsia"/>
@@ -8401,7 +8394,7 @@
           <w:lang w:val="en-US" w:eastAsia="zh-CN"/>
         </w:rPr>
       </w:pPr>
-      <w:bookmarkStart w:id="9" w:name="_Toc10312"/>
+      <w:bookmarkStart w:id="9" w:name="_Toc14674"/>
       <w:r>
         <w:rPr>
           <w:rFonts w:hint="eastAsia"/>
@@ -8521,7 +8514,7 @@
           <w:lang w:val="en-US" w:eastAsia="zh-CN"/>
         </w:rPr>
       </w:pPr>
-      <w:bookmarkStart w:id="10" w:name="_Toc6610"/>
+      <w:bookmarkStart w:id="10" w:name="_Toc31314"/>
       <w:r>
         <w:rPr>
           <w:rFonts w:hint="eastAsia"/>
@@ -8549,7 +8542,7 @@
           <w:lang w:val="en-US" w:eastAsia="zh-CN"/>
         </w:rPr>
       </w:pPr>
-      <w:bookmarkStart w:id="11" w:name="_Toc3315"/>
+      <w:bookmarkStart w:id="11" w:name="_Toc8380"/>
       <w:r>
         <w:rPr>
           <w:rFonts w:hint="eastAsia"/>
@@ -8585,7 +8578,7 @@
         </w:rPr>
       </w:pPr>
       <w:bookmarkStart w:id="12" w:name="_Toc25592"/>
-      <w:bookmarkStart w:id="13" w:name="_Toc30978"/>
+      <w:bookmarkStart w:id="13" w:name="_Toc19826"/>
       <w:r>
         <w:rPr>
           <w:rFonts w:hint="eastAsia"/>
@@ -8620,7 +8613,7 @@
         </w:rPr>
       </w:pPr>
       <w:bookmarkStart w:id="14" w:name="_Toc20809"/>
-      <w:bookmarkStart w:id="15" w:name="_Toc20079"/>
+      <w:bookmarkStart w:id="15" w:name="_Toc4834"/>
       <w:r>
         <w:rPr>
           <w:rFonts w:hint="eastAsia"/>
@@ -8673,7 +8666,7 @@
         </w:rPr>
       </w:pPr>
       <w:bookmarkStart w:id="16" w:name="_Toc31502"/>
-      <w:bookmarkStart w:id="17" w:name="_Toc903"/>
+      <w:bookmarkStart w:id="17" w:name="_Toc7559"/>
       <w:r>
         <w:rPr>
           <w:rFonts w:hint="eastAsia"/>
@@ -8717,7 +8710,7 @@
         </w:rPr>
       </w:pPr>
       <w:bookmarkStart w:id="18" w:name="_Toc13573"/>
-      <w:bookmarkStart w:id="19" w:name="_Toc32145"/>
+      <w:bookmarkStart w:id="19" w:name="_Toc29608"/>
       <w:r>
         <w:rPr>
           <w:rFonts w:hint="eastAsia"/>
@@ -8814,7 +8807,7 @@
           <w:lang w:val="en-US" w:eastAsia="zh-CN"/>
         </w:rPr>
       </w:pPr>
-      <w:bookmarkStart w:id="21" w:name="_Toc22321"/>
+      <w:bookmarkStart w:id="21" w:name="_Toc14914"/>
       <w:r>
         <w:rPr>
           <w:rFonts w:hint="eastAsia"/>
@@ -8835,7 +8828,7 @@
         </w:rPr>
       </w:pPr>
       <w:bookmarkStart w:id="22" w:name="_Toc14452"/>
-      <w:bookmarkStart w:id="23" w:name="_Toc30731"/>
+      <w:bookmarkStart w:id="23" w:name="_Toc18926"/>
       <w:r>
         <w:rPr>
           <w:rFonts w:hint="eastAsia"/>
@@ -8872,7 +8865,7 @@
         </w:rPr>
       </w:pPr>
       <w:bookmarkStart w:id="24" w:name="_Toc16160"/>
-      <w:bookmarkStart w:id="25" w:name="_Toc15741"/>
+      <w:bookmarkStart w:id="25" w:name="_Toc29998"/>
       <w:r>
         <w:rPr>
           <w:rFonts w:hint="eastAsia"/>
@@ -8989,7 +8982,7 @@
         </w:rPr>
       </w:pPr>
       <w:bookmarkStart w:id="26" w:name="_Toc18062"/>
-      <w:bookmarkStart w:id="27" w:name="_Toc8597"/>
+      <w:bookmarkStart w:id="27" w:name="_Toc5779"/>
       <w:r>
         <w:rPr>
           <w:rFonts w:hint="eastAsia"/>
@@ -9026,7 +9019,7 @@
           <w:lang w:val="en-US" w:eastAsia="zh-CN"/>
         </w:rPr>
       </w:pPr>
-      <w:bookmarkStart w:id="28" w:name="_Toc4786"/>
+      <w:bookmarkStart w:id="28" w:name="_Toc29478"/>
       <w:r>
         <w:rPr>
           <w:rFonts w:hint="eastAsia"/>
@@ -9153,7 +9146,7 @@
         </w:rPr>
       </w:pPr>
       <w:bookmarkStart w:id="29" w:name="_Toc6830"/>
-      <w:bookmarkStart w:id="30" w:name="_Toc30495"/>
+      <w:bookmarkStart w:id="30" w:name="_Toc23703"/>
       <w:r>
         <w:rPr>
           <w:rFonts w:hint="eastAsia"/>
@@ -9233,7 +9226,7 @@
       </w:pPr>
       <w:bookmarkStart w:id="31" w:name="_Toc5244"/>
       <w:bookmarkStart w:id="32" w:name="_Toc3496"/>
-      <w:bookmarkStart w:id="33" w:name="_Toc12982"/>
+      <w:bookmarkStart w:id="33" w:name="_Toc7796"/>
       <w:r>
         <w:rPr>
           <w:rFonts w:hint="eastAsia"/>
@@ -9300,7 +9293,7 @@
         </w:rPr>
       </w:pPr>
       <w:bookmarkStart w:id="34" w:name="_Toc13337"/>
-      <w:bookmarkStart w:id="35" w:name="_Toc21708"/>
+      <w:bookmarkStart w:id="35" w:name="_Toc11073"/>
       <w:r>
         <w:rPr>
           <w:rFonts w:hint="eastAsia"/>
@@ -10366,7 +10359,7 @@
         </w:rPr>
       </w:pPr>
       <w:bookmarkStart w:id="36" w:name="_Toc27799"/>
-      <w:bookmarkStart w:id="37" w:name="_Toc431"/>
+      <w:bookmarkStart w:id="37" w:name="_Toc26333"/>
       <w:r>
         <w:rPr>
           <w:rFonts w:hint="eastAsia"/>
@@ -11050,7 +11043,7 @@
       </w:pPr>
       <w:bookmarkStart w:id="38" w:name="_Toc12158"/>
       <w:bookmarkStart w:id="39" w:name="_Toc8616"/>
-      <w:bookmarkStart w:id="40" w:name="_Toc19587"/>
+      <w:bookmarkStart w:id="40" w:name="_Toc17008"/>
       <w:r>
         <w:rPr>
           <w:rFonts w:hint="eastAsia"/>
@@ -11570,7 +11563,7 @@
           <w:lang w:val="en-US" w:eastAsia="zh-CN"/>
         </w:rPr>
       </w:pPr>
-      <w:bookmarkStart w:id="41" w:name="_Toc5821"/>
+      <w:bookmarkStart w:id="41" w:name="_Toc10030"/>
       <w:bookmarkStart w:id="42" w:name="_Toc25275"/>
       <w:r>
         <w:rPr>
@@ -11651,7 +11644,7 @@
           <w:lang w:val="en-US" w:eastAsia="zh-CN"/>
         </w:rPr>
       </w:pPr>
-      <w:bookmarkStart w:id="43" w:name="_Toc6751"/>
+      <w:bookmarkStart w:id="43" w:name="_Toc27269"/>
       <w:r>
         <w:rPr>
           <w:rFonts w:hint="eastAsia"/>
@@ -11686,7 +11679,7 @@
           <w:lang w:val="en-US" w:eastAsia="zh-CN"/>
         </w:rPr>
       </w:pPr>
-      <w:bookmarkStart w:id="44" w:name="_Toc318"/>
+      <w:bookmarkStart w:id="44" w:name="_Toc1022"/>
       <w:r>
         <w:rPr>
           <w:rFonts w:hint="eastAsia"/>
@@ -11885,7 +11878,7 @@
           <w:lang w:val="en-US" w:eastAsia="zh-CN"/>
         </w:rPr>
       </w:pPr>
-      <w:bookmarkStart w:id="45" w:name="_Toc27970"/>
+      <w:bookmarkStart w:id="45" w:name="_Toc9349"/>
       <w:r>
         <w:rPr>
           <w:rFonts w:hint="eastAsia"/>
@@ -12513,7 +12506,7 @@
           <w:lang w:val="en-US" w:eastAsia="zh-CN"/>
         </w:rPr>
       </w:pPr>
-      <w:bookmarkStart w:id="46" w:name="_Toc9600"/>
+      <w:bookmarkStart w:id="46" w:name="_Toc30153"/>
       <w:r>
         <w:rPr>
           <w:rFonts w:hint="eastAsia"/>
@@ -12556,7 +12549,7 @@
           <w:lang w:val="en-US" w:eastAsia="zh-CN"/>
         </w:rPr>
       </w:pPr>
-      <w:bookmarkStart w:id="47" w:name="_Toc11605"/>
+      <w:bookmarkStart w:id="47" w:name="_Toc15460"/>
       <w:r>
         <w:rPr>
           <w:rFonts w:hint="eastAsia"/>
@@ -12596,7 +12589,7 @@
           <w:lang w:val="en-US" w:eastAsia="zh-CN"/>
         </w:rPr>
       </w:pPr>
-      <w:bookmarkStart w:id="48" w:name="_Toc21464"/>
+      <w:bookmarkStart w:id="48" w:name="_Toc140"/>
       <w:r>
         <w:rPr>
           <w:rFonts w:hint="eastAsia"/>
@@ -12681,7 +12674,7 @@
           <w:lang w:val="en-US" w:eastAsia="zh-CN"/>
         </w:rPr>
       </w:pPr>
-      <w:bookmarkStart w:id="49" w:name="_Toc30528"/>
+      <w:bookmarkStart w:id="49" w:name="_Toc22172"/>
       <w:r>
         <w:rPr>
           <w:rFonts w:hint="eastAsia"/>
@@ -13191,7 +13184,7 @@
           <w:lang w:val="en-US" w:eastAsia="zh-CN"/>
         </w:rPr>
       </w:pPr>
-      <w:bookmarkStart w:id="50" w:name="_Toc5474"/>
+      <w:bookmarkStart w:id="50" w:name="_Toc28036"/>
       <w:r>
         <w:rPr>
           <w:rFonts w:hint="eastAsia"/>
@@ -13724,7 +13717,7 @@
           <w:lang w:val="en-US" w:eastAsia="zh-CN"/>
         </w:rPr>
       </w:pPr>
-      <w:bookmarkStart w:id="51" w:name="_Toc31321"/>
+      <w:bookmarkStart w:id="51" w:name="_Toc7031"/>
       <w:r>
         <w:rPr>
           <w:rFonts w:hint="eastAsia"/>
@@ -13986,7 +13979,7 @@
           <w:lang w:val="en-US" w:eastAsia="zh-CN"/>
         </w:rPr>
       </w:pPr>
-      <w:bookmarkStart w:id="52" w:name="_Toc17420"/>
+      <w:bookmarkStart w:id="52" w:name="_Toc16330"/>
       <w:r>
         <w:rPr>
           <w:rFonts w:hint="eastAsia"/>
@@ -14399,7 +14392,7 @@
           <w:lang w:val="en-US" w:eastAsia="zh-CN"/>
         </w:rPr>
       </w:pPr>
-      <w:bookmarkStart w:id="53" w:name="_Toc6432"/>
+      <w:bookmarkStart w:id="53" w:name="_Toc30138"/>
       <w:r>
         <w:rPr>
           <w:rFonts w:hint="eastAsia"/>
@@ -14433,7 +14426,7 @@
           <w:lang w:val="en-US" w:eastAsia="zh-CN"/>
         </w:rPr>
       </w:pPr>
-      <w:bookmarkStart w:id="54" w:name="_Toc28557"/>
+      <w:bookmarkStart w:id="54" w:name="_Toc8924"/>
       <w:r>
         <w:rPr>
           <w:rFonts w:hint="eastAsia"/>
@@ -14816,7 +14809,7 @@
           <w:lang w:val="en-US" w:eastAsia="zh-CN"/>
         </w:rPr>
       </w:pPr>
-      <w:bookmarkStart w:id="55" w:name="_Toc26301"/>
+      <w:bookmarkStart w:id="55" w:name="_Toc18321"/>
       <w:r>
         <w:rPr>
           <w:rFonts w:hint="eastAsia"/>
@@ -15169,7 +15162,7 @@
           <w:lang w:val="en-US" w:eastAsia="zh-CN"/>
         </w:rPr>
       </w:pPr>
-      <w:bookmarkStart w:id="56" w:name="_Toc24436"/>
+      <w:bookmarkStart w:id="56" w:name="_Toc19025"/>
       <w:r>
         <w:rPr>
           <w:rFonts w:hint="eastAsia"/>
@@ -15448,7 +15441,7 @@
         </w:rPr>
       </w:pPr>
       <w:bookmarkStart w:id="57" w:name="_Toc3046"/>
-      <w:bookmarkStart w:id="58" w:name="_Toc12644"/>
+      <w:bookmarkStart w:id="58" w:name="_Toc20457"/>
       <w:r>
         <w:rPr>
           <w:rFonts w:hint="eastAsia"/>
@@ -15492,7 +15485,7 @@
         </w:rPr>
       </w:pPr>
       <w:bookmarkStart w:id="59" w:name="_Toc3626"/>
-      <w:bookmarkStart w:id="60" w:name="_Toc17029"/>
+      <w:bookmarkStart w:id="60" w:name="_Toc13384"/>
       <w:r>
         <w:rPr>
           <w:rFonts w:hint="eastAsia"/>
@@ -15914,7 +15907,7 @@
         </w:rPr>
       </w:pPr>
       <w:bookmarkStart w:id="61" w:name="_Toc25476"/>
-      <w:bookmarkStart w:id="62" w:name="_Toc2240"/>
+      <w:bookmarkStart w:id="62" w:name="_Toc2978"/>
       <w:r>
         <w:rPr>
           <w:rFonts w:hint="eastAsia"/>
@@ -16524,7 +16517,7 @@
         </w:rPr>
       </w:pPr>
       <w:bookmarkStart w:id="63" w:name="_Toc26360"/>
-      <w:bookmarkStart w:id="64" w:name="_Toc24041"/>
+      <w:bookmarkStart w:id="64" w:name="_Toc3167"/>
       <w:r>
         <w:rPr>
           <w:rFonts w:hint="eastAsia"/>
@@ -16873,7 +16866,7 @@
         </w:rPr>
       </w:pPr>
       <w:bookmarkStart w:id="65" w:name="_Toc19019"/>
-      <w:bookmarkStart w:id="66" w:name="_Toc26838"/>
+      <w:bookmarkStart w:id="66" w:name="_Toc31033"/>
       <w:bookmarkStart w:id="67" w:name="_Toc11956"/>
       <w:r>
         <w:rPr>
@@ -17344,7 +17337,7 @@
         </w:rPr>
       </w:pPr>
       <w:bookmarkStart w:id="68" w:name="_Toc4095"/>
-      <w:bookmarkStart w:id="69" w:name="_Toc25347"/>
+      <w:bookmarkStart w:id="69" w:name="_Toc6951"/>
       <w:r>
         <w:rPr>
           <w:rFonts w:hint="eastAsia"/>
@@ -17646,7 +17639,7 @@
         </w:rPr>
       </w:pPr>
       <w:bookmarkStart w:id="70" w:name="_Toc21366"/>
-      <w:bookmarkStart w:id="71" w:name="_Toc13580"/>
+      <w:bookmarkStart w:id="71" w:name="_Toc6875"/>
       <w:r>
         <w:rPr>
           <w:rFonts w:hint="eastAsia"/>
@@ -17692,7 +17685,7 @@
         </w:rPr>
       </w:pPr>
       <w:bookmarkStart w:id="72" w:name="_Toc23097"/>
-      <w:bookmarkStart w:id="73" w:name="_Toc2291"/>
+      <w:bookmarkStart w:id="73" w:name="_Toc20082"/>
       <w:r>
         <w:rPr>
           <w:rFonts w:hint="eastAsia"/>
@@ -17976,7 +17969,7 @@
         </w:rPr>
       </w:pPr>
       <w:bookmarkStart w:id="74" w:name="_Toc31977"/>
-      <w:bookmarkStart w:id="75" w:name="_Toc19495"/>
+      <w:bookmarkStart w:id="75" w:name="_Toc12805"/>
       <w:r>
         <w:rPr>
           <w:rFonts w:hint="eastAsia"/>
@@ -18276,7 +18269,7 @@
           <w:lang w:val="en-US" w:eastAsia="zh-CN"/>
         </w:rPr>
       </w:pPr>
-      <w:bookmarkStart w:id="76" w:name="_Toc12032"/>
+      <w:bookmarkStart w:id="76" w:name="_Toc2295"/>
       <w:r>
         <w:rPr>
           <w:rFonts w:hint="eastAsia"/>
@@ -18470,7 +18463,7 @@
           <w:lang w:val="en-US" w:eastAsia="zh-CN"/>
         </w:rPr>
       </w:pPr>
-      <w:bookmarkStart w:id="77" w:name="_Toc1411"/>
+      <w:bookmarkStart w:id="77" w:name="_Toc18707"/>
       <w:r>
         <w:rPr>
           <w:rFonts w:hint="eastAsia"/>
@@ -18507,7 +18500,7 @@
           <w:lang w:val="en-US" w:eastAsia="zh-CN"/>
         </w:rPr>
       </w:pPr>
-      <w:bookmarkStart w:id="78" w:name="_Toc14211"/>
+      <w:bookmarkStart w:id="78" w:name="_Toc7190"/>
       <w:r>
         <w:rPr>
           <w:rFonts w:hint="eastAsia"/>
@@ -18892,7 +18885,7 @@
           <w:lang w:val="en-US" w:eastAsia="zh-CN"/>
         </w:rPr>
       </w:pPr>
-      <w:bookmarkStart w:id="79" w:name="_Toc10455"/>
+      <w:bookmarkStart w:id="79" w:name="_Toc631"/>
       <w:r>
         <w:rPr>
           <w:rFonts w:hint="eastAsia"/>
@@ -19305,7 +19298,7 @@
           <w:lang w:val="en-US" w:eastAsia="zh-CN"/>
         </w:rPr>
       </w:pPr>
-      <w:bookmarkStart w:id="80" w:name="_Toc1808"/>
+      <w:bookmarkStart w:id="80" w:name="_Toc9415"/>
       <w:r>
         <w:rPr>
           <w:rFonts w:hint="eastAsia"/>
@@ -19339,7 +19332,7 @@
           <w:lang w:val="en-US" w:eastAsia="zh-CN"/>
         </w:rPr>
       </w:pPr>
-      <w:bookmarkStart w:id="81" w:name="_Toc15675"/>
+      <w:bookmarkStart w:id="81" w:name="_Toc8810"/>
       <w:r>
         <w:rPr>
           <w:rFonts w:hint="eastAsia"/>
@@ -19662,7 +19655,7 @@
           <w:lang w:val="en-US" w:eastAsia="zh-CN"/>
         </w:rPr>
       </w:pPr>
-      <w:bookmarkStart w:id="82" w:name="_Toc12773"/>
+      <w:bookmarkStart w:id="82" w:name="_Toc3323"/>
       <w:r>
         <w:rPr>
           <w:rFonts w:hint="eastAsia"/>
@@ -19925,7 +19918,7 @@
           <w:lang w:val="en-US" w:eastAsia="zh-CN"/>
         </w:rPr>
       </w:pPr>
-      <w:bookmarkStart w:id="83" w:name="_Toc12628"/>
+      <w:bookmarkStart w:id="83" w:name="_Toc12110"/>
       <w:r>
         <w:rPr>
           <w:rFonts w:hint="eastAsia"/>
@@ -20757,7 +20750,7 @@
           <w:lang w:val="en-US" w:eastAsia="zh-CN"/>
         </w:rPr>
       </w:pPr>
-      <w:bookmarkStart w:id="84" w:name="_Toc29169"/>
+      <w:bookmarkStart w:id="84" w:name="_Toc15599"/>
       <w:r>
         <w:rPr>
           <w:rFonts w:hint="eastAsia"/>
@@ -21051,7 +21044,7 @@
         </w:rPr>
       </w:pPr>
       <w:bookmarkStart w:id="85" w:name="_Toc14063"/>
-      <w:bookmarkStart w:id="86" w:name="_Toc11719"/>
+      <w:bookmarkStart w:id="86" w:name="_Toc9772"/>
       <w:r>
         <w:rPr>
           <w:rFonts w:hint="eastAsia"/>
@@ -21072,7 +21065,7 @@
         </w:rPr>
       </w:pPr>
       <w:bookmarkStart w:id="87" w:name="_Toc7114"/>
-      <w:bookmarkStart w:id="88" w:name="_Toc4592"/>
+      <w:bookmarkStart w:id="88" w:name="_Toc9290"/>
       <w:r>
         <w:rPr>
           <w:rFonts w:hint="eastAsia"/>
@@ -22698,7 +22691,7 @@
         </w:rPr>
       </w:pPr>
       <w:bookmarkStart w:id="89" w:name="_Toc8948"/>
-      <w:bookmarkStart w:id="90" w:name="_Toc11366"/>
+      <w:bookmarkStart w:id="90" w:name="_Toc27615"/>
       <w:r>
         <w:rPr>
           <w:rFonts w:hint="eastAsia"/>
@@ -22882,7 +22875,7 @@
           <w:lang w:val="en-US" w:eastAsia="zh-CN"/>
         </w:rPr>
       </w:pPr>
-      <w:bookmarkStart w:id="91" w:name="_Toc7780"/>
+      <w:bookmarkStart w:id="91" w:name="_Toc16638"/>
       <w:r>
         <w:rPr>
           <w:rFonts w:hint="eastAsia"/>
@@ -23043,7 +23036,7 @@
           <w:lang w:val="en-US" w:eastAsia="zh-CN"/>
         </w:rPr>
       </w:pPr>
-      <w:bookmarkStart w:id="92" w:name="_Toc441"/>
+      <w:bookmarkStart w:id="92" w:name="_Toc10488"/>
       <w:r>
         <w:rPr>
           <w:rFonts w:hint="eastAsia"/>
@@ -23077,7 +23070,7 @@
           <w:lang w:val="en-US" w:eastAsia="zh-CN"/>
         </w:rPr>
       </w:pPr>
-      <w:bookmarkStart w:id="93" w:name="_Toc29568"/>
+      <w:bookmarkStart w:id="93" w:name="_Toc14905"/>
       <w:r>
         <w:rPr>
           <w:rFonts w:hint="eastAsia"/>
@@ -23462,7 +23455,7 @@
           <w:lang w:val="en-US" w:eastAsia="zh-CN"/>
         </w:rPr>
       </w:pPr>
-      <w:bookmarkStart w:id="94" w:name="_Toc13258"/>
+      <w:bookmarkStart w:id="94" w:name="_Toc27994"/>
       <w:r>
         <w:rPr>
           <w:rFonts w:hint="eastAsia"/>
@@ -23847,7 +23840,7 @@
           <w:lang w:val="en-US" w:eastAsia="zh-CN"/>
         </w:rPr>
       </w:pPr>
-      <w:bookmarkStart w:id="95" w:name="_Toc14139"/>
+      <w:bookmarkStart w:id="95" w:name="_Toc6132"/>
       <w:r>
         <w:rPr>
           <w:rFonts w:hint="eastAsia"/>
@@ -24283,7 +24276,7 @@
           <w:lang w:val="en-US" w:eastAsia="zh-CN"/>
         </w:rPr>
       </w:pPr>
-      <w:bookmarkStart w:id="96" w:name="_Toc4196"/>
+      <w:bookmarkStart w:id="96" w:name="_Toc8737"/>
       <w:r>
         <w:rPr>
           <w:rFonts w:hint="eastAsia"/>
@@ -24309,7 +24302,7 @@
           <w:lang w:val="en-US" w:eastAsia="zh-CN"/>
         </w:rPr>
       </w:pPr>
-      <w:bookmarkStart w:id="97" w:name="_Toc2342"/>
+      <w:bookmarkStart w:id="97" w:name="_Toc9182"/>
       <w:r>
         <w:rPr>
           <w:rFonts w:hint="eastAsia"/>
@@ -24580,7 +24573,7 @@
           <w:lang w:val="en-US" w:eastAsia="zh-CN"/>
         </w:rPr>
       </w:pPr>
-      <w:bookmarkStart w:id="98" w:name="_Toc17950"/>
+      <w:bookmarkStart w:id="98" w:name="_Toc17231"/>
       <w:r>
         <w:rPr>
           <w:rFonts w:hint="eastAsia"/>
@@ -24891,7 +24884,7 @@
           <w:lang w:val="en-US" w:eastAsia="zh-CN"/>
         </w:rPr>
       </w:pPr>
-      <w:bookmarkStart w:id="99" w:name="_Toc15796"/>
+      <w:bookmarkStart w:id="99" w:name="_Toc9906"/>
       <w:r>
         <w:rPr>
           <w:rFonts w:hint="eastAsia"/>
@@ -25332,7 +25325,7 @@
           <w:lang w:val="en-US" w:eastAsia="zh-CN"/>
         </w:rPr>
       </w:pPr>
-      <w:bookmarkStart w:id="100" w:name="_Toc7911"/>
+      <w:bookmarkStart w:id="100" w:name="_Toc26708"/>
       <w:r>
         <w:rPr>
           <w:rFonts w:hint="eastAsia"/>
@@ -25351,7 +25344,7 @@
           <w:lang w:val="en-US" w:eastAsia="zh-CN"/>
         </w:rPr>
       </w:pPr>
-      <w:bookmarkStart w:id="101" w:name="_Toc26909"/>
+      <w:bookmarkStart w:id="101" w:name="_Toc3392"/>
       <w:r>
         <w:rPr>
           <w:rFonts w:hint="eastAsia"/>
@@ -26011,7 +26004,7 @@
           <w:lang w:val="en-US" w:eastAsia="zh-CN"/>
         </w:rPr>
       </w:pPr>
-      <w:bookmarkStart w:id="102" w:name="_Toc12285"/>
+      <w:bookmarkStart w:id="102" w:name="_Toc6513"/>
       <w:r>
         <w:rPr>
           <w:rFonts w:hint="eastAsia"/>
@@ -26332,7 +26325,7 @@
           <w:lang w:val="en-US" w:eastAsia="zh-CN"/>
         </w:rPr>
       </w:pPr>
-      <w:bookmarkStart w:id="103" w:name="_Toc24069"/>
+      <w:bookmarkStart w:id="103" w:name="_Toc8571"/>
       <w:r>
         <w:rPr>
           <w:rFonts w:hint="eastAsia"/>
@@ -26805,7 +26798,7 @@
           <w:lang w:val="en-US" w:eastAsia="zh-CN"/>
         </w:rPr>
       </w:pPr>
-      <w:bookmarkStart w:id="104" w:name="_Toc12903"/>
+      <w:bookmarkStart w:id="104" w:name="_Toc14772"/>
       <w:r>
         <w:rPr>
           <w:rFonts w:hint="eastAsia"/>
@@ -26876,7 +26869,7 @@
           <w:lang w:val="en-US" w:eastAsia="zh-CN"/>
         </w:rPr>
       </w:pPr>
-      <w:bookmarkStart w:id="105" w:name="_Toc9856"/>
+      <w:bookmarkStart w:id="105" w:name="_Toc18073"/>
       <w:r>
         <w:rPr>
           <w:rFonts w:hint="eastAsia"/>
@@ -26895,7 +26888,7 @@
           <w:lang w:val="en-US" w:eastAsia="zh-CN"/>
         </w:rPr>
       </w:pPr>
-      <w:bookmarkStart w:id="106" w:name="_Toc4202"/>
+      <w:bookmarkStart w:id="106" w:name="_Toc19691"/>
       <w:r>
         <w:rPr>
           <w:rFonts w:hint="eastAsia"/>
@@ -26973,7 +26966,7 @@
           <w:lang w:val="en-US" w:eastAsia="zh-CN"/>
         </w:rPr>
       </w:pPr>
-      <w:bookmarkStart w:id="107" w:name="_Toc29240"/>
+      <w:bookmarkStart w:id="107" w:name="_Toc27106"/>
       <w:r>
         <w:rPr>
           <w:rFonts w:hint="eastAsia"/>
@@ -27022,7 +27015,7 @@
           <w:lang w:val="en-US" w:eastAsia="zh-CN"/>
         </w:rPr>
       </w:pPr>
-      <w:bookmarkStart w:id="108" w:name="_Toc22427"/>
+      <w:bookmarkStart w:id="108" w:name="_Toc7783"/>
       <w:r>
         <w:rPr>
           <w:rFonts w:hint="eastAsia"/>
@@ -27041,7 +27034,7 @@
           <w:lang w:val="en-US" w:eastAsia="zh-CN"/>
         </w:rPr>
       </w:pPr>
-      <w:bookmarkStart w:id="109" w:name="_Toc2747"/>
+      <w:bookmarkStart w:id="109" w:name="_Toc19726"/>
       <w:r>
         <w:rPr>
           <w:rFonts w:hint="eastAsia"/>
@@ -27098,16 +27091,16 @@
     <w:p>
       <w:pPr>
         <w:rPr>
-          <w:rFonts w:hint="eastAsia"/>
-          <w:lang w:val="en-US" w:eastAsia="zh-CN"/>
-        </w:rPr>
-      </w:pPr>
-      <w:r>
-        <w:rPr>
-          <w:rFonts w:hint="eastAsia"/>
-          <w:lang w:val="en-US" w:eastAsia="zh-CN"/>
-        </w:rPr>
-        <w:t>Payload:Response JSon of 5.3.5</w:t>
+          <w:rFonts w:hint="default"/>
+          <w:lang w:val="en-US" w:eastAsia="zh-CN"/>
+        </w:rPr>
+      </w:pPr>
+      <w:r>
+        <w:rPr>
+          <w:rFonts w:hint="eastAsia"/>
+          <w:lang w:val="en-US" w:eastAsia="zh-CN"/>
+        </w:rPr>
+        <w:t>Payload:Response JSon of 5.9.1</w:t>
       </w:r>
     </w:p>
     <w:p>
@@ -27119,7 +27112,7 @@
           <w:lang w:val="en-US" w:eastAsia="zh-CN"/>
         </w:rPr>
       </w:pPr>
-      <w:bookmarkStart w:id="110" w:name="_Toc31858"/>
+      <w:bookmarkStart w:id="110" w:name="_Toc20777"/>
       <w:r>
         <w:rPr>
           <w:rFonts w:hint="eastAsia"/>
@@ -27153,7 +27146,7 @@
           <w:lang w:val="en-US" w:eastAsia="zh-CN"/>
         </w:rPr>
       </w:pPr>
-      <w:bookmarkStart w:id="111" w:name="_Toc10041"/>
+      <w:bookmarkStart w:id="111" w:name="_Toc30360"/>
       <w:r>
         <w:rPr>
           <w:rFonts w:hint="eastAsia"/>
@@ -27172,7 +27165,7 @@
           <w:lang w:val="en-US" w:eastAsia="zh-CN"/>
         </w:rPr>
       </w:pPr>
-      <w:bookmarkStart w:id="112" w:name="_Toc910"/>
+      <w:bookmarkStart w:id="112" w:name="_Toc2871"/>
       <w:r>
         <w:rPr>
           <w:rFonts w:hint="eastAsia"/>
@@ -27238,7 +27231,7 @@
           <w:rFonts w:hint="eastAsia"/>
           <w:lang w:val="en-US" w:eastAsia="zh-CN"/>
         </w:rPr>
-        <w:t>Payload:Response Json of 5.3.5</w:t>
+        <w:t>Payload:Response Json of 5.9.1</w:t>
       </w:r>
     </w:p>
     <w:p>
@@ -27250,7 +27243,7 @@
           <w:lang w:val="en-US" w:eastAsia="zh-CN"/>
         </w:rPr>
       </w:pPr>
-      <w:bookmarkStart w:id="113" w:name="_Toc832"/>
+      <w:bookmarkStart w:id="113" w:name="_Toc12291"/>
       <w:r>
         <w:rPr>
           <w:rFonts w:hint="eastAsia"/>
@@ -27284,7 +27277,7 @@
           <w:lang w:val="en-US" w:eastAsia="zh-CN"/>
         </w:rPr>
       </w:pPr>
-      <w:bookmarkStart w:id="114" w:name="_Toc1549"/>
+      <w:bookmarkStart w:id="114" w:name="_Toc1369"/>
       <w:r>
         <w:rPr>
           <w:rFonts w:hint="eastAsia"/>
@@ -27303,7 +27296,7 @@
           <w:lang w:val="en-US" w:eastAsia="zh-CN"/>
         </w:rPr>
       </w:pPr>
-      <w:bookmarkStart w:id="115" w:name="_Toc30766"/>
+      <w:bookmarkStart w:id="115" w:name="_Toc14105"/>
       <w:r>
         <w:rPr>
           <w:rFonts w:hint="eastAsia"/>
@@ -27377,7 +27370,7 @@
           <w:lang w:val="en-US" w:eastAsia="zh-CN"/>
         </w:rPr>
       </w:pPr>
-      <w:bookmarkStart w:id="116" w:name="_Toc29088"/>
+      <w:bookmarkStart w:id="116" w:name="_Toc21959"/>
       <w:r>
         <w:rPr>
           <w:rFonts w:hint="eastAsia"/>
@@ -27430,7 +27423,21 @@
           <w:rFonts w:hint="default"/>
           <w:lang w:val="en-US" w:eastAsia="zh-CN"/>
         </w:rPr>
-        <w:t>login now supports minutes and times cards. The multi</w:t>
+        <w:t xml:space="preserve">login now supports </w:t>
+      </w:r>
+      <w:r>
+        <w:rPr>
+          <w:rFonts w:hint="eastAsia"/>
+          <w:lang w:val="en-US" w:eastAsia="zh-CN"/>
+        </w:rPr>
+        <w:t>all register cards</w:t>
+      </w:r>
+      <w:r>
+        <w:rPr>
+          <w:rFonts w:hint="default"/>
+          <w:lang w:val="en-US" w:eastAsia="zh-CN"/>
+        </w:rPr>
+        <w:t>. The multi</w:t>
       </w:r>
       <w:r>
         <w:rPr>
@@ -27488,7 +27495,7 @@
           <w:lang w:val="en-US" w:eastAsia="zh-CN"/>
         </w:rPr>
       </w:pPr>
-      <w:bookmarkStart w:id="117" w:name="_Toc6011"/>
+      <w:bookmarkStart w:id="117" w:name="_Toc16993"/>
       <w:r>
         <w:rPr>
           <w:rFonts w:hint="eastAsia"/>
@@ -27556,7 +27563,7 @@
           <w:lang w:val="en-US" w:eastAsia="zh-CN"/>
         </w:rPr>
       </w:pPr>
-      <w:bookmarkStart w:id="118" w:name="_Toc10822"/>
+      <w:bookmarkStart w:id="118" w:name="_Toc13651"/>
       <w:r>
         <w:rPr>
           <w:rFonts w:hint="eastAsia"/>
@@ -27607,7 +27614,7 @@
           <w:lang w:val="en-US" w:eastAsia="zh-CN"/>
         </w:rPr>
       </w:pPr>
-      <w:bookmarkStart w:id="119" w:name="_Toc29702"/>
+      <w:bookmarkStart w:id="119" w:name="_Toc14889"/>
       <w:r>
         <w:rPr>
           <w:rFonts w:hint="eastAsia"/>
@@ -27674,7 +27681,7 @@
           <w:lang w:val="en-US" w:eastAsia="zh-CN"/>
         </w:rPr>
       </w:pPr>
-      <w:bookmarkStart w:id="120" w:name="_Toc8910"/>
+      <w:bookmarkStart w:id="120" w:name="_Toc15058"/>
       <w:r>
         <w:rPr>
           <w:rFonts w:hint="eastAsia"/>
@@ -27706,7 +27713,7 @@
           <w:lang w:val="en-US" w:eastAsia="zh-CN"/>
         </w:rPr>
       </w:pPr>
-      <w:bookmarkStart w:id="121" w:name="_Toc31495"/>
+      <w:bookmarkStart w:id="121" w:name="_Toc21191"/>
       <w:r>
         <w:rPr>
           <w:rFonts w:hint="eastAsia"/>
@@ -27813,7 +27820,7 @@
           <w:lang w:val="en-US" w:eastAsia="zh-CN"/>
         </w:rPr>
       </w:pPr>
-      <w:bookmarkStart w:id="122" w:name="_Toc27291"/>
+      <w:bookmarkStart w:id="122" w:name="_Toc9931"/>
       <w:r>
         <w:rPr>
           <w:rFonts w:hint="eastAsia"/>
@@ -28265,7 +28272,7 @@
           <w:lang w:val="en-US" w:eastAsia="zh-CN"/>
         </w:rPr>
       </w:pPr>
-      <w:bookmarkStart w:id="123" w:name="_Toc341"/>
+      <w:bookmarkStart w:id="123" w:name="_Toc23043"/>
       <w:r>
         <w:rPr>
           <w:rFonts w:hint="eastAsia"/>
@@ -28300,7 +28307,7 @@
           <w:lang w:val="en-US" w:eastAsia="zh-CN"/>
         </w:rPr>
       </w:pPr>
-      <w:bookmarkStart w:id="124" w:name="_Toc25140"/>
+      <w:bookmarkStart w:id="124" w:name="_Toc27071"/>
       <w:r>
         <w:rPr>
           <w:rFonts w:hint="eastAsia"/>
@@ -28335,7 +28342,7 @@
           <w:lang w:val="en-US" w:eastAsia="zh-CN"/>
         </w:rPr>
       </w:pPr>
-      <w:bookmarkStart w:id="125" w:name="_Toc4130"/>
+      <w:bookmarkStart w:id="125" w:name="_Toc22735"/>
       <w:r>
         <w:rPr>
           <w:rFonts w:hint="eastAsia"/>
@@ -28419,7 +28426,7 @@
           <w:lang w:val="en-US" w:eastAsia="zh-CN"/>
         </w:rPr>
       </w:pPr>
-      <w:bookmarkStart w:id="126" w:name="_Toc5543"/>
+      <w:bookmarkStart w:id="126" w:name="_Toc8577"/>
       <w:r>
         <w:rPr>
           <w:rFonts w:hint="eastAsia"/>
@@ -28454,7 +28461,7 @@
           <w:lang w:val="en-US" w:eastAsia="zh-CN"/>
         </w:rPr>
       </w:pPr>
-      <w:bookmarkStart w:id="127" w:name="_Toc5215"/>
+      <w:bookmarkStart w:id="127" w:name="_Toc29619"/>
       <w:r>
         <w:rPr>
           <w:rFonts w:hint="eastAsia"/>
@@ -28489,7 +28496,7 @@
           <w:lang w:val="en-US" w:eastAsia="zh-CN"/>
         </w:rPr>
       </w:pPr>
-      <w:bookmarkStart w:id="128" w:name="_Toc29392"/>
+      <w:bookmarkStart w:id="128" w:name="_Toc28278"/>
       <w:r>
         <w:rPr>
           <w:rFonts w:hint="eastAsia"/>
@@ -28524,7 +28531,7 @@
           <w:lang w:val="en-US" w:eastAsia="zh-CN"/>
         </w:rPr>
       </w:pPr>
-      <w:bookmarkStart w:id="129" w:name="_Toc28254"/>
+      <w:bookmarkStart w:id="129" w:name="_Toc1940"/>
       <w:r>
         <w:rPr>
           <w:rFonts w:hint="eastAsia"/>
@@ -28551,7 +28558,7 @@
           <w:lang w:val="en-US" w:eastAsia="zh-CN"/>
         </w:rPr>
       </w:pPr>
-      <w:bookmarkStart w:id="130" w:name="_Toc766"/>
+      <w:bookmarkStart w:id="130" w:name="_Toc18361"/>
       <w:r>
         <w:rPr>
           <w:rFonts w:hint="eastAsia"/>
@@ -28586,7 +28593,7 @@
         </w:rPr>
       </w:pPr>
       <w:bookmarkStart w:id="131" w:name="_Toc24741"/>
-      <w:bookmarkStart w:id="132" w:name="_Toc2930"/>
+      <w:bookmarkStart w:id="132" w:name="_Toc11713"/>
       <w:r>
         <w:rPr>
           <w:rFonts w:hint="eastAsia"/>
@@ -28706,7 +28713,7 @@
           <w:lang w:val="en-US" w:eastAsia="zh-CN"/>
         </w:rPr>
       </w:pPr>
-      <w:bookmarkStart w:id="133" w:name="_Toc19081"/>
+      <w:bookmarkStart w:id="133" w:name="_Toc28019"/>
       <w:r>
         <w:rPr>
           <w:rFonts w:hint="eastAsia"/>
@@ -28903,7 +28910,7 @@
         </w:rPr>
       </w:pPr>
       <w:bookmarkStart w:id="134" w:name="_Toc21616"/>
-      <w:bookmarkStart w:id="135" w:name="_Toc16794"/>
+      <w:bookmarkStart w:id="135" w:name="_Toc26993"/>
       <w:r>
         <w:rPr>
           <w:rFonts w:hint="eastAsia"/>
@@ -29148,7 +29155,7 @@
           <w:lang w:val="en-US" w:eastAsia="zh-CN"/>
         </w:rPr>
       </w:pPr>
-      <w:bookmarkStart w:id="136" w:name="_Toc18009"/>
+      <w:bookmarkStart w:id="136" w:name="_Toc21227"/>
       <w:r>
         <w:rPr>
           <w:rFonts w:hint="eastAsia"/>
@@ -29297,7 +29304,7 @@
           <w:lang w:val="en-US" w:eastAsia="zh-CN"/>
         </w:rPr>
       </w:pPr>
-      <w:bookmarkStart w:id="138" w:name="_Toc9594"/>
+      <w:bookmarkStart w:id="138" w:name="_Toc4623"/>
       <w:r>
         <w:rPr>
           <w:rFonts w:hint="eastAsia"/>
@@ -29407,7 +29414,7 @@
           <w:lang w:val="en-US" w:eastAsia="zh-CN"/>
         </w:rPr>
       </w:pPr>
-      <w:bookmarkStart w:id="139" w:name="_Toc32368"/>
+      <w:bookmarkStart w:id="139" w:name="_Toc26136"/>
       <w:r>
         <w:rPr>
           <w:rFonts w:hint="eastAsia"/>
@@ -29568,7 +29575,7 @@
           <w:lang w:val="en-US" w:eastAsia="zh-CN"/>
         </w:rPr>
       </w:pPr>
-      <w:bookmarkStart w:id="140" w:name="_Toc5425"/>
+      <w:bookmarkStart w:id="140" w:name="_Toc26891"/>
       <w:r>
         <w:rPr>
           <w:rFonts w:hint="eastAsia"/>
@@ -29710,7 +29717,7 @@
           <w:lang w:val="en-US" w:eastAsia="zh-CN"/>
         </w:rPr>
       </w:pPr>
-      <w:bookmarkStart w:id="141" w:name="_Toc7667"/>
+      <w:bookmarkStart w:id="141" w:name="_Toc2235"/>
       <w:r>
         <w:rPr>
           <w:rFonts w:hint="eastAsia"/>
@@ -29804,7 +29811,7 @@
           <w:lang w:val="en-US" w:eastAsia="zh-CN"/>
         </w:rPr>
       </w:pPr>
-      <w:bookmarkStart w:id="142" w:name="_Toc18127"/>
+      <w:bookmarkStart w:id="142" w:name="_Toc32516"/>
       <w:r>
         <w:rPr>
           <w:rFonts w:hint="eastAsia"/>
@@ -30133,7 +30140,7 @@
           <w:lang w:val="en-US" w:eastAsia="zh-CN"/>
         </w:rPr>
       </w:pPr>
-      <w:bookmarkStart w:id="143" w:name="_Toc17477"/>
+      <w:bookmarkStart w:id="143" w:name="_Toc28488"/>
       <w:r>
         <w:rPr>
           <w:rFonts w:hint="eastAsia"/>
@@ -30152,7 +30159,7 @@
         </w:rPr>
       </w:pPr>
       <w:bookmarkStart w:id="144" w:name="_Toc5865"/>
-      <w:bookmarkStart w:id="145" w:name="_Toc24433"/>
+      <w:bookmarkStart w:id="145" w:name="_Toc27537"/>
       <w:r>
         <w:rPr>
           <w:rFonts w:hint="eastAsia"/>
@@ -30194,7 +30201,7 @@
         </w:rPr>
       </w:pPr>
       <w:bookmarkStart w:id="146" w:name="_Toc27100"/>
-      <w:bookmarkStart w:id="147" w:name="_Toc8242"/>
+      <w:bookmarkStart w:id="147" w:name="_Toc31787"/>
       <w:r>
         <w:rPr>
           <w:rFonts w:hint="eastAsia"/>
@@ -30238,7 +30245,7 @@
         </w:rPr>
       </w:pPr>
       <w:bookmarkStart w:id="148" w:name="_Toc255"/>
-      <w:bookmarkStart w:id="149" w:name="_Toc81"/>
+      <w:bookmarkStart w:id="149" w:name="_Toc13290"/>
       <w:r>
         <w:rPr>
           <w:rFonts w:hint="eastAsia"/>

</xml_diff>